<commit_message>
Poprawa błędu w dokumentacji
</commit_message>
<xml_diff>
--- a/Dokumentacja.docx
+++ b/Dokumentacja.docx
@@ -1161,6 +1161,7 @@
         </w:rPr>
         <w:t xml:space="preserve">Tabela </w:t>
       </w:r>
+      <w:proofErr w:type="spellStart"/>
       <w:r>
         <w:rPr>
           <w:sz w:val="24"/>
@@ -1168,6 +1169,7 @@
         </w:rPr>
         <w:t>patients</w:t>
       </w:r>
+      <w:proofErr w:type="spellEnd"/>
       <w:r>
         <w:rPr>
           <w:sz w:val="24"/>
@@ -1207,21 +1209,23 @@
           <w:sz w:val="24"/>
           <w:szCs w:val="24"/>
         </w:rPr>
-        <w:t>Identyfikator: id (integer, klucz główny</w:t>
-      </w:r>
-      <w:r>
-        <w:rPr>
-          <w:sz w:val="24"/>
-          <w:szCs w:val="24"/>
-        </w:rPr>
-        <w:t>)</w:t>
-      </w:r>
-      <w:r>
-        <w:rPr>
-          <w:sz w:val="24"/>
-          <w:szCs w:val="24"/>
-        </w:rPr>
-        <w:t xml:space="preserve"> </w:t>
+        <w:t>Identyfikator: id (</w:t>
+      </w:r>
+      <w:proofErr w:type="spellStart"/>
+      <w:r>
+        <w:rPr>
+          <w:sz w:val="24"/>
+          <w:szCs w:val="24"/>
+        </w:rPr>
+        <w:t>integer</w:t>
+      </w:r>
+      <w:proofErr w:type="spellEnd"/>
+      <w:r>
+        <w:rPr>
+          <w:sz w:val="24"/>
+          <w:szCs w:val="24"/>
+        </w:rPr>
+        <w:t xml:space="preserve">, klucz główny) </w:t>
       </w:r>
     </w:p>
     <w:p>
@@ -1241,7 +1245,39 @@
           <w:sz w:val="24"/>
           <w:szCs w:val="24"/>
         </w:rPr>
-        <w:t>Imię: name (varchar)</w:t>
+        <w:t xml:space="preserve">Imię: </w:t>
+      </w:r>
+      <w:proofErr w:type="spellStart"/>
+      <w:r>
+        <w:rPr>
+          <w:sz w:val="24"/>
+          <w:szCs w:val="24"/>
+        </w:rPr>
+        <w:t>name</w:t>
+      </w:r>
+      <w:proofErr w:type="spellEnd"/>
+      <w:r>
+        <w:rPr>
+          <w:sz w:val="24"/>
+          <w:szCs w:val="24"/>
+        </w:rPr>
+        <w:t xml:space="preserve"> (</w:t>
+      </w:r>
+      <w:proofErr w:type="spellStart"/>
+      <w:r>
+        <w:rPr>
+          <w:sz w:val="24"/>
+          <w:szCs w:val="24"/>
+        </w:rPr>
+        <w:t>varchar</w:t>
+      </w:r>
+      <w:proofErr w:type="spellEnd"/>
+      <w:r>
+        <w:rPr>
+          <w:sz w:val="24"/>
+          <w:szCs w:val="24"/>
+        </w:rPr>
+        <w:t>)</w:t>
       </w:r>
     </w:p>
     <w:p>
@@ -1261,14 +1297,39 @@
           <w:sz w:val="24"/>
           <w:szCs w:val="24"/>
         </w:rPr>
-        <w:t>N</w:t>
-      </w:r>
-      <w:r>
-        <w:rPr>
-          <w:sz w:val="24"/>
-          <w:szCs w:val="24"/>
-        </w:rPr>
-        <w:t>azwisko: last_name (varchar)</w:t>
+        <w:t xml:space="preserve">Nazwisko: </w:t>
+      </w:r>
+      <w:proofErr w:type="spellStart"/>
+      <w:r>
+        <w:rPr>
+          <w:sz w:val="24"/>
+          <w:szCs w:val="24"/>
+        </w:rPr>
+        <w:t>last_name</w:t>
+      </w:r>
+      <w:proofErr w:type="spellEnd"/>
+      <w:r>
+        <w:rPr>
+          <w:sz w:val="24"/>
+          <w:szCs w:val="24"/>
+        </w:rPr>
+        <w:t xml:space="preserve"> (</w:t>
+      </w:r>
+      <w:proofErr w:type="spellStart"/>
+      <w:r>
+        <w:rPr>
+          <w:sz w:val="24"/>
+          <w:szCs w:val="24"/>
+        </w:rPr>
+        <w:t>varchar</w:t>
+      </w:r>
+      <w:proofErr w:type="spellEnd"/>
+      <w:r>
+        <w:rPr>
+          <w:sz w:val="24"/>
+          <w:szCs w:val="24"/>
+        </w:rPr>
+        <w:t>)</w:t>
       </w:r>
     </w:p>
     <w:p>
@@ -1288,7 +1349,39 @@
           <w:sz w:val="24"/>
           <w:szCs w:val="24"/>
         </w:rPr>
-        <w:t>Płeć: gender (varchar)</w:t>
+        <w:t xml:space="preserve">Płeć: </w:t>
+      </w:r>
+      <w:proofErr w:type="spellStart"/>
+      <w:r>
+        <w:rPr>
+          <w:sz w:val="24"/>
+          <w:szCs w:val="24"/>
+        </w:rPr>
+        <w:t>gender</w:t>
+      </w:r>
+      <w:proofErr w:type="spellEnd"/>
+      <w:r>
+        <w:rPr>
+          <w:sz w:val="24"/>
+          <w:szCs w:val="24"/>
+        </w:rPr>
+        <w:t xml:space="preserve"> (</w:t>
+      </w:r>
+      <w:proofErr w:type="spellStart"/>
+      <w:r>
+        <w:rPr>
+          <w:sz w:val="24"/>
+          <w:szCs w:val="24"/>
+        </w:rPr>
+        <w:t>varchar</w:t>
+      </w:r>
+      <w:proofErr w:type="spellEnd"/>
+      <w:r>
+        <w:rPr>
+          <w:sz w:val="24"/>
+          <w:szCs w:val="24"/>
+        </w:rPr>
+        <w:t>)</w:t>
       </w:r>
     </w:p>
     <w:p>
@@ -1308,7 +1401,39 @@
           <w:sz w:val="24"/>
           <w:szCs w:val="24"/>
         </w:rPr>
-        <w:t>Adres: address (varchar)</w:t>
+        <w:t xml:space="preserve">Adres: </w:t>
+      </w:r>
+      <w:proofErr w:type="spellStart"/>
+      <w:r>
+        <w:rPr>
+          <w:sz w:val="24"/>
+          <w:szCs w:val="24"/>
+        </w:rPr>
+        <w:t>address</w:t>
+      </w:r>
+      <w:proofErr w:type="spellEnd"/>
+      <w:r>
+        <w:rPr>
+          <w:sz w:val="24"/>
+          <w:szCs w:val="24"/>
+        </w:rPr>
+        <w:t xml:space="preserve"> (</w:t>
+      </w:r>
+      <w:proofErr w:type="spellStart"/>
+      <w:r>
+        <w:rPr>
+          <w:sz w:val="24"/>
+          <w:szCs w:val="24"/>
+        </w:rPr>
+        <w:t>varchar</w:t>
+      </w:r>
+      <w:proofErr w:type="spellEnd"/>
+      <w:r>
+        <w:rPr>
+          <w:sz w:val="24"/>
+          <w:szCs w:val="24"/>
+        </w:rPr>
+        <w:t>)</w:t>
       </w:r>
     </w:p>
     <w:p>
@@ -1321,14 +1446,62 @@
         <w:rPr>
           <w:sz w:val="24"/>
           <w:szCs w:val="24"/>
-        </w:rPr>
-      </w:pPr>
-      <w:r>
-        <w:rPr>
-          <w:sz w:val="24"/>
-          <w:szCs w:val="24"/>
-        </w:rPr>
-        <w:t>Numer telefonu: phone_number (varchar)</w:t>
+          <w:lang w:val="en-US"/>
+        </w:rPr>
+      </w:pPr>
+      <w:proofErr w:type="spellStart"/>
+      <w:r>
+        <w:rPr>
+          <w:sz w:val="24"/>
+          <w:szCs w:val="24"/>
+          <w:lang w:val="en-US"/>
+        </w:rPr>
+        <w:t>Numer</w:t>
+      </w:r>
+      <w:proofErr w:type="spellEnd"/>
+      <w:r>
+        <w:rPr>
+          <w:sz w:val="24"/>
+          <w:szCs w:val="24"/>
+          <w:lang w:val="en-US"/>
+        </w:rPr>
+        <w:t xml:space="preserve"> </w:t>
+      </w:r>
+      <w:proofErr w:type="spellStart"/>
+      <w:r>
+        <w:rPr>
+          <w:sz w:val="24"/>
+          <w:szCs w:val="24"/>
+          <w:lang w:val="en-US"/>
+        </w:rPr>
+        <w:t>telefonu</w:t>
+      </w:r>
+      <w:proofErr w:type="spellEnd"/>
+      <w:r>
+        <w:rPr>
+          <w:sz w:val="24"/>
+          <w:szCs w:val="24"/>
+          <w:lang w:val="en-US"/>
+        </w:rPr>
+        <w:t xml:space="preserve">: </w:t>
+      </w:r>
+      <w:proofErr w:type="spellStart"/>
+      <w:r>
+        <w:rPr>
+          <w:sz w:val="24"/>
+          <w:szCs w:val="24"/>
+          <w:lang w:val="en-US"/>
+        </w:rPr>
+        <w:t>phone_number</w:t>
+      </w:r>
+      <w:proofErr w:type="spellEnd"/>
+      <w:r>
+        <w:rPr>
+          <w:sz w:val="24"/>
+          <w:szCs w:val="24"/>
+          <w:lang w:val="en-US"/>
+        </w:rPr>
+        <w:t xml:space="preserve"> (varchar)</w:t>
       </w:r>
     </w:p>
     <w:p>
@@ -1337,6 +1510,7 @@
         <w:rPr>
           <w:sz w:val="24"/>
           <w:szCs w:val="24"/>
+          <w:lang w:val="en-US"/>
         </w:rPr>
       </w:pPr>
     </w:p>
@@ -1359,6 +1533,7 @@
         </w:rPr>
         <w:t xml:space="preserve">Tabela </w:t>
       </w:r>
+      <w:proofErr w:type="spellStart"/>
       <w:r>
         <w:rPr>
           <w:sz w:val="24"/>
@@ -1366,6 +1541,7 @@
         </w:rPr>
         <w:t>doctors</w:t>
       </w:r>
+      <w:proofErr w:type="spellEnd"/>
       <w:r>
         <w:rPr>
           <w:sz w:val="24"/>
@@ -1405,7 +1581,23 @@
           <w:sz w:val="24"/>
           <w:szCs w:val="24"/>
         </w:rPr>
-        <w:t>Identyfikator: id (integer, klucz główny)</w:t>
+        <w:t>Identyfikator: id (</w:t>
+      </w:r>
+      <w:proofErr w:type="spellStart"/>
+      <w:r>
+        <w:rPr>
+          <w:sz w:val="24"/>
+          <w:szCs w:val="24"/>
+        </w:rPr>
+        <w:t>integer</w:t>
+      </w:r>
+      <w:proofErr w:type="spellEnd"/>
+      <w:r>
+        <w:rPr>
+          <w:sz w:val="24"/>
+          <w:szCs w:val="24"/>
+        </w:rPr>
+        <w:t>, klucz główny)</w:t>
       </w:r>
     </w:p>
     <w:p>
@@ -1425,7 +1617,39 @@
           <w:sz w:val="24"/>
           <w:szCs w:val="24"/>
         </w:rPr>
-        <w:t>Imię: name (varchar)</w:t>
+        <w:t xml:space="preserve">Imię: </w:t>
+      </w:r>
+      <w:proofErr w:type="spellStart"/>
+      <w:r>
+        <w:rPr>
+          <w:sz w:val="24"/>
+          <w:szCs w:val="24"/>
+        </w:rPr>
+        <w:t>name</w:t>
+      </w:r>
+      <w:proofErr w:type="spellEnd"/>
+      <w:r>
+        <w:rPr>
+          <w:sz w:val="24"/>
+          <w:szCs w:val="24"/>
+        </w:rPr>
+        <w:t xml:space="preserve"> (</w:t>
+      </w:r>
+      <w:proofErr w:type="spellStart"/>
+      <w:r>
+        <w:rPr>
+          <w:sz w:val="24"/>
+          <w:szCs w:val="24"/>
+        </w:rPr>
+        <w:t>varchar</w:t>
+      </w:r>
+      <w:proofErr w:type="spellEnd"/>
+      <w:r>
+        <w:rPr>
+          <w:sz w:val="24"/>
+          <w:szCs w:val="24"/>
+        </w:rPr>
+        <w:t>)</w:t>
       </w:r>
     </w:p>
     <w:p>
@@ -1445,7 +1669,39 @@
           <w:sz w:val="24"/>
           <w:szCs w:val="24"/>
         </w:rPr>
-        <w:t>Nazwisko: last_name (varchar)</w:t>
+        <w:t xml:space="preserve">Nazwisko: </w:t>
+      </w:r>
+      <w:proofErr w:type="spellStart"/>
+      <w:r>
+        <w:rPr>
+          <w:sz w:val="24"/>
+          <w:szCs w:val="24"/>
+        </w:rPr>
+        <w:t>last_name</w:t>
+      </w:r>
+      <w:proofErr w:type="spellEnd"/>
+      <w:r>
+        <w:rPr>
+          <w:sz w:val="24"/>
+          <w:szCs w:val="24"/>
+        </w:rPr>
+        <w:t xml:space="preserve"> (</w:t>
+      </w:r>
+      <w:proofErr w:type="spellStart"/>
+      <w:r>
+        <w:rPr>
+          <w:sz w:val="24"/>
+          <w:szCs w:val="24"/>
+        </w:rPr>
+        <w:t>varchar</w:t>
+      </w:r>
+      <w:proofErr w:type="spellEnd"/>
+      <w:r>
+        <w:rPr>
+          <w:sz w:val="24"/>
+          <w:szCs w:val="24"/>
+        </w:rPr>
+        <w:t>)</w:t>
       </w:r>
     </w:p>
     <w:p>
@@ -1465,7 +1721,39 @@
           <w:sz w:val="24"/>
           <w:szCs w:val="24"/>
         </w:rPr>
-        <w:t>Specjalizacja: specialization (varchar)</w:t>
+        <w:t xml:space="preserve">Specjalizacja: </w:t>
+      </w:r>
+      <w:proofErr w:type="spellStart"/>
+      <w:r>
+        <w:rPr>
+          <w:sz w:val="24"/>
+          <w:szCs w:val="24"/>
+        </w:rPr>
+        <w:t>specialization</w:t>
+      </w:r>
+      <w:proofErr w:type="spellEnd"/>
+      <w:r>
+        <w:rPr>
+          <w:sz w:val="24"/>
+          <w:szCs w:val="24"/>
+        </w:rPr>
+        <w:t xml:space="preserve"> (</w:t>
+      </w:r>
+      <w:proofErr w:type="spellStart"/>
+      <w:r>
+        <w:rPr>
+          <w:sz w:val="24"/>
+          <w:szCs w:val="24"/>
+        </w:rPr>
+        <w:t>varchar</w:t>
+      </w:r>
+      <w:proofErr w:type="spellEnd"/>
+      <w:r>
+        <w:rPr>
+          <w:sz w:val="24"/>
+          <w:szCs w:val="24"/>
+        </w:rPr>
+        <w:t>)</w:t>
       </w:r>
     </w:p>
     <w:p>
@@ -1478,21 +1766,62 @@
         <w:rPr>
           <w:sz w:val="24"/>
           <w:szCs w:val="24"/>
-        </w:rPr>
-      </w:pPr>
-      <w:r>
-        <w:rPr>
-          <w:sz w:val="24"/>
-          <w:szCs w:val="24"/>
-        </w:rPr>
-        <w:t>N</w:t>
-      </w:r>
-      <w:r>
-        <w:rPr>
-          <w:sz w:val="24"/>
-          <w:szCs w:val="24"/>
-        </w:rPr>
-        <w:t>umer telefonu: phone_number (varchar)</w:t>
+          <w:lang w:val="en-US"/>
+        </w:rPr>
+      </w:pPr>
+      <w:proofErr w:type="spellStart"/>
+      <w:r>
+        <w:rPr>
+          <w:sz w:val="24"/>
+          <w:szCs w:val="24"/>
+          <w:lang w:val="en-US"/>
+        </w:rPr>
+        <w:t>Numer</w:t>
+      </w:r>
+      <w:proofErr w:type="spellEnd"/>
+      <w:r>
+        <w:rPr>
+          <w:sz w:val="24"/>
+          <w:szCs w:val="24"/>
+          <w:lang w:val="en-US"/>
+        </w:rPr>
+        <w:t xml:space="preserve"> </w:t>
+      </w:r>
+      <w:proofErr w:type="spellStart"/>
+      <w:r>
+        <w:rPr>
+          <w:sz w:val="24"/>
+          <w:szCs w:val="24"/>
+          <w:lang w:val="en-US"/>
+        </w:rPr>
+        <w:t>telefonu</w:t>
+      </w:r>
+      <w:proofErr w:type="spellEnd"/>
+      <w:r>
+        <w:rPr>
+          <w:sz w:val="24"/>
+          <w:szCs w:val="24"/>
+          <w:lang w:val="en-US"/>
+        </w:rPr>
+        <w:t xml:space="preserve">: </w:t>
+      </w:r>
+      <w:proofErr w:type="spellStart"/>
+      <w:r>
+        <w:rPr>
+          <w:sz w:val="24"/>
+          <w:szCs w:val="24"/>
+          <w:lang w:val="en-US"/>
+        </w:rPr>
+        <w:t>phone_number</w:t>
+      </w:r>
+      <w:proofErr w:type="spellEnd"/>
+      <w:r>
+        <w:rPr>
+          <w:sz w:val="24"/>
+          <w:szCs w:val="24"/>
+          <w:lang w:val="en-US"/>
+        </w:rPr>
+        <w:t xml:space="preserve"> (varchar)</w:t>
       </w:r>
     </w:p>
     <w:p>
@@ -1501,6 +1830,7 @@
         <w:rPr>
           <w:sz w:val="24"/>
           <w:szCs w:val="24"/>
+          <w:lang w:val="en-US"/>
         </w:rPr>
       </w:pPr>
     </w:p>
@@ -1523,6 +1853,7 @@
         </w:rPr>
         <w:t xml:space="preserve">Tabela </w:t>
       </w:r>
+      <w:proofErr w:type="spellStart"/>
       <w:r>
         <w:rPr>
           <w:sz w:val="24"/>
@@ -1530,6 +1861,7 @@
         </w:rPr>
         <w:t>rooms</w:t>
       </w:r>
+      <w:proofErr w:type="spellEnd"/>
       <w:r>
         <w:rPr>
           <w:sz w:val="24"/>
@@ -1569,7 +1901,23 @@
           <w:sz w:val="24"/>
           <w:szCs w:val="24"/>
         </w:rPr>
-        <w:t>Identyfikator: id (integer, klucz główny)</w:t>
+        <w:t>Identyfikator: id (</w:t>
+      </w:r>
+      <w:proofErr w:type="spellStart"/>
+      <w:r>
+        <w:rPr>
+          <w:sz w:val="24"/>
+          <w:szCs w:val="24"/>
+        </w:rPr>
+        <w:t>integer</w:t>
+      </w:r>
+      <w:proofErr w:type="spellEnd"/>
+      <w:r>
+        <w:rPr>
+          <w:sz w:val="24"/>
+          <w:szCs w:val="24"/>
+        </w:rPr>
+        <w:t>, klucz główny)</w:t>
       </w:r>
     </w:p>
     <w:p>
@@ -1589,7 +1937,39 @@
           <w:sz w:val="24"/>
           <w:szCs w:val="24"/>
         </w:rPr>
-        <w:t>Nazwa: name (varchar)</w:t>
+        <w:t xml:space="preserve">Nazwa: </w:t>
+      </w:r>
+      <w:proofErr w:type="spellStart"/>
+      <w:r>
+        <w:rPr>
+          <w:sz w:val="24"/>
+          <w:szCs w:val="24"/>
+        </w:rPr>
+        <w:t>name</w:t>
+      </w:r>
+      <w:proofErr w:type="spellEnd"/>
+      <w:r>
+        <w:rPr>
+          <w:sz w:val="24"/>
+          <w:szCs w:val="24"/>
+        </w:rPr>
+        <w:t xml:space="preserve"> (</w:t>
+      </w:r>
+      <w:proofErr w:type="spellStart"/>
+      <w:r>
+        <w:rPr>
+          <w:sz w:val="24"/>
+          <w:szCs w:val="24"/>
+        </w:rPr>
+        <w:t>varchar</w:t>
+      </w:r>
+      <w:proofErr w:type="spellEnd"/>
+      <w:r>
+        <w:rPr>
+          <w:sz w:val="24"/>
+          <w:szCs w:val="24"/>
+        </w:rPr>
+        <w:t>)</w:t>
       </w:r>
     </w:p>
     <w:p>
@@ -1609,7 +1989,39 @@
           <w:sz w:val="24"/>
           <w:szCs w:val="24"/>
         </w:rPr>
-        <w:t>Skrzydło: wing (varchar)</w:t>
+        <w:t xml:space="preserve">Skrzydło: </w:t>
+      </w:r>
+      <w:proofErr w:type="spellStart"/>
+      <w:r>
+        <w:rPr>
+          <w:sz w:val="24"/>
+          <w:szCs w:val="24"/>
+        </w:rPr>
+        <w:t>wing</w:t>
+      </w:r>
+      <w:proofErr w:type="spellEnd"/>
+      <w:r>
+        <w:rPr>
+          <w:sz w:val="24"/>
+          <w:szCs w:val="24"/>
+        </w:rPr>
+        <w:t xml:space="preserve"> (</w:t>
+      </w:r>
+      <w:proofErr w:type="spellStart"/>
+      <w:r>
+        <w:rPr>
+          <w:sz w:val="24"/>
+          <w:szCs w:val="24"/>
+        </w:rPr>
+        <w:t>varchar</w:t>
+      </w:r>
+      <w:proofErr w:type="spellEnd"/>
+      <w:r>
+        <w:rPr>
+          <w:sz w:val="24"/>
+          <w:szCs w:val="24"/>
+        </w:rPr>
+        <w:t>)</w:t>
       </w:r>
     </w:p>
     <w:p>
@@ -1629,7 +2041,39 @@
           <w:sz w:val="24"/>
           <w:szCs w:val="24"/>
         </w:rPr>
-        <w:t>Piętro: floor (varchar)</w:t>
+        <w:t xml:space="preserve">Piętro: </w:t>
+      </w:r>
+      <w:proofErr w:type="spellStart"/>
+      <w:r>
+        <w:rPr>
+          <w:sz w:val="24"/>
+          <w:szCs w:val="24"/>
+        </w:rPr>
+        <w:t>floor</w:t>
+      </w:r>
+      <w:proofErr w:type="spellEnd"/>
+      <w:r>
+        <w:rPr>
+          <w:sz w:val="24"/>
+          <w:szCs w:val="24"/>
+        </w:rPr>
+        <w:t xml:space="preserve"> (</w:t>
+      </w:r>
+      <w:proofErr w:type="spellStart"/>
+      <w:r>
+        <w:rPr>
+          <w:sz w:val="24"/>
+          <w:szCs w:val="24"/>
+        </w:rPr>
+        <w:t>varchar</w:t>
+      </w:r>
+      <w:proofErr w:type="spellEnd"/>
+      <w:r>
+        <w:rPr>
+          <w:sz w:val="24"/>
+          <w:szCs w:val="24"/>
+        </w:rPr>
+        <w:t>)</w:t>
       </w:r>
     </w:p>
     <w:p>
@@ -1649,7 +2093,39 @@
           <w:sz w:val="24"/>
           <w:szCs w:val="24"/>
         </w:rPr>
-        <w:t>Dział: department (varchar)</w:t>
+        <w:t xml:space="preserve">Dział: </w:t>
+      </w:r>
+      <w:proofErr w:type="spellStart"/>
+      <w:r>
+        <w:rPr>
+          <w:sz w:val="24"/>
+          <w:szCs w:val="24"/>
+        </w:rPr>
+        <w:t>department</w:t>
+      </w:r>
+      <w:proofErr w:type="spellEnd"/>
+      <w:r>
+        <w:rPr>
+          <w:sz w:val="24"/>
+          <w:szCs w:val="24"/>
+        </w:rPr>
+        <w:t xml:space="preserve"> (</w:t>
+      </w:r>
+      <w:proofErr w:type="spellStart"/>
+      <w:r>
+        <w:rPr>
+          <w:sz w:val="24"/>
+          <w:szCs w:val="24"/>
+        </w:rPr>
+        <w:t>varchar</w:t>
+      </w:r>
+      <w:proofErr w:type="spellEnd"/>
+      <w:r>
+        <w:rPr>
+          <w:sz w:val="24"/>
+          <w:szCs w:val="24"/>
+        </w:rPr>
+        <w:t>)</w:t>
       </w:r>
     </w:p>
     <w:p>
@@ -1669,7 +2145,39 @@
           <w:sz w:val="24"/>
           <w:szCs w:val="24"/>
         </w:rPr>
-        <w:t xml:space="preserve">Identyfikator nadzorującego lekarza: supervising_doctor_id (integer, klucz obcy od </w:t>
+        <w:t xml:space="preserve">Identyfikator nadzorującego lekarza: </w:t>
+      </w:r>
+      <w:proofErr w:type="spellStart"/>
+      <w:r>
+        <w:rPr>
+          <w:sz w:val="24"/>
+          <w:szCs w:val="24"/>
+        </w:rPr>
+        <w:t>supervising_doctor_id</w:t>
+      </w:r>
+      <w:proofErr w:type="spellEnd"/>
+      <w:r>
+        <w:rPr>
+          <w:sz w:val="24"/>
+          <w:szCs w:val="24"/>
+        </w:rPr>
+        <w:t xml:space="preserve"> (</w:t>
+      </w:r>
+      <w:proofErr w:type="spellStart"/>
+      <w:r>
+        <w:rPr>
+          <w:sz w:val="24"/>
+          <w:szCs w:val="24"/>
+        </w:rPr>
+        <w:t>integer</w:t>
+      </w:r>
+      <w:proofErr w:type="spellEnd"/>
+      <w:r>
+        <w:rPr>
+          <w:sz w:val="24"/>
+          <w:szCs w:val="24"/>
+        </w:rPr>
+        <w:t xml:space="preserve">, klucz obcy od </w:t>
       </w:r>
       <w:r>
         <w:rPr>
@@ -1714,6 +2222,7 @@
         </w:rPr>
         <w:t xml:space="preserve">Tabela </w:t>
       </w:r>
+      <w:proofErr w:type="spellStart"/>
       <w:r>
         <w:rPr>
           <w:sz w:val="24"/>
@@ -1721,6 +2230,7 @@
         </w:rPr>
         <w:t>visits</w:t>
       </w:r>
+      <w:proofErr w:type="spellEnd"/>
       <w:r>
         <w:rPr>
           <w:sz w:val="24"/>
@@ -1760,7 +2270,23 @@
           <w:sz w:val="24"/>
           <w:szCs w:val="24"/>
         </w:rPr>
-        <w:t>Identyfikator: id (integer, klucz główny)</w:t>
+        <w:t>Identyfikator: id (</w:t>
+      </w:r>
+      <w:proofErr w:type="spellStart"/>
+      <w:r>
+        <w:rPr>
+          <w:sz w:val="24"/>
+          <w:szCs w:val="24"/>
+        </w:rPr>
+        <w:t>integer</w:t>
+      </w:r>
+      <w:proofErr w:type="spellEnd"/>
+      <w:r>
+        <w:rPr>
+          <w:sz w:val="24"/>
+          <w:szCs w:val="24"/>
+        </w:rPr>
+        <w:t>, klucz główny)</w:t>
       </w:r>
     </w:p>
     <w:p>
@@ -1780,7 +2306,39 @@
           <w:sz w:val="24"/>
           <w:szCs w:val="24"/>
         </w:rPr>
-        <w:t xml:space="preserve">Identyfikator pacjenta: patient_id (integer, klucz obcy od </w:t>
+        <w:t xml:space="preserve">Identyfikator pacjenta: </w:t>
+      </w:r>
+      <w:proofErr w:type="spellStart"/>
+      <w:r>
+        <w:rPr>
+          <w:sz w:val="24"/>
+          <w:szCs w:val="24"/>
+        </w:rPr>
+        <w:t>patient_id</w:t>
+      </w:r>
+      <w:proofErr w:type="spellEnd"/>
+      <w:r>
+        <w:rPr>
+          <w:sz w:val="24"/>
+          <w:szCs w:val="24"/>
+        </w:rPr>
+        <w:t xml:space="preserve"> (</w:t>
+      </w:r>
+      <w:proofErr w:type="spellStart"/>
+      <w:r>
+        <w:rPr>
+          <w:sz w:val="24"/>
+          <w:szCs w:val="24"/>
+        </w:rPr>
+        <w:t>integer</w:t>
+      </w:r>
+      <w:proofErr w:type="spellEnd"/>
+      <w:r>
+        <w:rPr>
+          <w:sz w:val="24"/>
+          <w:szCs w:val="24"/>
+        </w:rPr>
+        <w:t xml:space="preserve">, klucz obcy od </w:t>
       </w:r>
       <w:r>
         <w:rPr>
@@ -1814,7 +2372,39 @@
           <w:sz w:val="24"/>
           <w:szCs w:val="24"/>
         </w:rPr>
-        <w:t xml:space="preserve">Identyfikator lekarza: doctor_id (integer, klucz obcy od </w:t>
+        <w:t xml:space="preserve">Identyfikator lekarza: </w:t>
+      </w:r>
+      <w:proofErr w:type="spellStart"/>
+      <w:r>
+        <w:rPr>
+          <w:sz w:val="24"/>
+          <w:szCs w:val="24"/>
+        </w:rPr>
+        <w:t>doctor_id</w:t>
+      </w:r>
+      <w:proofErr w:type="spellEnd"/>
+      <w:r>
+        <w:rPr>
+          <w:sz w:val="24"/>
+          <w:szCs w:val="24"/>
+        </w:rPr>
+        <w:t xml:space="preserve"> (</w:t>
+      </w:r>
+      <w:proofErr w:type="spellStart"/>
+      <w:r>
+        <w:rPr>
+          <w:sz w:val="24"/>
+          <w:szCs w:val="24"/>
+        </w:rPr>
+        <w:t>integer</w:t>
+      </w:r>
+      <w:proofErr w:type="spellEnd"/>
+      <w:r>
+        <w:rPr>
+          <w:sz w:val="24"/>
+          <w:szCs w:val="24"/>
+        </w:rPr>
+        <w:t xml:space="preserve">, klucz obcy od </w:t>
       </w:r>
       <w:r>
         <w:rPr>
@@ -1848,7 +2438,39 @@
           <w:sz w:val="24"/>
           <w:szCs w:val="24"/>
         </w:rPr>
-        <w:t>Powód: reason (varchar)</w:t>
+        <w:t xml:space="preserve">Powód: </w:t>
+      </w:r>
+      <w:proofErr w:type="spellStart"/>
+      <w:r>
+        <w:rPr>
+          <w:sz w:val="24"/>
+          <w:szCs w:val="24"/>
+        </w:rPr>
+        <w:t>reason</w:t>
+      </w:r>
+      <w:proofErr w:type="spellEnd"/>
+      <w:r>
+        <w:rPr>
+          <w:sz w:val="24"/>
+          <w:szCs w:val="24"/>
+        </w:rPr>
+        <w:t xml:space="preserve"> (</w:t>
+      </w:r>
+      <w:proofErr w:type="spellStart"/>
+      <w:r>
+        <w:rPr>
+          <w:sz w:val="24"/>
+          <w:szCs w:val="24"/>
+        </w:rPr>
+        <w:t>varchar</w:t>
+      </w:r>
+      <w:proofErr w:type="spellEnd"/>
+      <w:r>
+        <w:rPr>
+          <w:sz w:val="24"/>
+          <w:szCs w:val="24"/>
+        </w:rPr>
+        <w:t>)</w:t>
       </w:r>
     </w:p>
     <w:p>
@@ -1861,14 +2483,52 @@
         <w:rPr>
           <w:sz w:val="24"/>
           <w:szCs w:val="24"/>
-        </w:rPr>
-      </w:pPr>
-      <w:r>
-        <w:rPr>
-          <w:sz w:val="24"/>
-          <w:szCs w:val="24"/>
-        </w:rPr>
-        <w:t>Data rozpoczęcia: start_date (datetime)</w:t>
+          <w:lang w:val="en-US"/>
+        </w:rPr>
+      </w:pPr>
+      <w:r>
+        <w:rPr>
+          <w:sz w:val="24"/>
+          <w:szCs w:val="24"/>
+          <w:lang w:val="en-US"/>
+        </w:rPr>
+        <w:t xml:space="preserve">Data </w:t>
+      </w:r>
+      <w:proofErr w:type="spellStart"/>
+      <w:r>
+        <w:rPr>
+          <w:sz w:val="24"/>
+          <w:szCs w:val="24"/>
+          <w:lang w:val="en-US"/>
+        </w:rPr>
+        <w:t>rozpoczęcia</w:t>
+      </w:r>
+      <w:proofErr w:type="spellEnd"/>
+      <w:r>
+        <w:rPr>
+          <w:sz w:val="24"/>
+          <w:szCs w:val="24"/>
+          <w:lang w:val="en-US"/>
+        </w:rPr>
+        <w:t xml:space="preserve">: </w:t>
+      </w:r>
+      <w:proofErr w:type="spellStart"/>
+      <w:r>
+        <w:rPr>
+          <w:sz w:val="24"/>
+          <w:szCs w:val="24"/>
+          <w:lang w:val="en-US"/>
+        </w:rPr>
+        <w:t>start_date</w:t>
+      </w:r>
+      <w:proofErr w:type="spellEnd"/>
+      <w:r>
+        <w:rPr>
+          <w:sz w:val="24"/>
+          <w:szCs w:val="24"/>
+          <w:lang w:val="en-US"/>
+        </w:rPr>
+        <w:t xml:space="preserve"> (datetime)</w:t>
       </w:r>
     </w:p>
     <w:p>
@@ -1888,7 +2548,39 @@
           <w:sz w:val="24"/>
           <w:szCs w:val="24"/>
         </w:rPr>
-        <w:t>Data zakończenia: end_date (datetime)</w:t>
+        <w:t xml:space="preserve">Data zakończenia: </w:t>
+      </w:r>
+      <w:proofErr w:type="spellStart"/>
+      <w:r>
+        <w:rPr>
+          <w:sz w:val="24"/>
+          <w:szCs w:val="24"/>
+        </w:rPr>
+        <w:t>end_date</w:t>
+      </w:r>
+      <w:proofErr w:type="spellEnd"/>
+      <w:r>
+        <w:rPr>
+          <w:sz w:val="24"/>
+          <w:szCs w:val="24"/>
+        </w:rPr>
+        <w:t xml:space="preserve"> (</w:t>
+      </w:r>
+      <w:proofErr w:type="spellStart"/>
+      <w:r>
+        <w:rPr>
+          <w:sz w:val="24"/>
+          <w:szCs w:val="24"/>
+        </w:rPr>
+        <w:t>datetime</w:t>
+      </w:r>
+      <w:proofErr w:type="spellEnd"/>
+      <w:r>
+        <w:rPr>
+          <w:sz w:val="24"/>
+          <w:szCs w:val="24"/>
+        </w:rPr>
+        <w:t>)</w:t>
       </w:r>
     </w:p>
     <w:p>
@@ -1919,12 +2611,21 @@
         </w:rPr>
         <w:t xml:space="preserve">Tabela </w:t>
       </w:r>
-      <w:r>
-        <w:rPr>
-          <w:sz w:val="24"/>
-          <w:szCs w:val="24"/>
-        </w:rPr>
-        <w:t>documentations (Dokumentacje</w:t>
+      <w:proofErr w:type="spellStart"/>
+      <w:r>
+        <w:rPr>
+          <w:sz w:val="24"/>
+          <w:szCs w:val="24"/>
+        </w:rPr>
+        <w:t>documentations</w:t>
+      </w:r>
+      <w:proofErr w:type="spellEnd"/>
+      <w:r>
+        <w:rPr>
+          <w:sz w:val="24"/>
+          <w:szCs w:val="24"/>
+        </w:rPr>
+        <w:t xml:space="preserve"> (Dokumentacje</w:t>
       </w:r>
       <w:r>
         <w:rPr>
@@ -1951,7 +2652,23 @@
           <w:sz w:val="24"/>
           <w:szCs w:val="24"/>
         </w:rPr>
-        <w:t>Identyfikator: id (integer, klucz główny)</w:t>
+        <w:t>Identyfikator: id (</w:t>
+      </w:r>
+      <w:proofErr w:type="spellStart"/>
+      <w:r>
+        <w:rPr>
+          <w:sz w:val="24"/>
+          <w:szCs w:val="24"/>
+        </w:rPr>
+        <w:t>integer</w:t>
+      </w:r>
+      <w:proofErr w:type="spellEnd"/>
+      <w:r>
+        <w:rPr>
+          <w:sz w:val="24"/>
+          <w:szCs w:val="24"/>
+        </w:rPr>
+        <w:t>, klucz główny)</w:t>
       </w:r>
     </w:p>
     <w:p>
@@ -1971,7 +2688,39 @@
           <w:sz w:val="24"/>
           <w:szCs w:val="24"/>
         </w:rPr>
-        <w:t xml:space="preserve">Identyfikator wizyty: visit_id (integer, klucz obcy od </w:t>
+        <w:t xml:space="preserve">Identyfikator wizyty: </w:t>
+      </w:r>
+      <w:proofErr w:type="spellStart"/>
+      <w:r>
+        <w:rPr>
+          <w:sz w:val="24"/>
+          <w:szCs w:val="24"/>
+        </w:rPr>
+        <w:t>visit_id</w:t>
+      </w:r>
+      <w:proofErr w:type="spellEnd"/>
+      <w:r>
+        <w:rPr>
+          <w:sz w:val="24"/>
+          <w:szCs w:val="24"/>
+        </w:rPr>
+        <w:t xml:space="preserve"> (</w:t>
+      </w:r>
+      <w:proofErr w:type="spellStart"/>
+      <w:r>
+        <w:rPr>
+          <w:sz w:val="24"/>
+          <w:szCs w:val="24"/>
+        </w:rPr>
+        <w:t>integer</w:t>
+      </w:r>
+      <w:proofErr w:type="spellEnd"/>
+      <w:r>
+        <w:rPr>
+          <w:sz w:val="24"/>
+          <w:szCs w:val="24"/>
+        </w:rPr>
+        <w:t xml:space="preserve">, klucz obcy od </w:t>
       </w:r>
       <w:r>
         <w:rPr>
@@ -2005,7 +2754,39 @@
           <w:sz w:val="24"/>
           <w:szCs w:val="24"/>
         </w:rPr>
-        <w:t>Data: date (datetime)</w:t>
+        <w:t xml:space="preserve">Data: </w:t>
+      </w:r>
+      <w:proofErr w:type="spellStart"/>
+      <w:r>
+        <w:rPr>
+          <w:sz w:val="24"/>
+          <w:szCs w:val="24"/>
+        </w:rPr>
+        <w:t>date</w:t>
+      </w:r>
+      <w:proofErr w:type="spellEnd"/>
+      <w:r>
+        <w:rPr>
+          <w:sz w:val="24"/>
+          <w:szCs w:val="24"/>
+        </w:rPr>
+        <w:t xml:space="preserve"> (</w:t>
+      </w:r>
+      <w:proofErr w:type="spellStart"/>
+      <w:r>
+        <w:rPr>
+          <w:sz w:val="24"/>
+          <w:szCs w:val="24"/>
+        </w:rPr>
+        <w:t>datetime</w:t>
+      </w:r>
+      <w:proofErr w:type="spellEnd"/>
+      <w:r>
+        <w:rPr>
+          <w:sz w:val="24"/>
+          <w:szCs w:val="24"/>
+        </w:rPr>
+        <w:t>)</w:t>
       </w:r>
     </w:p>
     <w:p>
@@ -2025,7 +2806,39 @@
           <w:sz w:val="24"/>
           <w:szCs w:val="24"/>
         </w:rPr>
-        <w:t>Diagnoza: diagnosis (varchar)</w:t>
+        <w:t xml:space="preserve">Diagnoza: </w:t>
+      </w:r>
+      <w:proofErr w:type="spellStart"/>
+      <w:r>
+        <w:rPr>
+          <w:sz w:val="24"/>
+          <w:szCs w:val="24"/>
+        </w:rPr>
+        <w:t>diagnosis</w:t>
+      </w:r>
+      <w:proofErr w:type="spellEnd"/>
+      <w:r>
+        <w:rPr>
+          <w:sz w:val="24"/>
+          <w:szCs w:val="24"/>
+        </w:rPr>
+        <w:t xml:space="preserve"> (</w:t>
+      </w:r>
+      <w:proofErr w:type="spellStart"/>
+      <w:r>
+        <w:rPr>
+          <w:sz w:val="24"/>
+          <w:szCs w:val="24"/>
+        </w:rPr>
+        <w:t>varchar</w:t>
+      </w:r>
+      <w:proofErr w:type="spellEnd"/>
+      <w:r>
+        <w:rPr>
+          <w:sz w:val="24"/>
+          <w:szCs w:val="24"/>
+        </w:rPr>
+        <w:t>)</w:t>
       </w:r>
     </w:p>
     <w:p>
@@ -2045,7 +2858,39 @@
           <w:sz w:val="24"/>
           <w:szCs w:val="24"/>
         </w:rPr>
-        <w:t>Metoda leczenia: treatment_method (varchar)</w:t>
+        <w:t xml:space="preserve">Metoda leczenia: </w:t>
+      </w:r>
+      <w:proofErr w:type="spellStart"/>
+      <w:r>
+        <w:rPr>
+          <w:sz w:val="24"/>
+          <w:szCs w:val="24"/>
+        </w:rPr>
+        <w:t>treatment_method</w:t>
+      </w:r>
+      <w:proofErr w:type="spellEnd"/>
+      <w:r>
+        <w:rPr>
+          <w:sz w:val="24"/>
+          <w:szCs w:val="24"/>
+        </w:rPr>
+        <w:t xml:space="preserve"> (</w:t>
+      </w:r>
+      <w:proofErr w:type="spellStart"/>
+      <w:r>
+        <w:rPr>
+          <w:sz w:val="24"/>
+          <w:szCs w:val="24"/>
+        </w:rPr>
+        <w:t>varchar</w:t>
+      </w:r>
+      <w:proofErr w:type="spellEnd"/>
+      <w:r>
+        <w:rPr>
+          <w:sz w:val="24"/>
+          <w:szCs w:val="24"/>
+        </w:rPr>
+        <w:t>)</w:t>
       </w:r>
     </w:p>
     <w:p>
@@ -2077,6 +2922,7 @@
         <w:lastRenderedPageBreak/>
         <w:t xml:space="preserve">Tabela </w:t>
       </w:r>
+      <w:proofErr w:type="spellStart"/>
       <w:r>
         <w:rPr>
           <w:sz w:val="24"/>
@@ -2084,6 +2930,7 @@
         </w:rPr>
         <w:t>prescriptions</w:t>
       </w:r>
+      <w:proofErr w:type="spellEnd"/>
       <w:r>
         <w:rPr>
           <w:sz w:val="24"/>
@@ -2123,7 +2970,23 @@
           <w:sz w:val="24"/>
           <w:szCs w:val="24"/>
         </w:rPr>
-        <w:t>Identyfikator: id (integer, klucz główny)</w:t>
+        <w:t>Identyfikator: id (</w:t>
+      </w:r>
+      <w:proofErr w:type="spellStart"/>
+      <w:r>
+        <w:rPr>
+          <w:sz w:val="24"/>
+          <w:szCs w:val="24"/>
+        </w:rPr>
+        <w:t>integer</w:t>
+      </w:r>
+      <w:proofErr w:type="spellEnd"/>
+      <w:r>
+        <w:rPr>
+          <w:sz w:val="24"/>
+          <w:szCs w:val="24"/>
+        </w:rPr>
+        <w:t>, klucz główny)</w:t>
       </w:r>
     </w:p>
     <w:p>
@@ -2143,7 +3006,39 @@
           <w:sz w:val="24"/>
           <w:szCs w:val="24"/>
         </w:rPr>
-        <w:t xml:space="preserve">Identyfikator wizyty: visit_id (integer, klucz obcy od </w:t>
+        <w:t xml:space="preserve">Identyfikator wizyty: </w:t>
+      </w:r>
+      <w:proofErr w:type="spellStart"/>
+      <w:r>
+        <w:rPr>
+          <w:sz w:val="24"/>
+          <w:szCs w:val="24"/>
+        </w:rPr>
+        <w:t>visit_id</w:t>
+      </w:r>
+      <w:proofErr w:type="spellEnd"/>
+      <w:r>
+        <w:rPr>
+          <w:sz w:val="24"/>
+          <w:szCs w:val="24"/>
+        </w:rPr>
+        <w:t xml:space="preserve"> (</w:t>
+      </w:r>
+      <w:proofErr w:type="spellStart"/>
+      <w:r>
+        <w:rPr>
+          <w:sz w:val="24"/>
+          <w:szCs w:val="24"/>
+        </w:rPr>
+        <w:t>integer</w:t>
+      </w:r>
+      <w:proofErr w:type="spellEnd"/>
+      <w:r>
+        <w:rPr>
+          <w:sz w:val="24"/>
+          <w:szCs w:val="24"/>
+        </w:rPr>
+        <w:t xml:space="preserve">, klucz obcy od </w:t>
       </w:r>
       <w:r>
         <w:rPr>
@@ -2170,14 +3065,52 @@
         <w:rPr>
           <w:sz w:val="24"/>
           <w:szCs w:val="24"/>
-        </w:rPr>
-      </w:pPr>
-      <w:r>
-        <w:rPr>
-          <w:sz w:val="24"/>
-          <w:szCs w:val="24"/>
-        </w:rPr>
-        <w:t>Data ważności: expiration_date (datetime)</w:t>
+          <w:lang w:val="en-US"/>
+        </w:rPr>
+      </w:pPr>
+      <w:r>
+        <w:rPr>
+          <w:sz w:val="24"/>
+          <w:szCs w:val="24"/>
+          <w:lang w:val="en-US"/>
+        </w:rPr>
+        <w:t xml:space="preserve">Data </w:t>
+      </w:r>
+      <w:proofErr w:type="spellStart"/>
+      <w:r>
+        <w:rPr>
+          <w:sz w:val="24"/>
+          <w:szCs w:val="24"/>
+          <w:lang w:val="en-US"/>
+        </w:rPr>
+        <w:t>ważności</w:t>
+      </w:r>
+      <w:proofErr w:type="spellEnd"/>
+      <w:r>
+        <w:rPr>
+          <w:sz w:val="24"/>
+          <w:szCs w:val="24"/>
+          <w:lang w:val="en-US"/>
+        </w:rPr>
+        <w:t xml:space="preserve">: </w:t>
+      </w:r>
+      <w:proofErr w:type="spellStart"/>
+      <w:r>
+        <w:rPr>
+          <w:sz w:val="24"/>
+          <w:szCs w:val="24"/>
+          <w:lang w:val="en-US"/>
+        </w:rPr>
+        <w:t>expiration_date</w:t>
+      </w:r>
+      <w:proofErr w:type="spellEnd"/>
+      <w:r>
+        <w:rPr>
+          <w:sz w:val="24"/>
+          <w:szCs w:val="24"/>
+          <w:lang w:val="en-US"/>
+        </w:rPr>
+        <w:t xml:space="preserve"> (datetime)</w:t>
       </w:r>
     </w:p>
     <w:p>
@@ -2186,6 +3119,7 @@
         <w:rPr>
           <w:sz w:val="24"/>
           <w:szCs w:val="24"/>
+          <w:lang w:val="en-US"/>
         </w:rPr>
       </w:pPr>
     </w:p>
@@ -2208,6 +3142,7 @@
         </w:rPr>
         <w:t xml:space="preserve">Tabela </w:t>
       </w:r>
+      <w:proofErr w:type="spellStart"/>
       <w:r>
         <w:rPr>
           <w:sz w:val="24"/>
@@ -2215,6 +3150,7 @@
         </w:rPr>
         <w:t>medicines</w:t>
       </w:r>
+      <w:proofErr w:type="spellEnd"/>
       <w:r>
         <w:rPr>
           <w:sz w:val="24"/>
@@ -2254,7 +3190,23 @@
           <w:sz w:val="24"/>
           <w:szCs w:val="24"/>
         </w:rPr>
-        <w:t>Identyfikator: id (integer, klucz główny)</w:t>
+        <w:t>Identyfikator: id (</w:t>
+      </w:r>
+      <w:proofErr w:type="spellStart"/>
+      <w:r>
+        <w:rPr>
+          <w:sz w:val="24"/>
+          <w:szCs w:val="24"/>
+        </w:rPr>
+        <w:t>integer</w:t>
+      </w:r>
+      <w:proofErr w:type="spellEnd"/>
+      <w:r>
+        <w:rPr>
+          <w:sz w:val="24"/>
+          <w:szCs w:val="24"/>
+        </w:rPr>
+        <w:t>, klucz główny)</w:t>
       </w:r>
     </w:p>
     <w:p>
@@ -2274,7 +3226,39 @@
           <w:sz w:val="24"/>
           <w:szCs w:val="24"/>
         </w:rPr>
-        <w:t>Nazwa: name (varchar)</w:t>
+        <w:t xml:space="preserve">Nazwa: </w:t>
+      </w:r>
+      <w:proofErr w:type="spellStart"/>
+      <w:r>
+        <w:rPr>
+          <w:sz w:val="24"/>
+          <w:szCs w:val="24"/>
+        </w:rPr>
+        <w:t>name</w:t>
+      </w:r>
+      <w:proofErr w:type="spellEnd"/>
+      <w:r>
+        <w:rPr>
+          <w:sz w:val="24"/>
+          <w:szCs w:val="24"/>
+        </w:rPr>
+        <w:t xml:space="preserve"> (</w:t>
+      </w:r>
+      <w:proofErr w:type="spellStart"/>
+      <w:r>
+        <w:rPr>
+          <w:sz w:val="24"/>
+          <w:szCs w:val="24"/>
+        </w:rPr>
+        <w:t>varchar</w:t>
+      </w:r>
+      <w:proofErr w:type="spellEnd"/>
+      <w:r>
+        <w:rPr>
+          <w:sz w:val="24"/>
+          <w:szCs w:val="24"/>
+        </w:rPr>
+        <w:t>)</w:t>
       </w:r>
     </w:p>
     <w:p>
@@ -2294,7 +3278,39 @@
           <w:sz w:val="24"/>
           <w:szCs w:val="24"/>
         </w:rPr>
-        <w:t>Cena: price (integer)</w:t>
+        <w:t xml:space="preserve">Cena: </w:t>
+      </w:r>
+      <w:proofErr w:type="spellStart"/>
+      <w:r>
+        <w:rPr>
+          <w:sz w:val="24"/>
+          <w:szCs w:val="24"/>
+        </w:rPr>
+        <w:t>price</w:t>
+      </w:r>
+      <w:proofErr w:type="spellEnd"/>
+      <w:r>
+        <w:rPr>
+          <w:sz w:val="24"/>
+          <w:szCs w:val="24"/>
+        </w:rPr>
+        <w:t xml:space="preserve"> (</w:t>
+      </w:r>
+      <w:proofErr w:type="spellStart"/>
+      <w:r>
+        <w:rPr>
+          <w:sz w:val="24"/>
+          <w:szCs w:val="24"/>
+        </w:rPr>
+        <w:t>integer</w:t>
+      </w:r>
+      <w:proofErr w:type="spellEnd"/>
+      <w:r>
+        <w:rPr>
+          <w:sz w:val="24"/>
+          <w:szCs w:val="24"/>
+        </w:rPr>
+        <w:t>)</w:t>
       </w:r>
     </w:p>
     <w:p>
@@ -2316,26 +3332,50 @@
         <w:rPr>
           <w:sz w:val="24"/>
           <w:szCs w:val="24"/>
-        </w:rPr>
-      </w:pPr>
-      <w:r>
-        <w:rPr>
-          <w:sz w:val="24"/>
-          <w:szCs w:val="24"/>
-        </w:rPr>
-        <w:t xml:space="preserve">Tabela </w:t>
-      </w:r>
-      <w:r>
-        <w:rPr>
-          <w:sz w:val="24"/>
-          <w:szCs w:val="24"/>
-        </w:rPr>
-        <w:t xml:space="preserve">prescription_medicines </w:t>
-      </w:r>
-      <w:r>
-        <w:rPr>
-          <w:sz w:val="24"/>
-          <w:szCs w:val="24"/>
+          <w:lang w:val="en-US"/>
+        </w:rPr>
+      </w:pPr>
+      <w:proofErr w:type="spellStart"/>
+      <w:r>
+        <w:rPr>
+          <w:sz w:val="24"/>
+          <w:szCs w:val="24"/>
+          <w:lang w:val="en-US"/>
+        </w:rPr>
+        <w:t>Tabela</w:t>
+      </w:r>
+      <w:proofErr w:type="spellEnd"/>
+      <w:r>
+        <w:rPr>
+          <w:sz w:val="24"/>
+          <w:szCs w:val="24"/>
+          <w:lang w:val="en-US"/>
+        </w:rPr>
+        <w:t xml:space="preserve"> </w:t>
+      </w:r>
+      <w:proofErr w:type="spellStart"/>
+      <w:r>
+        <w:rPr>
+          <w:sz w:val="24"/>
+          <w:szCs w:val="24"/>
+          <w:lang w:val="en-US"/>
+        </w:rPr>
+        <w:t>prescription_medicines</w:t>
+      </w:r>
+      <w:proofErr w:type="spellEnd"/>
+      <w:r>
+        <w:rPr>
+          <w:sz w:val="24"/>
+          <w:szCs w:val="24"/>
+          <w:lang w:val="en-US"/>
+        </w:rPr>
+        <w:t xml:space="preserve"> </w:t>
+      </w:r>
+      <w:r>
+        <w:rPr>
+          <w:sz w:val="24"/>
+          <w:szCs w:val="24"/>
+          <w:lang w:val="en-US"/>
         </w:rPr>
         <w:t>(</w:t>
       </w:r>
@@ -2343,13 +3383,43 @@
         <w:rPr>
           <w:sz w:val="24"/>
           <w:szCs w:val="24"/>
-        </w:rPr>
-        <w:t>Leki na receptach</w:t>
-      </w:r>
-      <w:r>
-        <w:rPr>
-          <w:sz w:val="24"/>
-          <w:szCs w:val="24"/>
+          <w:lang w:val="en-US"/>
+        </w:rPr>
+        <w:t xml:space="preserve">Leki </w:t>
+      </w:r>
+      <w:proofErr w:type="spellStart"/>
+      <w:r>
+        <w:rPr>
+          <w:sz w:val="24"/>
+          <w:szCs w:val="24"/>
+          <w:lang w:val="en-US"/>
+        </w:rPr>
+        <w:t>na</w:t>
+      </w:r>
+      <w:proofErr w:type="spellEnd"/>
+      <w:r>
+        <w:rPr>
+          <w:sz w:val="24"/>
+          <w:szCs w:val="24"/>
+          <w:lang w:val="en-US"/>
+        </w:rPr>
+        <w:t xml:space="preserve"> </w:t>
+      </w:r>
+      <w:proofErr w:type="spellStart"/>
+      <w:r>
+        <w:rPr>
+          <w:sz w:val="24"/>
+          <w:szCs w:val="24"/>
+          <w:lang w:val="en-US"/>
+        </w:rPr>
+        <w:t>receptach</w:t>
+      </w:r>
+      <w:proofErr w:type="spellEnd"/>
+      <w:r>
+        <w:rPr>
+          <w:sz w:val="24"/>
+          <w:szCs w:val="24"/>
+          <w:lang w:val="en-US"/>
         </w:rPr>
         <w:t>):</w:t>
       </w:r>
@@ -2365,19 +3435,104 @@
           <w:rFonts w:cs="Calibri"/>
           <w:sz w:val="24"/>
           <w:szCs w:val="24"/>
-        </w:rPr>
-      </w:pPr>
-      <w:r>
-        <w:rPr>
-          <w:sz w:val="24"/>
-          <w:szCs w:val="24"/>
-        </w:rPr>
-        <w:t xml:space="preserve">Identyfikator recepty: prescription_id (integer, klucz obcy od </w:t>
-      </w:r>
-      <w:r>
-        <w:rPr>
-          <w:sz w:val="24"/>
-          <w:szCs w:val="24"/>
+          <w:lang w:val="en-US"/>
+        </w:rPr>
+      </w:pPr>
+      <w:proofErr w:type="spellStart"/>
+      <w:r>
+        <w:rPr>
+          <w:sz w:val="24"/>
+          <w:szCs w:val="24"/>
+          <w:lang w:val="en-US"/>
+        </w:rPr>
+        <w:t>Identyfikator</w:t>
+      </w:r>
+      <w:proofErr w:type="spellEnd"/>
+      <w:r>
+        <w:rPr>
+          <w:sz w:val="24"/>
+          <w:szCs w:val="24"/>
+          <w:lang w:val="en-US"/>
+        </w:rPr>
+        <w:t xml:space="preserve"> </w:t>
+      </w:r>
+      <w:proofErr w:type="spellStart"/>
+      <w:r>
+        <w:rPr>
+          <w:sz w:val="24"/>
+          <w:szCs w:val="24"/>
+          <w:lang w:val="en-US"/>
+        </w:rPr>
+        <w:t>recepty</w:t>
+      </w:r>
+      <w:proofErr w:type="spellEnd"/>
+      <w:r>
+        <w:rPr>
+          <w:sz w:val="24"/>
+          <w:szCs w:val="24"/>
+          <w:lang w:val="en-US"/>
+        </w:rPr>
+        <w:t xml:space="preserve">: </w:t>
+      </w:r>
+      <w:proofErr w:type="spellStart"/>
+      <w:r>
+        <w:rPr>
+          <w:sz w:val="24"/>
+          <w:szCs w:val="24"/>
+          <w:lang w:val="en-US"/>
+        </w:rPr>
+        <w:t>prescription_id</w:t>
+      </w:r>
+      <w:proofErr w:type="spellEnd"/>
+      <w:r>
+        <w:rPr>
+          <w:sz w:val="24"/>
+          <w:szCs w:val="24"/>
+          <w:lang w:val="en-US"/>
+        </w:rPr>
+        <w:t xml:space="preserve"> (integer, </w:t>
+      </w:r>
+      <w:proofErr w:type="spellStart"/>
+      <w:r>
+        <w:rPr>
+          <w:sz w:val="24"/>
+          <w:szCs w:val="24"/>
+          <w:lang w:val="en-US"/>
+        </w:rPr>
+        <w:t>klucz</w:t>
+      </w:r>
+      <w:proofErr w:type="spellEnd"/>
+      <w:r>
+        <w:rPr>
+          <w:sz w:val="24"/>
+          <w:szCs w:val="24"/>
+          <w:lang w:val="en-US"/>
+        </w:rPr>
+        <w:t xml:space="preserve"> </w:t>
+      </w:r>
+      <w:proofErr w:type="spellStart"/>
+      <w:r>
+        <w:rPr>
+          <w:sz w:val="24"/>
+          <w:szCs w:val="24"/>
+          <w:lang w:val="en-US"/>
+        </w:rPr>
+        <w:t>obcy</w:t>
+      </w:r>
+      <w:proofErr w:type="spellEnd"/>
+      <w:r>
+        <w:rPr>
+          <w:sz w:val="24"/>
+          <w:szCs w:val="24"/>
+          <w:lang w:val="en-US"/>
+        </w:rPr>
+        <w:t xml:space="preserve"> od </w:t>
+      </w:r>
+      <w:r>
+        <w:rPr>
+          <w:sz w:val="24"/>
+          <w:szCs w:val="24"/>
+          <w:lang w:val="en-US"/>
         </w:rPr>
         <w:t>p</w:t>
       </w:r>
@@ -2385,13 +3540,105 @@
         <w:rPr>
           <w:sz w:val="24"/>
           <w:szCs w:val="24"/>
-        </w:rPr>
-        <w:t xml:space="preserve">rescriptions.id) Identyfikator leku: medicine_id (integer, klucz obcy od </w:t>
-      </w:r>
-      <w:r>
-        <w:rPr>
-          <w:sz w:val="24"/>
-          <w:szCs w:val="24"/>
+          <w:lang w:val="en-US"/>
+        </w:rPr>
+        <w:t xml:space="preserve">rescriptions.id) </w:t>
+      </w:r>
+      <w:proofErr w:type="spellStart"/>
+      <w:r>
+        <w:rPr>
+          <w:sz w:val="24"/>
+          <w:szCs w:val="24"/>
+          <w:lang w:val="en-US"/>
+        </w:rPr>
+        <w:t>Identyfikator</w:t>
+      </w:r>
+      <w:proofErr w:type="spellEnd"/>
+      <w:r>
+        <w:rPr>
+          <w:sz w:val="24"/>
+          <w:szCs w:val="24"/>
+          <w:lang w:val="en-US"/>
+        </w:rPr>
+        <w:t xml:space="preserve"> </w:t>
+      </w:r>
+      <w:proofErr w:type="spellStart"/>
+      <w:r>
+        <w:rPr>
+          <w:sz w:val="24"/>
+          <w:szCs w:val="24"/>
+          <w:lang w:val="en-US"/>
+        </w:rPr>
+        <w:t>leku</w:t>
+      </w:r>
+      <w:proofErr w:type="spellEnd"/>
+      <w:r>
+        <w:rPr>
+          <w:sz w:val="24"/>
+          <w:szCs w:val="24"/>
+          <w:lang w:val="en-US"/>
+        </w:rPr>
+        <w:t xml:space="preserve">: </w:t>
+      </w:r>
+      <w:proofErr w:type="spellStart"/>
+      <w:r>
+        <w:rPr>
+          <w:sz w:val="24"/>
+          <w:szCs w:val="24"/>
+          <w:lang w:val="en-US"/>
+        </w:rPr>
+        <w:t>medicine_id</w:t>
+      </w:r>
+      <w:proofErr w:type="spellEnd"/>
+      <w:r>
+        <w:rPr>
+          <w:sz w:val="24"/>
+          <w:szCs w:val="24"/>
+          <w:lang w:val="en-US"/>
+        </w:rPr>
+        <w:t xml:space="preserve"> (integer, </w:t>
+      </w:r>
+      <w:proofErr w:type="spellStart"/>
+      <w:r>
+        <w:rPr>
+          <w:sz w:val="24"/>
+          <w:szCs w:val="24"/>
+          <w:lang w:val="en-US"/>
+        </w:rPr>
+        <w:t>klucz</w:t>
+      </w:r>
+      <w:proofErr w:type="spellEnd"/>
+      <w:r>
+        <w:rPr>
+          <w:sz w:val="24"/>
+          <w:szCs w:val="24"/>
+          <w:lang w:val="en-US"/>
+        </w:rPr>
+        <w:t xml:space="preserve"> </w:t>
+      </w:r>
+      <w:proofErr w:type="spellStart"/>
+      <w:r>
+        <w:rPr>
+          <w:sz w:val="24"/>
+          <w:szCs w:val="24"/>
+          <w:lang w:val="en-US"/>
+        </w:rPr>
+        <w:t>obcy</w:t>
+      </w:r>
+      <w:proofErr w:type="spellEnd"/>
+      <w:r>
+        <w:rPr>
+          <w:sz w:val="24"/>
+          <w:szCs w:val="24"/>
+          <w:lang w:val="en-US"/>
+        </w:rPr>
+        <w:t xml:space="preserve"> od </w:t>
+      </w:r>
+      <w:r>
+        <w:rPr>
+          <w:sz w:val="24"/>
+          <w:szCs w:val="24"/>
+          <w:lang w:val="en-US"/>
         </w:rPr>
         <w:t>m</w:t>
       </w:r>
@@ -2399,8 +3646,27 @@
         <w:rPr>
           <w:sz w:val="24"/>
           <w:szCs w:val="24"/>
-        </w:rPr>
-        <w:t>edicines.id) Dawkowanie: dosage (varchar)</w:t>
+          <w:lang w:val="en-US"/>
+        </w:rPr>
+        <w:t xml:space="preserve">edicines.id) </w:t>
+      </w:r>
+      <w:proofErr w:type="spellStart"/>
+      <w:r>
+        <w:rPr>
+          <w:sz w:val="24"/>
+          <w:szCs w:val="24"/>
+          <w:lang w:val="en-US"/>
+        </w:rPr>
+        <w:t>Dawkowanie</w:t>
+      </w:r>
+      <w:proofErr w:type="spellEnd"/>
+      <w:r>
+        <w:rPr>
+          <w:sz w:val="24"/>
+          <w:szCs w:val="24"/>
+          <w:lang w:val="en-US"/>
+        </w:rPr>
+        <w:t>: dosage (varchar)</w:t>
       </w:r>
     </w:p>
     <w:p>
@@ -2421,7 +3687,39 @@
           <w:sz w:val="24"/>
           <w:szCs w:val="24"/>
         </w:rPr>
-        <w:t>Opłata: payment (integer)</w:t>
+        <w:t xml:space="preserve">Opłata: </w:t>
+      </w:r>
+      <w:proofErr w:type="spellStart"/>
+      <w:r>
+        <w:rPr>
+          <w:sz w:val="24"/>
+          <w:szCs w:val="24"/>
+        </w:rPr>
+        <w:t>payment</w:t>
+      </w:r>
+      <w:proofErr w:type="spellEnd"/>
+      <w:r>
+        <w:rPr>
+          <w:sz w:val="24"/>
+          <w:szCs w:val="24"/>
+        </w:rPr>
+        <w:t xml:space="preserve"> (</w:t>
+      </w:r>
+      <w:proofErr w:type="spellStart"/>
+      <w:r>
+        <w:rPr>
+          <w:sz w:val="24"/>
+          <w:szCs w:val="24"/>
+        </w:rPr>
+        <w:t>integer</w:t>
+      </w:r>
+      <w:proofErr w:type="spellEnd"/>
+      <w:r>
+        <w:rPr>
+          <w:sz w:val="24"/>
+          <w:szCs w:val="24"/>
+        </w:rPr>
+        <w:t>)</w:t>
       </w:r>
     </w:p>
     <w:p>
@@ -2461,16 +3759,70 @@
         <w:rPr>
           <w:sz w:val="24"/>
           <w:szCs w:val="24"/>
-          <w:lang w:eastAsia="pl-PL"/>
-        </w:rPr>
-      </w:pPr>
-      <w:r>
-        <w:rPr>
-          <w:sz w:val="24"/>
-          <w:szCs w:val="24"/>
-          <w:lang w:eastAsia="pl-PL"/>
-        </w:rPr>
-        <w:t>doctors.id (Tabela doctors) - rooms.supervising_doctor_id (Tabela rooms)</w:t>
+          <w:lang w:val="en-US" w:eastAsia="pl-PL"/>
+        </w:rPr>
+      </w:pPr>
+      <w:r>
+        <w:rPr>
+          <w:sz w:val="24"/>
+          <w:szCs w:val="24"/>
+          <w:lang w:val="en-US" w:eastAsia="pl-PL"/>
+        </w:rPr>
+        <w:t>doctors.id (</w:t>
+      </w:r>
+      <w:proofErr w:type="spellStart"/>
+      <w:r>
+        <w:rPr>
+          <w:sz w:val="24"/>
+          <w:szCs w:val="24"/>
+          <w:lang w:val="en-US" w:eastAsia="pl-PL"/>
+        </w:rPr>
+        <w:t>Tabela</w:t>
+      </w:r>
+      <w:proofErr w:type="spellEnd"/>
+      <w:r>
+        <w:rPr>
+          <w:sz w:val="24"/>
+          <w:szCs w:val="24"/>
+          <w:lang w:val="en-US" w:eastAsia="pl-PL"/>
+        </w:rPr>
+        <w:t xml:space="preserve"> doctors) - </w:t>
+      </w:r>
+      <w:proofErr w:type="spellStart"/>
+      <w:r>
+        <w:rPr>
+          <w:sz w:val="24"/>
+          <w:szCs w:val="24"/>
+          <w:lang w:val="en-US" w:eastAsia="pl-PL"/>
+        </w:rPr>
+        <w:t>rooms.supervising_doctor_id</w:t>
+      </w:r>
+      <w:proofErr w:type="spellEnd"/>
+      <w:r>
+        <w:rPr>
+          <w:sz w:val="24"/>
+          <w:szCs w:val="24"/>
+          <w:lang w:val="en-US" w:eastAsia="pl-PL"/>
+        </w:rPr>
+        <w:t xml:space="preserve"> (</w:t>
+      </w:r>
+      <w:proofErr w:type="spellStart"/>
+      <w:r>
+        <w:rPr>
+          <w:sz w:val="24"/>
+          <w:szCs w:val="24"/>
+          <w:lang w:val="en-US" w:eastAsia="pl-PL"/>
+        </w:rPr>
+        <w:t>Tabela</w:t>
+      </w:r>
+      <w:proofErr w:type="spellEnd"/>
+      <w:r>
+        <w:rPr>
+          <w:sz w:val="24"/>
+          <w:szCs w:val="24"/>
+          <w:lang w:val="en-US" w:eastAsia="pl-PL"/>
+        </w:rPr>
+        <w:t xml:space="preserve"> rooms)</w:t>
       </w:r>
     </w:p>
     <w:p>
@@ -2505,7 +3857,7 @@
           <w:szCs w:val="24"/>
           <w:lang w:eastAsia="pl-PL"/>
         </w:rPr>
-        <w:t>jeden-do-wielu</w:t>
+        <w:t>jeden-do-</w:t>
       </w:r>
       <w:r>
         <w:rPr>
@@ -2513,7 +3865,47 @@
           <w:szCs w:val="24"/>
           <w:lang w:eastAsia="pl-PL"/>
         </w:rPr>
-        <w:t xml:space="preserve"> (&gt;). Jeden lekarz może nadzorować wiele pomieszczeń.</w:t>
+        <w:t>jednego</w:t>
+      </w:r>
+      <w:r>
+        <w:rPr>
+          <w:sz w:val="24"/>
+          <w:szCs w:val="24"/>
+          <w:lang w:eastAsia="pl-PL"/>
+        </w:rPr>
+        <w:t xml:space="preserve"> (</w:t>
+      </w:r>
+      <w:r>
+        <w:rPr>
+          <w:sz w:val="24"/>
+          <w:szCs w:val="24"/>
+          <w:lang w:eastAsia="pl-PL"/>
+        </w:rPr>
+        <w:t>-</w:t>
+      </w:r>
+      <w:r>
+        <w:rPr>
+          <w:sz w:val="24"/>
+          <w:szCs w:val="24"/>
+          <w:lang w:eastAsia="pl-PL"/>
+        </w:rPr>
+        <w:t xml:space="preserve">). Jeden lekarz może </w:t>
+      </w:r>
+      <w:r>
+        <w:rPr>
+          <w:sz w:val="24"/>
+          <w:szCs w:val="24"/>
+          <w:lang w:eastAsia="pl-PL"/>
+        </w:rPr>
+        <w:t>nadzorować tylko jedną salę</w:t>
+      </w:r>
+      <w:r>
+        <w:rPr>
+          <w:sz w:val="24"/>
+          <w:szCs w:val="24"/>
+          <w:lang w:eastAsia="pl-PL"/>
+        </w:rPr>
+        <w:t>.</w:t>
       </w:r>
     </w:p>
     <w:p>
@@ -2537,16 +3929,70 @@
         <w:rPr>
           <w:sz w:val="24"/>
           <w:szCs w:val="24"/>
-          <w:lang w:eastAsia="pl-PL"/>
-        </w:rPr>
-      </w:pPr>
-      <w:r>
-        <w:rPr>
-          <w:sz w:val="24"/>
-          <w:szCs w:val="24"/>
-          <w:lang w:eastAsia="pl-PL"/>
-        </w:rPr>
-        <w:t>patients.id (Tabela patients) &lt; visits.patient_id (Tabela visits)</w:t>
+          <w:lang w:val="en-US" w:eastAsia="pl-PL"/>
+        </w:rPr>
+      </w:pPr>
+      <w:r>
+        <w:rPr>
+          <w:sz w:val="24"/>
+          <w:szCs w:val="24"/>
+          <w:lang w:val="en-US" w:eastAsia="pl-PL"/>
+        </w:rPr>
+        <w:t>patients.id (</w:t>
+      </w:r>
+      <w:proofErr w:type="spellStart"/>
+      <w:r>
+        <w:rPr>
+          <w:sz w:val="24"/>
+          <w:szCs w:val="24"/>
+          <w:lang w:val="en-US" w:eastAsia="pl-PL"/>
+        </w:rPr>
+        <w:t>Tabela</w:t>
+      </w:r>
+      <w:proofErr w:type="spellEnd"/>
+      <w:r>
+        <w:rPr>
+          <w:sz w:val="24"/>
+          <w:szCs w:val="24"/>
+          <w:lang w:val="en-US" w:eastAsia="pl-PL"/>
+        </w:rPr>
+        <w:t xml:space="preserve"> patients) &lt; </w:t>
+      </w:r>
+      <w:proofErr w:type="spellStart"/>
+      <w:r>
+        <w:rPr>
+          <w:sz w:val="24"/>
+          <w:szCs w:val="24"/>
+          <w:lang w:val="en-US" w:eastAsia="pl-PL"/>
+        </w:rPr>
+        <w:t>visits.patient_id</w:t>
+      </w:r>
+      <w:proofErr w:type="spellEnd"/>
+      <w:r>
+        <w:rPr>
+          <w:sz w:val="24"/>
+          <w:szCs w:val="24"/>
+          <w:lang w:val="en-US" w:eastAsia="pl-PL"/>
+        </w:rPr>
+        <w:t xml:space="preserve"> (</w:t>
+      </w:r>
+      <w:proofErr w:type="spellStart"/>
+      <w:r>
+        <w:rPr>
+          <w:sz w:val="24"/>
+          <w:szCs w:val="24"/>
+          <w:lang w:val="en-US" w:eastAsia="pl-PL"/>
+        </w:rPr>
+        <w:t>Tabela</w:t>
+      </w:r>
+      <w:proofErr w:type="spellEnd"/>
+      <w:r>
+        <w:rPr>
+          <w:sz w:val="24"/>
+          <w:szCs w:val="24"/>
+          <w:lang w:val="en-US" w:eastAsia="pl-PL"/>
+        </w:rPr>
+        <w:t xml:space="preserve"> visits)</w:t>
       </w:r>
     </w:p>
     <w:p>
@@ -2636,16 +4082,70 @@
         <w:rPr>
           <w:sz w:val="24"/>
           <w:szCs w:val="24"/>
-          <w:lang w:eastAsia="pl-PL"/>
-        </w:rPr>
-      </w:pPr>
-      <w:r>
-        <w:rPr>
-          <w:sz w:val="24"/>
-          <w:szCs w:val="24"/>
-          <w:lang w:eastAsia="pl-PL"/>
-        </w:rPr>
-        <w:t>doctors.id (Tabela doctors) &lt; visits.doctor_id (Tabela visits)</w:t>
+          <w:lang w:val="en-US" w:eastAsia="pl-PL"/>
+        </w:rPr>
+      </w:pPr>
+      <w:r>
+        <w:rPr>
+          <w:sz w:val="24"/>
+          <w:szCs w:val="24"/>
+          <w:lang w:val="en-US" w:eastAsia="pl-PL"/>
+        </w:rPr>
+        <w:t>doctors.id (</w:t>
+      </w:r>
+      <w:proofErr w:type="spellStart"/>
+      <w:r>
+        <w:rPr>
+          <w:sz w:val="24"/>
+          <w:szCs w:val="24"/>
+          <w:lang w:val="en-US" w:eastAsia="pl-PL"/>
+        </w:rPr>
+        <w:t>Tabela</w:t>
+      </w:r>
+      <w:proofErr w:type="spellEnd"/>
+      <w:r>
+        <w:rPr>
+          <w:sz w:val="24"/>
+          <w:szCs w:val="24"/>
+          <w:lang w:val="en-US" w:eastAsia="pl-PL"/>
+        </w:rPr>
+        <w:t xml:space="preserve"> doctors) &lt; </w:t>
+      </w:r>
+      <w:proofErr w:type="spellStart"/>
+      <w:r>
+        <w:rPr>
+          <w:sz w:val="24"/>
+          <w:szCs w:val="24"/>
+          <w:lang w:val="en-US" w:eastAsia="pl-PL"/>
+        </w:rPr>
+        <w:t>visits.doctor_id</w:t>
+      </w:r>
+      <w:proofErr w:type="spellEnd"/>
+      <w:r>
+        <w:rPr>
+          <w:sz w:val="24"/>
+          <w:szCs w:val="24"/>
+          <w:lang w:val="en-US" w:eastAsia="pl-PL"/>
+        </w:rPr>
+        <w:t xml:space="preserve"> (</w:t>
+      </w:r>
+      <w:proofErr w:type="spellStart"/>
+      <w:r>
+        <w:rPr>
+          <w:sz w:val="24"/>
+          <w:szCs w:val="24"/>
+          <w:lang w:val="en-US" w:eastAsia="pl-PL"/>
+        </w:rPr>
+        <w:t>Tabela</w:t>
+      </w:r>
+      <w:proofErr w:type="spellEnd"/>
+      <w:r>
+        <w:rPr>
+          <w:sz w:val="24"/>
+          <w:szCs w:val="24"/>
+          <w:lang w:val="en-US" w:eastAsia="pl-PL"/>
+        </w:rPr>
+        <w:t xml:space="preserve"> visits)</w:t>
       </w:r>
     </w:p>
     <w:p>
@@ -2750,16 +4250,70 @@
         <w:rPr>
           <w:sz w:val="24"/>
           <w:szCs w:val="24"/>
-          <w:lang w:eastAsia="pl-PL"/>
-        </w:rPr>
-      </w:pPr>
-      <w:r>
-        <w:rPr>
-          <w:sz w:val="24"/>
-          <w:szCs w:val="24"/>
-          <w:lang w:eastAsia="pl-PL"/>
-        </w:rPr>
-        <w:t>visits.id (Tabela visits) - documentations.visit_id (Tabela documentations)</w:t>
+          <w:lang w:val="en-US" w:eastAsia="pl-PL"/>
+        </w:rPr>
+      </w:pPr>
+      <w:r>
+        <w:rPr>
+          <w:sz w:val="24"/>
+          <w:szCs w:val="24"/>
+          <w:lang w:val="en-US" w:eastAsia="pl-PL"/>
+        </w:rPr>
+        <w:t>visits.id (</w:t>
+      </w:r>
+      <w:proofErr w:type="spellStart"/>
+      <w:r>
+        <w:rPr>
+          <w:sz w:val="24"/>
+          <w:szCs w:val="24"/>
+          <w:lang w:val="en-US" w:eastAsia="pl-PL"/>
+        </w:rPr>
+        <w:t>Tabela</w:t>
+      </w:r>
+      <w:proofErr w:type="spellEnd"/>
+      <w:r>
+        <w:rPr>
+          <w:sz w:val="24"/>
+          <w:szCs w:val="24"/>
+          <w:lang w:val="en-US" w:eastAsia="pl-PL"/>
+        </w:rPr>
+        <w:t xml:space="preserve"> visits) - </w:t>
+      </w:r>
+      <w:proofErr w:type="spellStart"/>
+      <w:r>
+        <w:rPr>
+          <w:sz w:val="24"/>
+          <w:szCs w:val="24"/>
+          <w:lang w:val="en-US" w:eastAsia="pl-PL"/>
+        </w:rPr>
+        <w:t>documentations.visit_id</w:t>
+      </w:r>
+      <w:proofErr w:type="spellEnd"/>
+      <w:r>
+        <w:rPr>
+          <w:sz w:val="24"/>
+          <w:szCs w:val="24"/>
+          <w:lang w:val="en-US" w:eastAsia="pl-PL"/>
+        </w:rPr>
+        <w:t xml:space="preserve"> (</w:t>
+      </w:r>
+      <w:proofErr w:type="spellStart"/>
+      <w:r>
+        <w:rPr>
+          <w:sz w:val="24"/>
+          <w:szCs w:val="24"/>
+          <w:lang w:val="en-US" w:eastAsia="pl-PL"/>
+        </w:rPr>
+        <w:t>Tabela</w:t>
+      </w:r>
+      <w:proofErr w:type="spellEnd"/>
+      <w:r>
+        <w:rPr>
+          <w:sz w:val="24"/>
+          <w:szCs w:val="24"/>
+          <w:lang w:val="en-US" w:eastAsia="pl-PL"/>
+        </w:rPr>
+        <w:t xml:space="preserve"> documentations)</w:t>
       </w:r>
     </w:p>
     <w:p>
@@ -2769,7 +4323,7 @@
         <w:rPr>
           <w:sz w:val="24"/>
           <w:szCs w:val="24"/>
-          <w:lang w:eastAsia="pl-PL"/>
+          <w:lang w:val="en-US" w:eastAsia="pl-PL"/>
         </w:rPr>
       </w:pPr>
     </w:p>
@@ -2888,6 +4442,70 @@
         <w:rPr>
           <w:sz w:val="24"/>
           <w:szCs w:val="24"/>
+          <w:lang w:val="en-US" w:eastAsia="pl-PL"/>
+        </w:rPr>
+      </w:pPr>
+      <w:proofErr w:type="spellStart"/>
+      <w:r>
+        <w:rPr>
+          <w:sz w:val="24"/>
+          <w:szCs w:val="24"/>
+          <w:lang w:val="en-US" w:eastAsia="pl-PL"/>
+        </w:rPr>
+        <w:t>prescriptions.visit_id</w:t>
+      </w:r>
+      <w:proofErr w:type="spellEnd"/>
+      <w:r>
+        <w:rPr>
+          <w:sz w:val="24"/>
+          <w:szCs w:val="24"/>
+          <w:lang w:val="en-US" w:eastAsia="pl-PL"/>
+        </w:rPr>
+        <w:t xml:space="preserve"> (</w:t>
+      </w:r>
+      <w:proofErr w:type="spellStart"/>
+      <w:r>
+        <w:rPr>
+          <w:sz w:val="24"/>
+          <w:szCs w:val="24"/>
+          <w:lang w:val="en-US" w:eastAsia="pl-PL"/>
+        </w:rPr>
+        <w:t>Tabela</w:t>
+      </w:r>
+      <w:proofErr w:type="spellEnd"/>
+      <w:r>
+        <w:rPr>
+          <w:sz w:val="24"/>
+          <w:szCs w:val="24"/>
+          <w:lang w:val="en-US" w:eastAsia="pl-PL"/>
+        </w:rPr>
+        <w:t xml:space="preserve"> prescriptions) &gt; visits.id (</w:t>
+      </w:r>
+      <w:proofErr w:type="spellStart"/>
+      <w:r>
+        <w:rPr>
+          <w:sz w:val="24"/>
+          <w:szCs w:val="24"/>
+          <w:lang w:val="en-US" w:eastAsia="pl-PL"/>
+        </w:rPr>
+        <w:t>Tabela</w:t>
+      </w:r>
+      <w:proofErr w:type="spellEnd"/>
+      <w:r>
+        <w:rPr>
+          <w:sz w:val="24"/>
+          <w:szCs w:val="24"/>
+          <w:lang w:val="en-US" w:eastAsia="pl-PL"/>
+        </w:rPr>
+        <w:t xml:space="preserve"> visits)</w:t>
+      </w:r>
+    </w:p>
+    <w:p>
+      <w:pPr>
+        <w:ind w:left="360"/>
+        <w:rPr>
+          <w:sz w:val="24"/>
+          <w:szCs w:val="24"/>
           <w:lang w:eastAsia="pl-PL"/>
         </w:rPr>
       </w:pPr>
@@ -2897,25 +4515,23 @@
           <w:szCs w:val="24"/>
           <w:lang w:eastAsia="pl-PL"/>
         </w:rPr>
-        <w:t>prescriptions.visit_id (Tabela prescriptions) &gt; visits.id (Tabela visits)</w:t>
-      </w:r>
-    </w:p>
-    <w:p>
-      <w:pPr>
-        <w:ind w:left="360"/>
+        <w:t xml:space="preserve">Jest to relacja </w:t>
+      </w:r>
+      <w:r>
         <w:rPr>
           <w:sz w:val="24"/>
           <w:szCs w:val="24"/>
           <w:lang w:eastAsia="pl-PL"/>
         </w:rPr>
-      </w:pPr>
+        <w:t>wiele</w:t>
+      </w:r>
       <w:r>
         <w:rPr>
           <w:sz w:val="24"/>
           <w:szCs w:val="24"/>
           <w:lang w:eastAsia="pl-PL"/>
         </w:rPr>
-        <w:t xml:space="preserve">Jest to relacja </w:t>
+        <w:t>-</w:t>
       </w:r>
       <w:r>
         <w:rPr>
@@ -2923,7 +4539,7 @@
           <w:szCs w:val="24"/>
           <w:lang w:eastAsia="pl-PL"/>
         </w:rPr>
-        <w:t>wiele</w:t>
+        <w:t>do</w:t>
       </w:r>
       <w:r>
         <w:rPr>
@@ -2939,7 +4555,7 @@
           <w:szCs w:val="24"/>
           <w:lang w:eastAsia="pl-PL"/>
         </w:rPr>
-        <w:t>do</w:t>
+        <w:t>jednego</w:t>
       </w:r>
       <w:r>
         <w:rPr>
@@ -2947,7 +4563,7 @@
           <w:szCs w:val="24"/>
           <w:lang w:eastAsia="pl-PL"/>
         </w:rPr>
-        <w:t>-</w:t>
+        <w:t xml:space="preserve"> (&gt;). Wiele </w:t>
       </w:r>
       <w:r>
         <w:rPr>
@@ -2955,7 +4571,7 @@
           <w:szCs w:val="24"/>
           <w:lang w:eastAsia="pl-PL"/>
         </w:rPr>
-        <w:t>jednego</w:t>
+        <w:t>recept</w:t>
       </w:r>
       <w:r>
         <w:rPr>
@@ -2963,7 +4579,7 @@
           <w:szCs w:val="24"/>
           <w:lang w:eastAsia="pl-PL"/>
         </w:rPr>
-        <w:t xml:space="preserve"> (&gt;). Wiele </w:t>
+        <w:t xml:space="preserve"> </w:t>
       </w:r>
       <w:r>
         <w:rPr>
@@ -2971,7 +4587,7 @@
           <w:szCs w:val="24"/>
           <w:lang w:eastAsia="pl-PL"/>
         </w:rPr>
-        <w:t>recept</w:t>
+        <w:t>może być</w:t>
       </w:r>
       <w:r>
         <w:rPr>
@@ -2979,38 +4595,11 @@
           <w:szCs w:val="24"/>
           <w:lang w:eastAsia="pl-PL"/>
         </w:rPr>
-        <w:t xml:space="preserve"> </w:t>
-      </w:r>
-      <w:r>
-        <w:rPr>
-          <w:sz w:val="24"/>
-          <w:szCs w:val="24"/>
-          <w:lang w:eastAsia="pl-PL"/>
-        </w:rPr>
-        <w:t>może być</w:t>
-      </w:r>
-      <w:r>
-        <w:rPr>
-          <w:sz w:val="24"/>
-          <w:szCs w:val="24"/>
-          <w:lang w:eastAsia="pl-PL"/>
-        </w:rPr>
         <w:t xml:space="preserve"> przypisanych do jednej wizyty.</w:t>
       </w:r>
     </w:p>
     <w:p>
       <w:pPr>
-        <w:ind w:left="360"/>
-        <w:rPr>
-          <w:sz w:val="24"/>
-          <w:szCs w:val="24"/>
-          <w:lang w:eastAsia="pl-PL"/>
-        </w:rPr>
-      </w:pPr>
-    </w:p>
-    <w:p>
-      <w:pPr>
-        <w:ind w:left="360"/>
         <w:rPr>
           <w:sz w:val="24"/>
           <w:szCs w:val="24"/>
@@ -3028,16 +4617,81 @@
         <w:rPr>
           <w:sz w:val="24"/>
           <w:szCs w:val="24"/>
-          <w:lang w:eastAsia="pl-PL"/>
-        </w:rPr>
-      </w:pPr>
-      <w:r>
-        <w:rPr>
-          <w:sz w:val="24"/>
-          <w:szCs w:val="24"/>
-          <w:lang w:eastAsia="pl-PL"/>
-        </w:rPr>
-        <w:t>prescription_medicines.prescription_id (Tabela prescription_medicines) &gt; prescriptions.id (Tabela prescriptions)</w:t>
+          <w:lang w:val="en-US" w:eastAsia="pl-PL"/>
+        </w:rPr>
+      </w:pPr>
+      <w:proofErr w:type="spellStart"/>
+      <w:r>
+        <w:rPr>
+          <w:sz w:val="24"/>
+          <w:szCs w:val="24"/>
+          <w:lang w:val="en-US" w:eastAsia="pl-PL"/>
+        </w:rPr>
+        <w:lastRenderedPageBreak/>
+        <w:t>prescription_medicines.prescription_id</w:t>
+      </w:r>
+      <w:proofErr w:type="spellEnd"/>
+      <w:r>
+        <w:rPr>
+          <w:sz w:val="24"/>
+          <w:szCs w:val="24"/>
+          <w:lang w:val="en-US" w:eastAsia="pl-PL"/>
+        </w:rPr>
+        <w:t xml:space="preserve"> (</w:t>
+      </w:r>
+      <w:proofErr w:type="spellStart"/>
+      <w:r>
+        <w:rPr>
+          <w:sz w:val="24"/>
+          <w:szCs w:val="24"/>
+          <w:lang w:val="en-US" w:eastAsia="pl-PL"/>
+        </w:rPr>
+        <w:t>Tabela</w:t>
+      </w:r>
+      <w:proofErr w:type="spellEnd"/>
+      <w:r>
+        <w:rPr>
+          <w:sz w:val="24"/>
+          <w:szCs w:val="24"/>
+          <w:lang w:val="en-US" w:eastAsia="pl-PL"/>
+        </w:rPr>
+        <w:t xml:space="preserve"> </w:t>
+      </w:r>
+      <w:proofErr w:type="spellStart"/>
+      <w:r>
+        <w:rPr>
+          <w:sz w:val="24"/>
+          <w:szCs w:val="24"/>
+          <w:lang w:val="en-US" w:eastAsia="pl-PL"/>
+        </w:rPr>
+        <w:t>prescription_medicines</w:t>
+      </w:r>
+      <w:proofErr w:type="spellEnd"/>
+      <w:r>
+        <w:rPr>
+          <w:sz w:val="24"/>
+          <w:szCs w:val="24"/>
+          <w:lang w:val="en-US" w:eastAsia="pl-PL"/>
+        </w:rPr>
+        <w:t>) &gt; prescriptions.id (</w:t>
+      </w:r>
+      <w:proofErr w:type="spellStart"/>
+      <w:r>
+        <w:rPr>
+          <w:sz w:val="24"/>
+          <w:szCs w:val="24"/>
+          <w:lang w:val="en-US" w:eastAsia="pl-PL"/>
+        </w:rPr>
+        <w:t>Tabela</w:t>
+      </w:r>
+      <w:proofErr w:type="spellEnd"/>
+      <w:r>
+        <w:rPr>
+          <w:sz w:val="24"/>
+          <w:szCs w:val="24"/>
+          <w:lang w:val="en-US" w:eastAsia="pl-PL"/>
+        </w:rPr>
+        <w:t xml:space="preserve"> prescriptions)</w:t>
       </w:r>
     </w:p>
     <w:p>
@@ -3133,16 +4787,80 @@
         <w:rPr>
           <w:sz w:val="24"/>
           <w:szCs w:val="24"/>
-          <w:lang w:eastAsia="pl-PL"/>
-        </w:rPr>
-      </w:pPr>
-      <w:r>
-        <w:rPr>
-          <w:sz w:val="24"/>
-          <w:szCs w:val="24"/>
-          <w:lang w:eastAsia="pl-PL"/>
-        </w:rPr>
-        <w:t>prescription_medicines.medicine_id (Tabela prescription_medicines) - medicines.id (Tabela medicines)</w:t>
+          <w:lang w:val="en-US" w:eastAsia="pl-PL"/>
+        </w:rPr>
+      </w:pPr>
+      <w:proofErr w:type="spellStart"/>
+      <w:r>
+        <w:rPr>
+          <w:sz w:val="24"/>
+          <w:szCs w:val="24"/>
+          <w:lang w:val="en-US" w:eastAsia="pl-PL"/>
+        </w:rPr>
+        <w:t>prescription_medicines.medicine_id</w:t>
+      </w:r>
+      <w:proofErr w:type="spellEnd"/>
+      <w:r>
+        <w:rPr>
+          <w:sz w:val="24"/>
+          <w:szCs w:val="24"/>
+          <w:lang w:val="en-US" w:eastAsia="pl-PL"/>
+        </w:rPr>
+        <w:t xml:space="preserve"> (</w:t>
+      </w:r>
+      <w:proofErr w:type="spellStart"/>
+      <w:r>
+        <w:rPr>
+          <w:sz w:val="24"/>
+          <w:szCs w:val="24"/>
+          <w:lang w:val="en-US" w:eastAsia="pl-PL"/>
+        </w:rPr>
+        <w:t>Tabela</w:t>
+      </w:r>
+      <w:proofErr w:type="spellEnd"/>
+      <w:r>
+        <w:rPr>
+          <w:sz w:val="24"/>
+          <w:szCs w:val="24"/>
+          <w:lang w:val="en-US" w:eastAsia="pl-PL"/>
+        </w:rPr>
+        <w:t xml:space="preserve"> </w:t>
+      </w:r>
+      <w:proofErr w:type="spellStart"/>
+      <w:r>
+        <w:rPr>
+          <w:sz w:val="24"/>
+          <w:szCs w:val="24"/>
+          <w:lang w:val="en-US" w:eastAsia="pl-PL"/>
+        </w:rPr>
+        <w:t>prescription_medicines</w:t>
+      </w:r>
+      <w:proofErr w:type="spellEnd"/>
+      <w:r>
+        <w:rPr>
+          <w:sz w:val="24"/>
+          <w:szCs w:val="24"/>
+          <w:lang w:val="en-US" w:eastAsia="pl-PL"/>
+        </w:rPr>
+        <w:t>) - medicines.id (</w:t>
+      </w:r>
+      <w:proofErr w:type="spellStart"/>
+      <w:r>
+        <w:rPr>
+          <w:sz w:val="24"/>
+          <w:szCs w:val="24"/>
+          <w:lang w:val="en-US" w:eastAsia="pl-PL"/>
+        </w:rPr>
+        <w:t>Tabela</w:t>
+      </w:r>
+      <w:proofErr w:type="spellEnd"/>
+      <w:r>
+        <w:rPr>
+          <w:sz w:val="24"/>
+          <w:szCs w:val="24"/>
+          <w:lang w:val="en-US" w:eastAsia="pl-PL"/>
+        </w:rPr>
+        <w:t xml:space="preserve"> medicines)</w:t>
       </w:r>
     </w:p>
     <w:p>

</xml_diff>

<commit_message>
README.md oraz poprawki w dokumentacji
</commit_message>
<xml_diff>
--- a/Dokumentacja.docx
+++ b/Dokumentacja.docx
@@ -249,21 +249,7 @@
           <w:sz w:val="28"/>
           <w:szCs w:val="28"/>
         </w:rPr>
-        <w:t>Aplikacje</w:t>
-      </w:r>
-      <w:r>
-        <w:rPr>
-          <w:sz w:val="28"/>
-          <w:szCs w:val="28"/>
-        </w:rPr>
-        <w:t xml:space="preserve"> internetowe</w:t>
-      </w:r>
-      <w:r>
-        <w:rPr>
-          <w:sz w:val="28"/>
-          <w:szCs w:val="28"/>
-        </w:rPr>
-        <w:t xml:space="preserve"> 1</w:t>
+        <w:t>Bazy danych</w:t>
       </w:r>
     </w:p>
     <w:p>
@@ -1161,7 +1147,6 @@
         </w:rPr>
         <w:t xml:space="preserve">Tabela </w:t>
       </w:r>
-      <w:proofErr w:type="spellStart"/>
       <w:r>
         <w:rPr>
           <w:sz w:val="24"/>
@@ -1169,7 +1154,6 @@
         </w:rPr>
         <w:t>patients</w:t>
       </w:r>
-      <w:proofErr w:type="spellEnd"/>
       <w:r>
         <w:rPr>
           <w:sz w:val="24"/>
@@ -1209,23 +1193,7 @@
           <w:sz w:val="24"/>
           <w:szCs w:val="24"/>
         </w:rPr>
-        <w:t>Identyfikator: id (</w:t>
-      </w:r>
-      <w:proofErr w:type="spellStart"/>
-      <w:r>
-        <w:rPr>
-          <w:sz w:val="24"/>
-          <w:szCs w:val="24"/>
-        </w:rPr>
-        <w:t>integer</w:t>
-      </w:r>
-      <w:proofErr w:type="spellEnd"/>
-      <w:r>
-        <w:rPr>
-          <w:sz w:val="24"/>
-          <w:szCs w:val="24"/>
-        </w:rPr>
-        <w:t xml:space="preserve">, klucz główny) </w:t>
+        <w:t xml:space="preserve">Identyfikator: id (integer, klucz główny) </w:t>
       </w:r>
     </w:p>
     <w:p>
@@ -1245,39 +1213,7 @@
           <w:sz w:val="24"/>
           <w:szCs w:val="24"/>
         </w:rPr>
-        <w:t xml:space="preserve">Imię: </w:t>
-      </w:r>
-      <w:proofErr w:type="spellStart"/>
-      <w:r>
-        <w:rPr>
-          <w:sz w:val="24"/>
-          <w:szCs w:val="24"/>
-        </w:rPr>
-        <w:t>name</w:t>
-      </w:r>
-      <w:proofErr w:type="spellEnd"/>
-      <w:r>
-        <w:rPr>
-          <w:sz w:val="24"/>
-          <w:szCs w:val="24"/>
-        </w:rPr>
-        <w:t xml:space="preserve"> (</w:t>
-      </w:r>
-      <w:proofErr w:type="spellStart"/>
-      <w:r>
-        <w:rPr>
-          <w:sz w:val="24"/>
-          <w:szCs w:val="24"/>
-        </w:rPr>
-        <w:t>varchar</w:t>
-      </w:r>
-      <w:proofErr w:type="spellEnd"/>
-      <w:r>
-        <w:rPr>
-          <w:sz w:val="24"/>
-          <w:szCs w:val="24"/>
-        </w:rPr>
-        <w:t>)</w:t>
+        <w:t>Imię: name (varchar)</w:t>
       </w:r>
     </w:p>
     <w:p>
@@ -1297,39 +1233,7 @@
           <w:sz w:val="24"/>
           <w:szCs w:val="24"/>
         </w:rPr>
-        <w:t xml:space="preserve">Nazwisko: </w:t>
-      </w:r>
-      <w:proofErr w:type="spellStart"/>
-      <w:r>
-        <w:rPr>
-          <w:sz w:val="24"/>
-          <w:szCs w:val="24"/>
-        </w:rPr>
-        <w:t>last_name</w:t>
-      </w:r>
-      <w:proofErr w:type="spellEnd"/>
-      <w:r>
-        <w:rPr>
-          <w:sz w:val="24"/>
-          <w:szCs w:val="24"/>
-        </w:rPr>
-        <w:t xml:space="preserve"> (</w:t>
-      </w:r>
-      <w:proofErr w:type="spellStart"/>
-      <w:r>
-        <w:rPr>
-          <w:sz w:val="24"/>
-          <w:szCs w:val="24"/>
-        </w:rPr>
-        <w:t>varchar</w:t>
-      </w:r>
-      <w:proofErr w:type="spellEnd"/>
-      <w:r>
-        <w:rPr>
-          <w:sz w:val="24"/>
-          <w:szCs w:val="24"/>
-        </w:rPr>
-        <w:t>)</w:t>
+        <w:t>Nazwisko: last_name (varchar)</w:t>
       </w:r>
     </w:p>
     <w:p>
@@ -1349,39 +1253,7 @@
           <w:sz w:val="24"/>
           <w:szCs w:val="24"/>
         </w:rPr>
-        <w:t xml:space="preserve">Płeć: </w:t>
-      </w:r>
-      <w:proofErr w:type="spellStart"/>
-      <w:r>
-        <w:rPr>
-          <w:sz w:val="24"/>
-          <w:szCs w:val="24"/>
-        </w:rPr>
-        <w:t>gender</w:t>
-      </w:r>
-      <w:proofErr w:type="spellEnd"/>
-      <w:r>
-        <w:rPr>
-          <w:sz w:val="24"/>
-          <w:szCs w:val="24"/>
-        </w:rPr>
-        <w:t xml:space="preserve"> (</w:t>
-      </w:r>
-      <w:proofErr w:type="spellStart"/>
-      <w:r>
-        <w:rPr>
-          <w:sz w:val="24"/>
-          <w:szCs w:val="24"/>
-        </w:rPr>
-        <w:t>varchar</w:t>
-      </w:r>
-      <w:proofErr w:type="spellEnd"/>
-      <w:r>
-        <w:rPr>
-          <w:sz w:val="24"/>
-          <w:szCs w:val="24"/>
-        </w:rPr>
-        <w:t>)</w:t>
+        <w:t>Płeć: gender (varchar)</w:t>
       </w:r>
     </w:p>
     <w:p>
@@ -1401,39 +1273,7 @@
           <w:sz w:val="24"/>
           <w:szCs w:val="24"/>
         </w:rPr>
-        <w:t xml:space="preserve">Adres: </w:t>
-      </w:r>
-      <w:proofErr w:type="spellStart"/>
-      <w:r>
-        <w:rPr>
-          <w:sz w:val="24"/>
-          <w:szCs w:val="24"/>
-        </w:rPr>
-        <w:t>address</w:t>
-      </w:r>
-      <w:proofErr w:type="spellEnd"/>
-      <w:r>
-        <w:rPr>
-          <w:sz w:val="24"/>
-          <w:szCs w:val="24"/>
-        </w:rPr>
-        <w:t xml:space="preserve"> (</w:t>
-      </w:r>
-      <w:proofErr w:type="spellStart"/>
-      <w:r>
-        <w:rPr>
-          <w:sz w:val="24"/>
-          <w:szCs w:val="24"/>
-        </w:rPr>
-        <w:t>varchar</w:t>
-      </w:r>
-      <w:proofErr w:type="spellEnd"/>
-      <w:r>
-        <w:rPr>
-          <w:sz w:val="24"/>
-          <w:szCs w:val="24"/>
-        </w:rPr>
-        <w:t>)</w:t>
+        <w:t>Adres: address (varchar)</w:t>
       </w:r>
     </w:p>
     <w:p>
@@ -1449,59 +1289,13 @@
           <w:lang w:val="en-US"/>
         </w:rPr>
       </w:pPr>
-      <w:proofErr w:type="spellStart"/>
       <w:r>
         <w:rPr>
           <w:sz w:val="24"/>
           <w:szCs w:val="24"/>
           <w:lang w:val="en-US"/>
         </w:rPr>
-        <w:t>Numer</w:t>
-      </w:r>
-      <w:proofErr w:type="spellEnd"/>
-      <w:r>
-        <w:rPr>
-          <w:sz w:val="24"/>
-          <w:szCs w:val="24"/>
-          <w:lang w:val="en-US"/>
-        </w:rPr>
-        <w:t xml:space="preserve"> </w:t>
-      </w:r>
-      <w:proofErr w:type="spellStart"/>
-      <w:r>
-        <w:rPr>
-          <w:sz w:val="24"/>
-          <w:szCs w:val="24"/>
-          <w:lang w:val="en-US"/>
-        </w:rPr>
-        <w:t>telefonu</w:t>
-      </w:r>
-      <w:proofErr w:type="spellEnd"/>
-      <w:r>
-        <w:rPr>
-          <w:sz w:val="24"/>
-          <w:szCs w:val="24"/>
-          <w:lang w:val="en-US"/>
-        </w:rPr>
-        <w:t xml:space="preserve">: </w:t>
-      </w:r>
-      <w:proofErr w:type="spellStart"/>
-      <w:r>
-        <w:rPr>
-          <w:sz w:val="24"/>
-          <w:szCs w:val="24"/>
-          <w:lang w:val="en-US"/>
-        </w:rPr>
-        <w:t>phone_number</w:t>
-      </w:r>
-      <w:proofErr w:type="spellEnd"/>
-      <w:r>
-        <w:rPr>
-          <w:sz w:val="24"/>
-          <w:szCs w:val="24"/>
-          <w:lang w:val="en-US"/>
-        </w:rPr>
-        <w:t xml:space="preserve"> (varchar)</w:t>
+        <w:t>Numer telefonu: phone_number (varchar)</w:t>
       </w:r>
     </w:p>
     <w:p>
@@ -1533,7 +1327,6 @@
         </w:rPr>
         <w:t xml:space="preserve">Tabela </w:t>
       </w:r>
-      <w:proofErr w:type="spellStart"/>
       <w:r>
         <w:rPr>
           <w:sz w:val="24"/>
@@ -1541,7 +1334,6 @@
         </w:rPr>
         <w:t>doctors</w:t>
       </w:r>
-      <w:proofErr w:type="spellEnd"/>
       <w:r>
         <w:rPr>
           <w:sz w:val="24"/>
@@ -1581,23 +1373,7 @@
           <w:sz w:val="24"/>
           <w:szCs w:val="24"/>
         </w:rPr>
-        <w:t>Identyfikator: id (</w:t>
-      </w:r>
-      <w:proofErr w:type="spellStart"/>
-      <w:r>
-        <w:rPr>
-          <w:sz w:val="24"/>
-          <w:szCs w:val="24"/>
-        </w:rPr>
-        <w:t>integer</w:t>
-      </w:r>
-      <w:proofErr w:type="spellEnd"/>
-      <w:r>
-        <w:rPr>
-          <w:sz w:val="24"/>
-          <w:szCs w:val="24"/>
-        </w:rPr>
-        <w:t>, klucz główny)</w:t>
+        <w:t>Identyfikator: id (integer, klucz główny)</w:t>
       </w:r>
     </w:p>
     <w:p>
@@ -1617,39 +1393,7 @@
           <w:sz w:val="24"/>
           <w:szCs w:val="24"/>
         </w:rPr>
-        <w:t xml:space="preserve">Imię: </w:t>
-      </w:r>
-      <w:proofErr w:type="spellStart"/>
-      <w:r>
-        <w:rPr>
-          <w:sz w:val="24"/>
-          <w:szCs w:val="24"/>
-        </w:rPr>
-        <w:t>name</w:t>
-      </w:r>
-      <w:proofErr w:type="spellEnd"/>
-      <w:r>
-        <w:rPr>
-          <w:sz w:val="24"/>
-          <w:szCs w:val="24"/>
-        </w:rPr>
-        <w:t xml:space="preserve"> (</w:t>
-      </w:r>
-      <w:proofErr w:type="spellStart"/>
-      <w:r>
-        <w:rPr>
-          <w:sz w:val="24"/>
-          <w:szCs w:val="24"/>
-        </w:rPr>
-        <w:t>varchar</w:t>
-      </w:r>
-      <w:proofErr w:type="spellEnd"/>
-      <w:r>
-        <w:rPr>
-          <w:sz w:val="24"/>
-          <w:szCs w:val="24"/>
-        </w:rPr>
-        <w:t>)</w:t>
+        <w:t>Imię: name (varchar)</w:t>
       </w:r>
     </w:p>
     <w:p>
@@ -1669,39 +1413,7 @@
           <w:sz w:val="24"/>
           <w:szCs w:val="24"/>
         </w:rPr>
-        <w:t xml:space="preserve">Nazwisko: </w:t>
-      </w:r>
-      <w:proofErr w:type="spellStart"/>
-      <w:r>
-        <w:rPr>
-          <w:sz w:val="24"/>
-          <w:szCs w:val="24"/>
-        </w:rPr>
-        <w:t>last_name</w:t>
-      </w:r>
-      <w:proofErr w:type="spellEnd"/>
-      <w:r>
-        <w:rPr>
-          <w:sz w:val="24"/>
-          <w:szCs w:val="24"/>
-        </w:rPr>
-        <w:t xml:space="preserve"> (</w:t>
-      </w:r>
-      <w:proofErr w:type="spellStart"/>
-      <w:r>
-        <w:rPr>
-          <w:sz w:val="24"/>
-          <w:szCs w:val="24"/>
-        </w:rPr>
-        <w:t>varchar</w:t>
-      </w:r>
-      <w:proofErr w:type="spellEnd"/>
-      <w:r>
-        <w:rPr>
-          <w:sz w:val="24"/>
-          <w:szCs w:val="24"/>
-        </w:rPr>
-        <w:t>)</w:t>
+        <w:t>Nazwisko: last_name (varchar)</w:t>
       </w:r>
     </w:p>
     <w:p>
@@ -1721,39 +1433,7 @@
           <w:sz w:val="24"/>
           <w:szCs w:val="24"/>
         </w:rPr>
-        <w:t xml:space="preserve">Specjalizacja: </w:t>
-      </w:r>
-      <w:proofErr w:type="spellStart"/>
-      <w:r>
-        <w:rPr>
-          <w:sz w:val="24"/>
-          <w:szCs w:val="24"/>
-        </w:rPr>
-        <w:t>specialization</w:t>
-      </w:r>
-      <w:proofErr w:type="spellEnd"/>
-      <w:r>
-        <w:rPr>
-          <w:sz w:val="24"/>
-          <w:szCs w:val="24"/>
-        </w:rPr>
-        <w:t xml:space="preserve"> (</w:t>
-      </w:r>
-      <w:proofErr w:type="spellStart"/>
-      <w:r>
-        <w:rPr>
-          <w:sz w:val="24"/>
-          <w:szCs w:val="24"/>
-        </w:rPr>
-        <w:t>varchar</w:t>
-      </w:r>
-      <w:proofErr w:type="spellEnd"/>
-      <w:r>
-        <w:rPr>
-          <w:sz w:val="24"/>
-          <w:szCs w:val="24"/>
-        </w:rPr>
-        <w:t>)</w:t>
+        <w:t>Specjalizacja: specialization (varchar)</w:t>
       </w:r>
     </w:p>
     <w:p>
@@ -1769,59 +1449,13 @@
           <w:lang w:val="en-US"/>
         </w:rPr>
       </w:pPr>
-      <w:proofErr w:type="spellStart"/>
       <w:r>
         <w:rPr>
           <w:sz w:val="24"/>
           <w:szCs w:val="24"/>
           <w:lang w:val="en-US"/>
         </w:rPr>
-        <w:t>Numer</w:t>
-      </w:r>
-      <w:proofErr w:type="spellEnd"/>
-      <w:r>
-        <w:rPr>
-          <w:sz w:val="24"/>
-          <w:szCs w:val="24"/>
-          <w:lang w:val="en-US"/>
-        </w:rPr>
-        <w:t xml:space="preserve"> </w:t>
-      </w:r>
-      <w:proofErr w:type="spellStart"/>
-      <w:r>
-        <w:rPr>
-          <w:sz w:val="24"/>
-          <w:szCs w:val="24"/>
-          <w:lang w:val="en-US"/>
-        </w:rPr>
-        <w:t>telefonu</w:t>
-      </w:r>
-      <w:proofErr w:type="spellEnd"/>
-      <w:r>
-        <w:rPr>
-          <w:sz w:val="24"/>
-          <w:szCs w:val="24"/>
-          <w:lang w:val="en-US"/>
-        </w:rPr>
-        <w:t xml:space="preserve">: </w:t>
-      </w:r>
-      <w:proofErr w:type="spellStart"/>
-      <w:r>
-        <w:rPr>
-          <w:sz w:val="24"/>
-          <w:szCs w:val="24"/>
-          <w:lang w:val="en-US"/>
-        </w:rPr>
-        <w:t>phone_number</w:t>
-      </w:r>
-      <w:proofErr w:type="spellEnd"/>
-      <w:r>
-        <w:rPr>
-          <w:sz w:val="24"/>
-          <w:szCs w:val="24"/>
-          <w:lang w:val="en-US"/>
-        </w:rPr>
-        <w:t xml:space="preserve"> (varchar)</w:t>
+        <w:t>Numer telefonu: phone_number (varchar)</w:t>
       </w:r>
     </w:p>
     <w:p>
@@ -1853,7 +1487,6 @@
         </w:rPr>
         <w:t xml:space="preserve">Tabela </w:t>
       </w:r>
-      <w:proofErr w:type="spellStart"/>
       <w:r>
         <w:rPr>
           <w:sz w:val="24"/>
@@ -1861,7 +1494,6 @@
         </w:rPr>
         <w:t>rooms</w:t>
       </w:r>
-      <w:proofErr w:type="spellEnd"/>
       <w:r>
         <w:rPr>
           <w:sz w:val="24"/>
@@ -1901,23 +1533,7 @@
           <w:sz w:val="24"/>
           <w:szCs w:val="24"/>
         </w:rPr>
-        <w:t>Identyfikator: id (</w:t>
-      </w:r>
-      <w:proofErr w:type="spellStart"/>
-      <w:r>
-        <w:rPr>
-          <w:sz w:val="24"/>
-          <w:szCs w:val="24"/>
-        </w:rPr>
-        <w:t>integer</w:t>
-      </w:r>
-      <w:proofErr w:type="spellEnd"/>
-      <w:r>
-        <w:rPr>
-          <w:sz w:val="24"/>
-          <w:szCs w:val="24"/>
-        </w:rPr>
-        <w:t>, klucz główny)</w:t>
+        <w:t>Identyfikator: id (integer, klucz główny)</w:t>
       </w:r>
     </w:p>
     <w:p>
@@ -1937,39 +1553,7 @@
           <w:sz w:val="24"/>
           <w:szCs w:val="24"/>
         </w:rPr>
-        <w:t xml:space="preserve">Nazwa: </w:t>
-      </w:r>
-      <w:proofErr w:type="spellStart"/>
-      <w:r>
-        <w:rPr>
-          <w:sz w:val="24"/>
-          <w:szCs w:val="24"/>
-        </w:rPr>
-        <w:t>name</w:t>
-      </w:r>
-      <w:proofErr w:type="spellEnd"/>
-      <w:r>
-        <w:rPr>
-          <w:sz w:val="24"/>
-          <w:szCs w:val="24"/>
-        </w:rPr>
-        <w:t xml:space="preserve"> (</w:t>
-      </w:r>
-      <w:proofErr w:type="spellStart"/>
-      <w:r>
-        <w:rPr>
-          <w:sz w:val="24"/>
-          <w:szCs w:val="24"/>
-        </w:rPr>
-        <w:t>varchar</w:t>
-      </w:r>
-      <w:proofErr w:type="spellEnd"/>
-      <w:r>
-        <w:rPr>
-          <w:sz w:val="24"/>
-          <w:szCs w:val="24"/>
-        </w:rPr>
-        <w:t>)</w:t>
+        <w:t>Nazwa: name (varchar)</w:t>
       </w:r>
     </w:p>
     <w:p>
@@ -1989,39 +1573,7 @@
           <w:sz w:val="24"/>
           <w:szCs w:val="24"/>
         </w:rPr>
-        <w:t xml:space="preserve">Skrzydło: </w:t>
-      </w:r>
-      <w:proofErr w:type="spellStart"/>
-      <w:r>
-        <w:rPr>
-          <w:sz w:val="24"/>
-          <w:szCs w:val="24"/>
-        </w:rPr>
-        <w:t>wing</w:t>
-      </w:r>
-      <w:proofErr w:type="spellEnd"/>
-      <w:r>
-        <w:rPr>
-          <w:sz w:val="24"/>
-          <w:szCs w:val="24"/>
-        </w:rPr>
-        <w:t xml:space="preserve"> (</w:t>
-      </w:r>
-      <w:proofErr w:type="spellStart"/>
-      <w:r>
-        <w:rPr>
-          <w:sz w:val="24"/>
-          <w:szCs w:val="24"/>
-        </w:rPr>
-        <w:t>varchar</w:t>
-      </w:r>
-      <w:proofErr w:type="spellEnd"/>
-      <w:r>
-        <w:rPr>
-          <w:sz w:val="24"/>
-          <w:szCs w:val="24"/>
-        </w:rPr>
-        <w:t>)</w:t>
+        <w:t>Skrzydło: wing (varchar)</w:t>
       </w:r>
     </w:p>
     <w:p>
@@ -2041,39 +1593,7 @@
           <w:sz w:val="24"/>
           <w:szCs w:val="24"/>
         </w:rPr>
-        <w:t xml:space="preserve">Piętro: </w:t>
-      </w:r>
-      <w:proofErr w:type="spellStart"/>
-      <w:r>
-        <w:rPr>
-          <w:sz w:val="24"/>
-          <w:szCs w:val="24"/>
-        </w:rPr>
-        <w:t>floor</w:t>
-      </w:r>
-      <w:proofErr w:type="spellEnd"/>
-      <w:r>
-        <w:rPr>
-          <w:sz w:val="24"/>
-          <w:szCs w:val="24"/>
-        </w:rPr>
-        <w:t xml:space="preserve"> (</w:t>
-      </w:r>
-      <w:proofErr w:type="spellStart"/>
-      <w:r>
-        <w:rPr>
-          <w:sz w:val="24"/>
-          <w:szCs w:val="24"/>
-        </w:rPr>
-        <w:t>varchar</w:t>
-      </w:r>
-      <w:proofErr w:type="spellEnd"/>
-      <w:r>
-        <w:rPr>
-          <w:sz w:val="24"/>
-          <w:szCs w:val="24"/>
-        </w:rPr>
-        <w:t>)</w:t>
+        <w:t>Piętro: floor (varchar)</w:t>
       </w:r>
     </w:p>
     <w:p>
@@ -2093,39 +1613,7 @@
           <w:sz w:val="24"/>
           <w:szCs w:val="24"/>
         </w:rPr>
-        <w:t xml:space="preserve">Dział: </w:t>
-      </w:r>
-      <w:proofErr w:type="spellStart"/>
-      <w:r>
-        <w:rPr>
-          <w:sz w:val="24"/>
-          <w:szCs w:val="24"/>
-        </w:rPr>
-        <w:t>department</w:t>
-      </w:r>
-      <w:proofErr w:type="spellEnd"/>
-      <w:r>
-        <w:rPr>
-          <w:sz w:val="24"/>
-          <w:szCs w:val="24"/>
-        </w:rPr>
-        <w:t xml:space="preserve"> (</w:t>
-      </w:r>
-      <w:proofErr w:type="spellStart"/>
-      <w:r>
-        <w:rPr>
-          <w:sz w:val="24"/>
-          <w:szCs w:val="24"/>
-        </w:rPr>
-        <w:t>varchar</w:t>
-      </w:r>
-      <w:proofErr w:type="spellEnd"/>
-      <w:r>
-        <w:rPr>
-          <w:sz w:val="24"/>
-          <w:szCs w:val="24"/>
-        </w:rPr>
-        <w:t>)</w:t>
+        <w:t>Dział: department (varchar)</w:t>
       </w:r>
     </w:p>
     <w:p>
@@ -2145,39 +1633,7 @@
           <w:sz w:val="24"/>
           <w:szCs w:val="24"/>
         </w:rPr>
-        <w:t xml:space="preserve">Identyfikator nadzorującego lekarza: </w:t>
-      </w:r>
-      <w:proofErr w:type="spellStart"/>
-      <w:r>
-        <w:rPr>
-          <w:sz w:val="24"/>
-          <w:szCs w:val="24"/>
-        </w:rPr>
-        <w:t>supervising_doctor_id</w:t>
-      </w:r>
-      <w:proofErr w:type="spellEnd"/>
-      <w:r>
-        <w:rPr>
-          <w:sz w:val="24"/>
-          <w:szCs w:val="24"/>
-        </w:rPr>
-        <w:t xml:space="preserve"> (</w:t>
-      </w:r>
-      <w:proofErr w:type="spellStart"/>
-      <w:r>
-        <w:rPr>
-          <w:sz w:val="24"/>
-          <w:szCs w:val="24"/>
-        </w:rPr>
-        <w:t>integer</w:t>
-      </w:r>
-      <w:proofErr w:type="spellEnd"/>
-      <w:r>
-        <w:rPr>
-          <w:sz w:val="24"/>
-          <w:szCs w:val="24"/>
-        </w:rPr>
-        <w:t xml:space="preserve">, klucz obcy od </w:t>
+        <w:t xml:space="preserve">Identyfikator nadzorującego lekarza: supervising_doctor_id (integer, klucz obcy od </w:t>
       </w:r>
       <w:r>
         <w:rPr>
@@ -2222,7 +1678,6 @@
         </w:rPr>
         <w:t xml:space="preserve">Tabela </w:t>
       </w:r>
-      <w:proofErr w:type="spellStart"/>
       <w:r>
         <w:rPr>
           <w:sz w:val="24"/>
@@ -2230,7 +1685,6 @@
         </w:rPr>
         <w:t>visits</w:t>
       </w:r>
-      <w:proofErr w:type="spellEnd"/>
       <w:r>
         <w:rPr>
           <w:sz w:val="24"/>
@@ -2270,23 +1724,7 @@
           <w:sz w:val="24"/>
           <w:szCs w:val="24"/>
         </w:rPr>
-        <w:t>Identyfikator: id (</w:t>
-      </w:r>
-      <w:proofErr w:type="spellStart"/>
-      <w:r>
-        <w:rPr>
-          <w:sz w:val="24"/>
-          <w:szCs w:val="24"/>
-        </w:rPr>
-        <w:t>integer</w:t>
-      </w:r>
-      <w:proofErr w:type="spellEnd"/>
-      <w:r>
-        <w:rPr>
-          <w:sz w:val="24"/>
-          <w:szCs w:val="24"/>
-        </w:rPr>
-        <w:t>, klucz główny)</w:t>
+        <w:t>Identyfikator: id (integer, klucz główny)</w:t>
       </w:r>
     </w:p>
     <w:p>
@@ -2306,39 +1744,7 @@
           <w:sz w:val="24"/>
           <w:szCs w:val="24"/>
         </w:rPr>
-        <w:t xml:space="preserve">Identyfikator pacjenta: </w:t>
-      </w:r>
-      <w:proofErr w:type="spellStart"/>
-      <w:r>
-        <w:rPr>
-          <w:sz w:val="24"/>
-          <w:szCs w:val="24"/>
-        </w:rPr>
-        <w:t>patient_id</w:t>
-      </w:r>
-      <w:proofErr w:type="spellEnd"/>
-      <w:r>
-        <w:rPr>
-          <w:sz w:val="24"/>
-          <w:szCs w:val="24"/>
-        </w:rPr>
-        <w:t xml:space="preserve"> (</w:t>
-      </w:r>
-      <w:proofErr w:type="spellStart"/>
-      <w:r>
-        <w:rPr>
-          <w:sz w:val="24"/>
-          <w:szCs w:val="24"/>
-        </w:rPr>
-        <w:t>integer</w:t>
-      </w:r>
-      <w:proofErr w:type="spellEnd"/>
-      <w:r>
-        <w:rPr>
-          <w:sz w:val="24"/>
-          <w:szCs w:val="24"/>
-        </w:rPr>
-        <w:t xml:space="preserve">, klucz obcy od </w:t>
+        <w:t xml:space="preserve">Identyfikator pacjenta: patient_id (integer, klucz obcy od </w:t>
       </w:r>
       <w:r>
         <w:rPr>
@@ -2372,39 +1778,7 @@
           <w:sz w:val="24"/>
           <w:szCs w:val="24"/>
         </w:rPr>
-        <w:t xml:space="preserve">Identyfikator lekarza: </w:t>
-      </w:r>
-      <w:proofErr w:type="spellStart"/>
-      <w:r>
-        <w:rPr>
-          <w:sz w:val="24"/>
-          <w:szCs w:val="24"/>
-        </w:rPr>
-        <w:t>doctor_id</w:t>
-      </w:r>
-      <w:proofErr w:type="spellEnd"/>
-      <w:r>
-        <w:rPr>
-          <w:sz w:val="24"/>
-          <w:szCs w:val="24"/>
-        </w:rPr>
-        <w:t xml:space="preserve"> (</w:t>
-      </w:r>
-      <w:proofErr w:type="spellStart"/>
-      <w:r>
-        <w:rPr>
-          <w:sz w:val="24"/>
-          <w:szCs w:val="24"/>
-        </w:rPr>
-        <w:t>integer</w:t>
-      </w:r>
-      <w:proofErr w:type="spellEnd"/>
-      <w:r>
-        <w:rPr>
-          <w:sz w:val="24"/>
-          <w:szCs w:val="24"/>
-        </w:rPr>
-        <w:t xml:space="preserve">, klucz obcy od </w:t>
+        <w:t xml:space="preserve">Identyfikator lekarza: doctor_id (integer, klucz obcy od </w:t>
       </w:r>
       <w:r>
         <w:rPr>
@@ -2438,39 +1812,7 @@
           <w:sz w:val="24"/>
           <w:szCs w:val="24"/>
         </w:rPr>
-        <w:t xml:space="preserve">Powód: </w:t>
-      </w:r>
-      <w:proofErr w:type="spellStart"/>
-      <w:r>
-        <w:rPr>
-          <w:sz w:val="24"/>
-          <w:szCs w:val="24"/>
-        </w:rPr>
-        <w:t>reason</w:t>
-      </w:r>
-      <w:proofErr w:type="spellEnd"/>
-      <w:r>
-        <w:rPr>
-          <w:sz w:val="24"/>
-          <w:szCs w:val="24"/>
-        </w:rPr>
-        <w:t xml:space="preserve"> (</w:t>
-      </w:r>
-      <w:proofErr w:type="spellStart"/>
-      <w:r>
-        <w:rPr>
-          <w:sz w:val="24"/>
-          <w:szCs w:val="24"/>
-        </w:rPr>
-        <w:t>varchar</w:t>
-      </w:r>
-      <w:proofErr w:type="spellEnd"/>
-      <w:r>
-        <w:rPr>
-          <w:sz w:val="24"/>
-          <w:szCs w:val="24"/>
-        </w:rPr>
-        <w:t>)</w:t>
+        <w:t>Powód: reason (varchar)</w:t>
       </w:r>
     </w:p>
     <w:p>
@@ -2492,43 +1834,7 @@
           <w:szCs w:val="24"/>
           <w:lang w:val="en-US"/>
         </w:rPr>
-        <w:t xml:space="preserve">Data </w:t>
-      </w:r>
-      <w:proofErr w:type="spellStart"/>
-      <w:r>
-        <w:rPr>
-          <w:sz w:val="24"/>
-          <w:szCs w:val="24"/>
-          <w:lang w:val="en-US"/>
-        </w:rPr>
-        <w:t>rozpoczęcia</w:t>
-      </w:r>
-      <w:proofErr w:type="spellEnd"/>
-      <w:r>
-        <w:rPr>
-          <w:sz w:val="24"/>
-          <w:szCs w:val="24"/>
-          <w:lang w:val="en-US"/>
-        </w:rPr>
-        <w:t xml:space="preserve">: </w:t>
-      </w:r>
-      <w:proofErr w:type="spellStart"/>
-      <w:r>
-        <w:rPr>
-          <w:sz w:val="24"/>
-          <w:szCs w:val="24"/>
-          <w:lang w:val="en-US"/>
-        </w:rPr>
-        <w:t>start_date</w:t>
-      </w:r>
-      <w:proofErr w:type="spellEnd"/>
-      <w:r>
-        <w:rPr>
-          <w:sz w:val="24"/>
-          <w:szCs w:val="24"/>
-          <w:lang w:val="en-US"/>
-        </w:rPr>
-        <w:t xml:space="preserve"> (datetime)</w:t>
+        <w:t>Data rozpoczęcia: start_date (datetime)</w:t>
       </w:r>
     </w:p>
     <w:p>
@@ -2548,39 +1854,7 @@
           <w:sz w:val="24"/>
           <w:szCs w:val="24"/>
         </w:rPr>
-        <w:t xml:space="preserve">Data zakończenia: </w:t>
-      </w:r>
-      <w:proofErr w:type="spellStart"/>
-      <w:r>
-        <w:rPr>
-          <w:sz w:val="24"/>
-          <w:szCs w:val="24"/>
-        </w:rPr>
-        <w:t>end_date</w:t>
-      </w:r>
-      <w:proofErr w:type="spellEnd"/>
-      <w:r>
-        <w:rPr>
-          <w:sz w:val="24"/>
-          <w:szCs w:val="24"/>
-        </w:rPr>
-        <w:t xml:space="preserve"> (</w:t>
-      </w:r>
-      <w:proofErr w:type="spellStart"/>
-      <w:r>
-        <w:rPr>
-          <w:sz w:val="24"/>
-          <w:szCs w:val="24"/>
-        </w:rPr>
-        <w:t>datetime</w:t>
-      </w:r>
-      <w:proofErr w:type="spellEnd"/>
-      <w:r>
-        <w:rPr>
-          <w:sz w:val="24"/>
-          <w:szCs w:val="24"/>
-        </w:rPr>
-        <w:t>)</w:t>
+        <w:t>Data zakończenia: end_date (datetime)</w:t>
       </w:r>
     </w:p>
     <w:p>
@@ -2611,21 +1885,12 @@
         </w:rPr>
         <w:t xml:space="preserve">Tabela </w:t>
       </w:r>
-      <w:proofErr w:type="spellStart"/>
-      <w:r>
-        <w:rPr>
-          <w:sz w:val="24"/>
-          <w:szCs w:val="24"/>
-        </w:rPr>
-        <w:t>documentations</w:t>
-      </w:r>
-      <w:proofErr w:type="spellEnd"/>
-      <w:r>
-        <w:rPr>
-          <w:sz w:val="24"/>
-          <w:szCs w:val="24"/>
-        </w:rPr>
-        <w:t xml:space="preserve"> (Dokumentacje</w:t>
+      <w:r>
+        <w:rPr>
+          <w:sz w:val="24"/>
+          <w:szCs w:val="24"/>
+        </w:rPr>
+        <w:t>documentations (Dokumentacje</w:t>
       </w:r>
       <w:r>
         <w:rPr>
@@ -2652,23 +1917,7 @@
           <w:sz w:val="24"/>
           <w:szCs w:val="24"/>
         </w:rPr>
-        <w:t>Identyfikator: id (</w:t>
-      </w:r>
-      <w:proofErr w:type="spellStart"/>
-      <w:r>
-        <w:rPr>
-          <w:sz w:val="24"/>
-          <w:szCs w:val="24"/>
-        </w:rPr>
-        <w:t>integer</w:t>
-      </w:r>
-      <w:proofErr w:type="spellEnd"/>
-      <w:r>
-        <w:rPr>
-          <w:sz w:val="24"/>
-          <w:szCs w:val="24"/>
-        </w:rPr>
-        <w:t>, klucz główny)</w:t>
+        <w:t>Identyfikator: id (integer, klucz główny)</w:t>
       </w:r>
     </w:p>
     <w:p>
@@ -2688,39 +1937,7 @@
           <w:sz w:val="24"/>
           <w:szCs w:val="24"/>
         </w:rPr>
-        <w:t xml:space="preserve">Identyfikator wizyty: </w:t>
-      </w:r>
-      <w:proofErr w:type="spellStart"/>
-      <w:r>
-        <w:rPr>
-          <w:sz w:val="24"/>
-          <w:szCs w:val="24"/>
-        </w:rPr>
-        <w:t>visit_id</w:t>
-      </w:r>
-      <w:proofErr w:type="spellEnd"/>
-      <w:r>
-        <w:rPr>
-          <w:sz w:val="24"/>
-          <w:szCs w:val="24"/>
-        </w:rPr>
-        <w:t xml:space="preserve"> (</w:t>
-      </w:r>
-      <w:proofErr w:type="spellStart"/>
-      <w:r>
-        <w:rPr>
-          <w:sz w:val="24"/>
-          <w:szCs w:val="24"/>
-        </w:rPr>
-        <w:t>integer</w:t>
-      </w:r>
-      <w:proofErr w:type="spellEnd"/>
-      <w:r>
-        <w:rPr>
-          <w:sz w:val="24"/>
-          <w:szCs w:val="24"/>
-        </w:rPr>
-        <w:t xml:space="preserve">, klucz obcy od </w:t>
+        <w:t xml:space="preserve">Identyfikator wizyty: visit_id (integer, klucz obcy od </w:t>
       </w:r>
       <w:r>
         <w:rPr>
@@ -2754,39 +1971,7 @@
           <w:sz w:val="24"/>
           <w:szCs w:val="24"/>
         </w:rPr>
-        <w:t xml:space="preserve">Data: </w:t>
-      </w:r>
-      <w:proofErr w:type="spellStart"/>
-      <w:r>
-        <w:rPr>
-          <w:sz w:val="24"/>
-          <w:szCs w:val="24"/>
-        </w:rPr>
-        <w:t>date</w:t>
-      </w:r>
-      <w:proofErr w:type="spellEnd"/>
-      <w:r>
-        <w:rPr>
-          <w:sz w:val="24"/>
-          <w:szCs w:val="24"/>
-        </w:rPr>
-        <w:t xml:space="preserve"> (</w:t>
-      </w:r>
-      <w:proofErr w:type="spellStart"/>
-      <w:r>
-        <w:rPr>
-          <w:sz w:val="24"/>
-          <w:szCs w:val="24"/>
-        </w:rPr>
-        <w:t>datetime</w:t>
-      </w:r>
-      <w:proofErr w:type="spellEnd"/>
-      <w:r>
-        <w:rPr>
-          <w:sz w:val="24"/>
-          <w:szCs w:val="24"/>
-        </w:rPr>
-        <w:t>)</w:t>
+        <w:t>Data: date (datetime)</w:t>
       </w:r>
     </w:p>
     <w:p>
@@ -2806,39 +1991,7 @@
           <w:sz w:val="24"/>
           <w:szCs w:val="24"/>
         </w:rPr>
-        <w:t xml:space="preserve">Diagnoza: </w:t>
-      </w:r>
-      <w:proofErr w:type="spellStart"/>
-      <w:r>
-        <w:rPr>
-          <w:sz w:val="24"/>
-          <w:szCs w:val="24"/>
-        </w:rPr>
-        <w:t>diagnosis</w:t>
-      </w:r>
-      <w:proofErr w:type="spellEnd"/>
-      <w:r>
-        <w:rPr>
-          <w:sz w:val="24"/>
-          <w:szCs w:val="24"/>
-        </w:rPr>
-        <w:t xml:space="preserve"> (</w:t>
-      </w:r>
-      <w:proofErr w:type="spellStart"/>
-      <w:r>
-        <w:rPr>
-          <w:sz w:val="24"/>
-          <w:szCs w:val="24"/>
-        </w:rPr>
-        <w:t>varchar</w:t>
-      </w:r>
-      <w:proofErr w:type="spellEnd"/>
-      <w:r>
-        <w:rPr>
-          <w:sz w:val="24"/>
-          <w:szCs w:val="24"/>
-        </w:rPr>
-        <w:t>)</w:t>
+        <w:t>Diagnoza: diagnosis (varchar)</w:t>
       </w:r>
     </w:p>
     <w:p>
@@ -2858,39 +2011,7 @@
           <w:sz w:val="24"/>
           <w:szCs w:val="24"/>
         </w:rPr>
-        <w:t xml:space="preserve">Metoda leczenia: </w:t>
-      </w:r>
-      <w:proofErr w:type="spellStart"/>
-      <w:r>
-        <w:rPr>
-          <w:sz w:val="24"/>
-          <w:szCs w:val="24"/>
-        </w:rPr>
-        <w:t>treatment_method</w:t>
-      </w:r>
-      <w:proofErr w:type="spellEnd"/>
-      <w:r>
-        <w:rPr>
-          <w:sz w:val="24"/>
-          <w:szCs w:val="24"/>
-        </w:rPr>
-        <w:t xml:space="preserve"> (</w:t>
-      </w:r>
-      <w:proofErr w:type="spellStart"/>
-      <w:r>
-        <w:rPr>
-          <w:sz w:val="24"/>
-          <w:szCs w:val="24"/>
-        </w:rPr>
-        <w:t>varchar</w:t>
-      </w:r>
-      <w:proofErr w:type="spellEnd"/>
-      <w:r>
-        <w:rPr>
-          <w:sz w:val="24"/>
-          <w:szCs w:val="24"/>
-        </w:rPr>
-        <w:t>)</w:t>
+        <w:t>Metoda leczenia: treatment_method (varchar)</w:t>
       </w:r>
     </w:p>
     <w:p>
@@ -2922,7 +2043,6 @@
         <w:lastRenderedPageBreak/>
         <w:t xml:space="preserve">Tabela </w:t>
       </w:r>
-      <w:proofErr w:type="spellStart"/>
       <w:r>
         <w:rPr>
           <w:sz w:val="24"/>
@@ -2930,7 +2050,6 @@
         </w:rPr>
         <w:t>prescriptions</w:t>
       </w:r>
-      <w:proofErr w:type="spellEnd"/>
       <w:r>
         <w:rPr>
           <w:sz w:val="24"/>
@@ -2970,23 +2089,7 @@
           <w:sz w:val="24"/>
           <w:szCs w:val="24"/>
         </w:rPr>
-        <w:t>Identyfikator: id (</w:t>
-      </w:r>
-      <w:proofErr w:type="spellStart"/>
-      <w:r>
-        <w:rPr>
-          <w:sz w:val="24"/>
-          <w:szCs w:val="24"/>
-        </w:rPr>
-        <w:t>integer</w:t>
-      </w:r>
-      <w:proofErr w:type="spellEnd"/>
-      <w:r>
-        <w:rPr>
-          <w:sz w:val="24"/>
-          <w:szCs w:val="24"/>
-        </w:rPr>
-        <w:t>, klucz główny)</w:t>
+        <w:t>Identyfikator: id (integer, klucz główny)</w:t>
       </w:r>
     </w:p>
     <w:p>
@@ -3006,39 +2109,7 @@
           <w:sz w:val="24"/>
           <w:szCs w:val="24"/>
         </w:rPr>
-        <w:t xml:space="preserve">Identyfikator wizyty: </w:t>
-      </w:r>
-      <w:proofErr w:type="spellStart"/>
-      <w:r>
-        <w:rPr>
-          <w:sz w:val="24"/>
-          <w:szCs w:val="24"/>
-        </w:rPr>
-        <w:t>visit_id</w:t>
-      </w:r>
-      <w:proofErr w:type="spellEnd"/>
-      <w:r>
-        <w:rPr>
-          <w:sz w:val="24"/>
-          <w:szCs w:val="24"/>
-        </w:rPr>
-        <w:t xml:space="preserve"> (</w:t>
-      </w:r>
-      <w:proofErr w:type="spellStart"/>
-      <w:r>
-        <w:rPr>
-          <w:sz w:val="24"/>
-          <w:szCs w:val="24"/>
-        </w:rPr>
-        <w:t>integer</w:t>
-      </w:r>
-      <w:proofErr w:type="spellEnd"/>
-      <w:r>
-        <w:rPr>
-          <w:sz w:val="24"/>
-          <w:szCs w:val="24"/>
-        </w:rPr>
-        <w:t xml:space="preserve">, klucz obcy od </w:t>
+        <w:t xml:space="preserve">Identyfikator wizyty: visit_id (integer, klucz obcy od </w:t>
       </w:r>
       <w:r>
         <w:rPr>
@@ -3074,43 +2145,7 @@
           <w:szCs w:val="24"/>
           <w:lang w:val="en-US"/>
         </w:rPr>
-        <w:t xml:space="preserve">Data </w:t>
-      </w:r>
-      <w:proofErr w:type="spellStart"/>
-      <w:r>
-        <w:rPr>
-          <w:sz w:val="24"/>
-          <w:szCs w:val="24"/>
-          <w:lang w:val="en-US"/>
-        </w:rPr>
-        <w:t>ważności</w:t>
-      </w:r>
-      <w:proofErr w:type="spellEnd"/>
-      <w:r>
-        <w:rPr>
-          <w:sz w:val="24"/>
-          <w:szCs w:val="24"/>
-          <w:lang w:val="en-US"/>
-        </w:rPr>
-        <w:t xml:space="preserve">: </w:t>
-      </w:r>
-      <w:proofErr w:type="spellStart"/>
-      <w:r>
-        <w:rPr>
-          <w:sz w:val="24"/>
-          <w:szCs w:val="24"/>
-          <w:lang w:val="en-US"/>
-        </w:rPr>
-        <w:t>expiration_date</w:t>
-      </w:r>
-      <w:proofErr w:type="spellEnd"/>
-      <w:r>
-        <w:rPr>
-          <w:sz w:val="24"/>
-          <w:szCs w:val="24"/>
-          <w:lang w:val="en-US"/>
-        </w:rPr>
-        <w:t xml:space="preserve"> (datetime)</w:t>
+        <w:t>Data ważności: expiration_date (datetime)</w:t>
       </w:r>
     </w:p>
     <w:p>
@@ -3142,7 +2177,6 @@
         </w:rPr>
         <w:t xml:space="preserve">Tabela </w:t>
       </w:r>
-      <w:proofErr w:type="spellStart"/>
       <w:r>
         <w:rPr>
           <w:sz w:val="24"/>
@@ -3150,7 +2184,6 @@
         </w:rPr>
         <w:t>medicines</w:t>
       </w:r>
-      <w:proofErr w:type="spellEnd"/>
       <w:r>
         <w:rPr>
           <w:sz w:val="24"/>
@@ -3190,23 +2223,7 @@
           <w:sz w:val="24"/>
           <w:szCs w:val="24"/>
         </w:rPr>
-        <w:t>Identyfikator: id (</w:t>
-      </w:r>
-      <w:proofErr w:type="spellStart"/>
-      <w:r>
-        <w:rPr>
-          <w:sz w:val="24"/>
-          <w:szCs w:val="24"/>
-        </w:rPr>
-        <w:t>integer</w:t>
-      </w:r>
-      <w:proofErr w:type="spellEnd"/>
-      <w:r>
-        <w:rPr>
-          <w:sz w:val="24"/>
-          <w:szCs w:val="24"/>
-        </w:rPr>
-        <w:t>, klucz główny)</w:t>
+        <w:t>Identyfikator: id (integer, klucz główny)</w:t>
       </w:r>
     </w:p>
     <w:p>
@@ -3226,39 +2243,7 @@
           <w:sz w:val="24"/>
           <w:szCs w:val="24"/>
         </w:rPr>
-        <w:t xml:space="preserve">Nazwa: </w:t>
-      </w:r>
-      <w:proofErr w:type="spellStart"/>
-      <w:r>
-        <w:rPr>
-          <w:sz w:val="24"/>
-          <w:szCs w:val="24"/>
-        </w:rPr>
-        <w:t>name</w:t>
-      </w:r>
-      <w:proofErr w:type="spellEnd"/>
-      <w:r>
-        <w:rPr>
-          <w:sz w:val="24"/>
-          <w:szCs w:val="24"/>
-        </w:rPr>
-        <w:t xml:space="preserve"> (</w:t>
-      </w:r>
-      <w:proofErr w:type="spellStart"/>
-      <w:r>
-        <w:rPr>
-          <w:sz w:val="24"/>
-          <w:szCs w:val="24"/>
-        </w:rPr>
-        <w:t>varchar</w:t>
-      </w:r>
-      <w:proofErr w:type="spellEnd"/>
-      <w:r>
-        <w:rPr>
-          <w:sz w:val="24"/>
-          <w:szCs w:val="24"/>
-        </w:rPr>
-        <w:t>)</w:t>
+        <w:t>Nazwa: name (varchar)</w:t>
       </w:r>
     </w:p>
     <w:p>
@@ -3278,39 +2263,7 @@
           <w:sz w:val="24"/>
           <w:szCs w:val="24"/>
         </w:rPr>
-        <w:t xml:space="preserve">Cena: </w:t>
-      </w:r>
-      <w:proofErr w:type="spellStart"/>
-      <w:r>
-        <w:rPr>
-          <w:sz w:val="24"/>
-          <w:szCs w:val="24"/>
-        </w:rPr>
-        <w:t>price</w:t>
-      </w:r>
-      <w:proofErr w:type="spellEnd"/>
-      <w:r>
-        <w:rPr>
-          <w:sz w:val="24"/>
-          <w:szCs w:val="24"/>
-        </w:rPr>
-        <w:t xml:space="preserve"> (</w:t>
-      </w:r>
-      <w:proofErr w:type="spellStart"/>
-      <w:r>
-        <w:rPr>
-          <w:sz w:val="24"/>
-          <w:szCs w:val="24"/>
-        </w:rPr>
-        <w:t>integer</w:t>
-      </w:r>
-      <w:proofErr w:type="spellEnd"/>
-      <w:r>
-        <w:rPr>
-          <w:sz w:val="24"/>
-          <w:szCs w:val="24"/>
-        </w:rPr>
-        <w:t>)</w:t>
+        <w:t>Cena: price (integer)</w:t>
       </w:r>
     </w:p>
     <w:p>
@@ -3335,86 +2288,38 @@
           <w:lang w:val="en-US"/>
         </w:rPr>
       </w:pPr>
-      <w:proofErr w:type="spellStart"/>
       <w:r>
         <w:rPr>
           <w:sz w:val="24"/>
           <w:szCs w:val="24"/>
           <w:lang w:val="en-US"/>
         </w:rPr>
-        <w:t>Tabela</w:t>
-      </w:r>
-      <w:proofErr w:type="spellEnd"/>
+        <w:t xml:space="preserve">Tabela </w:t>
+      </w:r>
       <w:r>
         <w:rPr>
           <w:sz w:val="24"/>
           <w:szCs w:val="24"/>
           <w:lang w:val="en-US"/>
         </w:rPr>
-        <w:t xml:space="preserve"> </w:t>
-      </w:r>
-      <w:proofErr w:type="spellStart"/>
+        <w:t xml:space="preserve">prescription_medicines </w:t>
+      </w:r>
       <w:r>
         <w:rPr>
           <w:sz w:val="24"/>
           <w:szCs w:val="24"/>
           <w:lang w:val="en-US"/>
         </w:rPr>
-        <w:t>prescription_medicines</w:t>
-      </w:r>
-      <w:proofErr w:type="spellEnd"/>
+        <w:t>(</w:t>
+      </w:r>
       <w:r>
         <w:rPr>
           <w:sz w:val="24"/>
           <w:szCs w:val="24"/>
           <w:lang w:val="en-US"/>
         </w:rPr>
-        <w:t xml:space="preserve"> </w:t>
-      </w:r>
-      <w:r>
-        <w:rPr>
-          <w:sz w:val="24"/>
-          <w:szCs w:val="24"/>
-          <w:lang w:val="en-US"/>
-        </w:rPr>
-        <w:t>(</w:t>
-      </w:r>
-      <w:r>
-        <w:rPr>
-          <w:sz w:val="24"/>
-          <w:szCs w:val="24"/>
-          <w:lang w:val="en-US"/>
-        </w:rPr>
-        <w:t xml:space="preserve">Leki </w:t>
-      </w:r>
-      <w:proofErr w:type="spellStart"/>
-      <w:r>
-        <w:rPr>
-          <w:sz w:val="24"/>
-          <w:szCs w:val="24"/>
-          <w:lang w:val="en-US"/>
-        </w:rPr>
-        <w:t>na</w:t>
-      </w:r>
-      <w:proofErr w:type="spellEnd"/>
-      <w:r>
-        <w:rPr>
-          <w:sz w:val="24"/>
-          <w:szCs w:val="24"/>
-          <w:lang w:val="en-US"/>
-        </w:rPr>
-        <w:t xml:space="preserve"> </w:t>
-      </w:r>
-      <w:proofErr w:type="spellStart"/>
-      <w:r>
-        <w:rPr>
-          <w:sz w:val="24"/>
-          <w:szCs w:val="24"/>
-          <w:lang w:val="en-US"/>
-        </w:rPr>
-        <w:t>receptach</w:t>
-      </w:r>
-      <w:proofErr w:type="spellEnd"/>
+        <w:t>Leki na receptach</w:t>
+      </w:r>
       <w:r>
         <w:rPr>
           <w:sz w:val="24"/>
@@ -3438,235 +2343,45 @@
           <w:lang w:val="en-US"/>
         </w:rPr>
       </w:pPr>
-      <w:proofErr w:type="spellStart"/>
       <w:r>
         <w:rPr>
           <w:sz w:val="24"/>
           <w:szCs w:val="24"/>
           <w:lang w:val="en-US"/>
         </w:rPr>
-        <w:t>Identyfikator</w:t>
-      </w:r>
-      <w:proofErr w:type="spellEnd"/>
+        <w:t xml:space="preserve">Identyfikator recepty: prescription_id (integer, klucz obcy od </w:t>
+      </w:r>
       <w:r>
         <w:rPr>
           <w:sz w:val="24"/>
           <w:szCs w:val="24"/>
           <w:lang w:val="en-US"/>
         </w:rPr>
-        <w:t xml:space="preserve"> </w:t>
-      </w:r>
-      <w:proofErr w:type="spellStart"/>
+        <w:t>p</w:t>
+      </w:r>
       <w:r>
         <w:rPr>
           <w:sz w:val="24"/>
           <w:szCs w:val="24"/>
           <w:lang w:val="en-US"/>
         </w:rPr>
-        <w:t>recepty</w:t>
-      </w:r>
-      <w:proofErr w:type="spellEnd"/>
+        <w:t xml:space="preserve">rescriptions.id) Identyfikator leku: medicine_id (integer, klucz obcy od </w:t>
+      </w:r>
       <w:r>
         <w:rPr>
           <w:sz w:val="24"/>
           <w:szCs w:val="24"/>
           <w:lang w:val="en-US"/>
         </w:rPr>
-        <w:t xml:space="preserve">: </w:t>
-      </w:r>
-      <w:proofErr w:type="spellStart"/>
+        <w:t>m</w:t>
+      </w:r>
       <w:r>
         <w:rPr>
           <w:sz w:val="24"/>
           <w:szCs w:val="24"/>
           <w:lang w:val="en-US"/>
         </w:rPr>
-        <w:t>prescription_id</w:t>
-      </w:r>
-      <w:proofErr w:type="spellEnd"/>
-      <w:r>
-        <w:rPr>
-          <w:sz w:val="24"/>
-          <w:szCs w:val="24"/>
-          <w:lang w:val="en-US"/>
-        </w:rPr>
-        <w:t xml:space="preserve"> (integer, </w:t>
-      </w:r>
-      <w:proofErr w:type="spellStart"/>
-      <w:r>
-        <w:rPr>
-          <w:sz w:val="24"/>
-          <w:szCs w:val="24"/>
-          <w:lang w:val="en-US"/>
-        </w:rPr>
-        <w:t>klucz</w:t>
-      </w:r>
-      <w:proofErr w:type="spellEnd"/>
-      <w:r>
-        <w:rPr>
-          <w:sz w:val="24"/>
-          <w:szCs w:val="24"/>
-          <w:lang w:val="en-US"/>
-        </w:rPr>
-        <w:t xml:space="preserve"> </w:t>
-      </w:r>
-      <w:proofErr w:type="spellStart"/>
-      <w:r>
-        <w:rPr>
-          <w:sz w:val="24"/>
-          <w:szCs w:val="24"/>
-          <w:lang w:val="en-US"/>
-        </w:rPr>
-        <w:t>obcy</w:t>
-      </w:r>
-      <w:proofErr w:type="spellEnd"/>
-      <w:r>
-        <w:rPr>
-          <w:sz w:val="24"/>
-          <w:szCs w:val="24"/>
-          <w:lang w:val="en-US"/>
-        </w:rPr>
-        <w:t xml:space="preserve"> od </w:t>
-      </w:r>
-      <w:r>
-        <w:rPr>
-          <w:sz w:val="24"/>
-          <w:szCs w:val="24"/>
-          <w:lang w:val="en-US"/>
-        </w:rPr>
-        <w:t>p</w:t>
-      </w:r>
-      <w:r>
-        <w:rPr>
-          <w:sz w:val="24"/>
-          <w:szCs w:val="24"/>
-          <w:lang w:val="en-US"/>
-        </w:rPr>
-        <w:t xml:space="preserve">rescriptions.id) </w:t>
-      </w:r>
-      <w:proofErr w:type="spellStart"/>
-      <w:r>
-        <w:rPr>
-          <w:sz w:val="24"/>
-          <w:szCs w:val="24"/>
-          <w:lang w:val="en-US"/>
-        </w:rPr>
-        <w:t>Identyfikator</w:t>
-      </w:r>
-      <w:proofErr w:type="spellEnd"/>
-      <w:r>
-        <w:rPr>
-          <w:sz w:val="24"/>
-          <w:szCs w:val="24"/>
-          <w:lang w:val="en-US"/>
-        </w:rPr>
-        <w:t xml:space="preserve"> </w:t>
-      </w:r>
-      <w:proofErr w:type="spellStart"/>
-      <w:r>
-        <w:rPr>
-          <w:sz w:val="24"/>
-          <w:szCs w:val="24"/>
-          <w:lang w:val="en-US"/>
-        </w:rPr>
-        <w:t>leku</w:t>
-      </w:r>
-      <w:proofErr w:type="spellEnd"/>
-      <w:r>
-        <w:rPr>
-          <w:sz w:val="24"/>
-          <w:szCs w:val="24"/>
-          <w:lang w:val="en-US"/>
-        </w:rPr>
-        <w:t xml:space="preserve">: </w:t>
-      </w:r>
-      <w:proofErr w:type="spellStart"/>
-      <w:r>
-        <w:rPr>
-          <w:sz w:val="24"/>
-          <w:szCs w:val="24"/>
-          <w:lang w:val="en-US"/>
-        </w:rPr>
-        <w:t>medicine_id</w:t>
-      </w:r>
-      <w:proofErr w:type="spellEnd"/>
-      <w:r>
-        <w:rPr>
-          <w:sz w:val="24"/>
-          <w:szCs w:val="24"/>
-          <w:lang w:val="en-US"/>
-        </w:rPr>
-        <w:t xml:space="preserve"> (integer, </w:t>
-      </w:r>
-      <w:proofErr w:type="spellStart"/>
-      <w:r>
-        <w:rPr>
-          <w:sz w:val="24"/>
-          <w:szCs w:val="24"/>
-          <w:lang w:val="en-US"/>
-        </w:rPr>
-        <w:t>klucz</w:t>
-      </w:r>
-      <w:proofErr w:type="spellEnd"/>
-      <w:r>
-        <w:rPr>
-          <w:sz w:val="24"/>
-          <w:szCs w:val="24"/>
-          <w:lang w:val="en-US"/>
-        </w:rPr>
-        <w:t xml:space="preserve"> </w:t>
-      </w:r>
-      <w:proofErr w:type="spellStart"/>
-      <w:r>
-        <w:rPr>
-          <w:sz w:val="24"/>
-          <w:szCs w:val="24"/>
-          <w:lang w:val="en-US"/>
-        </w:rPr>
-        <w:t>obcy</w:t>
-      </w:r>
-      <w:proofErr w:type="spellEnd"/>
-      <w:r>
-        <w:rPr>
-          <w:sz w:val="24"/>
-          <w:szCs w:val="24"/>
-          <w:lang w:val="en-US"/>
-        </w:rPr>
-        <w:t xml:space="preserve"> od </w:t>
-      </w:r>
-      <w:r>
-        <w:rPr>
-          <w:sz w:val="24"/>
-          <w:szCs w:val="24"/>
-          <w:lang w:val="en-US"/>
-        </w:rPr>
-        <w:t>m</w:t>
-      </w:r>
-      <w:r>
-        <w:rPr>
-          <w:sz w:val="24"/>
-          <w:szCs w:val="24"/>
-          <w:lang w:val="en-US"/>
-        </w:rPr>
-        <w:t xml:space="preserve">edicines.id) </w:t>
-      </w:r>
-      <w:proofErr w:type="spellStart"/>
-      <w:r>
-        <w:rPr>
-          <w:sz w:val="24"/>
-          <w:szCs w:val="24"/>
-          <w:lang w:val="en-US"/>
-        </w:rPr>
-        <w:t>Dawkowanie</w:t>
-      </w:r>
-      <w:proofErr w:type="spellEnd"/>
-      <w:r>
-        <w:rPr>
-          <w:sz w:val="24"/>
-          <w:szCs w:val="24"/>
-          <w:lang w:val="en-US"/>
-        </w:rPr>
-        <w:t>: dosage (varchar)</w:t>
+        <w:t>edicines.id) Dawkowanie: dosage (varchar)</w:t>
       </w:r>
     </w:p>
     <w:p>
@@ -3687,39 +2402,7 @@
           <w:sz w:val="24"/>
           <w:szCs w:val="24"/>
         </w:rPr>
-        <w:t xml:space="preserve">Opłata: </w:t>
-      </w:r>
-      <w:proofErr w:type="spellStart"/>
-      <w:r>
-        <w:rPr>
-          <w:sz w:val="24"/>
-          <w:szCs w:val="24"/>
-        </w:rPr>
-        <w:t>payment</w:t>
-      </w:r>
-      <w:proofErr w:type="spellEnd"/>
-      <w:r>
-        <w:rPr>
-          <w:sz w:val="24"/>
-          <w:szCs w:val="24"/>
-        </w:rPr>
-        <w:t xml:space="preserve"> (</w:t>
-      </w:r>
-      <w:proofErr w:type="spellStart"/>
-      <w:r>
-        <w:rPr>
-          <w:sz w:val="24"/>
-          <w:szCs w:val="24"/>
-        </w:rPr>
-        <w:t>integer</w:t>
-      </w:r>
-      <w:proofErr w:type="spellEnd"/>
-      <w:r>
-        <w:rPr>
-          <w:sz w:val="24"/>
-          <w:szCs w:val="24"/>
-        </w:rPr>
-        <w:t>)</w:t>
+        <w:t>Opłata: payment (integer)</w:t>
       </w:r>
     </w:p>
     <w:p>
@@ -3768,61 +2451,7 @@
           <w:szCs w:val="24"/>
           <w:lang w:val="en-US" w:eastAsia="pl-PL"/>
         </w:rPr>
-        <w:t>doctors.id (</w:t>
-      </w:r>
-      <w:proofErr w:type="spellStart"/>
-      <w:r>
-        <w:rPr>
-          <w:sz w:val="24"/>
-          <w:szCs w:val="24"/>
-          <w:lang w:val="en-US" w:eastAsia="pl-PL"/>
-        </w:rPr>
-        <w:t>Tabela</w:t>
-      </w:r>
-      <w:proofErr w:type="spellEnd"/>
-      <w:r>
-        <w:rPr>
-          <w:sz w:val="24"/>
-          <w:szCs w:val="24"/>
-          <w:lang w:val="en-US" w:eastAsia="pl-PL"/>
-        </w:rPr>
-        <w:t xml:space="preserve"> doctors) - </w:t>
-      </w:r>
-      <w:proofErr w:type="spellStart"/>
-      <w:r>
-        <w:rPr>
-          <w:sz w:val="24"/>
-          <w:szCs w:val="24"/>
-          <w:lang w:val="en-US" w:eastAsia="pl-PL"/>
-        </w:rPr>
-        <w:t>rooms.supervising_doctor_id</w:t>
-      </w:r>
-      <w:proofErr w:type="spellEnd"/>
-      <w:r>
-        <w:rPr>
-          <w:sz w:val="24"/>
-          <w:szCs w:val="24"/>
-          <w:lang w:val="en-US" w:eastAsia="pl-PL"/>
-        </w:rPr>
-        <w:t xml:space="preserve"> (</w:t>
-      </w:r>
-      <w:proofErr w:type="spellStart"/>
-      <w:r>
-        <w:rPr>
-          <w:sz w:val="24"/>
-          <w:szCs w:val="24"/>
-          <w:lang w:val="en-US" w:eastAsia="pl-PL"/>
-        </w:rPr>
-        <w:t>Tabela</w:t>
-      </w:r>
-      <w:proofErr w:type="spellEnd"/>
-      <w:r>
-        <w:rPr>
-          <w:sz w:val="24"/>
-          <w:szCs w:val="24"/>
-          <w:lang w:val="en-US" w:eastAsia="pl-PL"/>
-        </w:rPr>
-        <w:t xml:space="preserve"> rooms)</w:t>
+        <w:t>doctors.id (Tabela doctors) - rooms.supervising_doctor_id (Tabela rooms)</w:t>
       </w:r>
     </w:p>
     <w:p>
@@ -3938,61 +2567,7 @@
           <w:szCs w:val="24"/>
           <w:lang w:val="en-US" w:eastAsia="pl-PL"/>
         </w:rPr>
-        <w:t>patients.id (</w:t>
-      </w:r>
-      <w:proofErr w:type="spellStart"/>
-      <w:r>
-        <w:rPr>
-          <w:sz w:val="24"/>
-          <w:szCs w:val="24"/>
-          <w:lang w:val="en-US" w:eastAsia="pl-PL"/>
-        </w:rPr>
-        <w:t>Tabela</w:t>
-      </w:r>
-      <w:proofErr w:type="spellEnd"/>
-      <w:r>
-        <w:rPr>
-          <w:sz w:val="24"/>
-          <w:szCs w:val="24"/>
-          <w:lang w:val="en-US" w:eastAsia="pl-PL"/>
-        </w:rPr>
-        <w:t xml:space="preserve"> patients) &lt; </w:t>
-      </w:r>
-      <w:proofErr w:type="spellStart"/>
-      <w:r>
-        <w:rPr>
-          <w:sz w:val="24"/>
-          <w:szCs w:val="24"/>
-          <w:lang w:val="en-US" w:eastAsia="pl-PL"/>
-        </w:rPr>
-        <w:t>visits.patient_id</w:t>
-      </w:r>
-      <w:proofErr w:type="spellEnd"/>
-      <w:r>
-        <w:rPr>
-          <w:sz w:val="24"/>
-          <w:szCs w:val="24"/>
-          <w:lang w:val="en-US" w:eastAsia="pl-PL"/>
-        </w:rPr>
-        <w:t xml:space="preserve"> (</w:t>
-      </w:r>
-      <w:proofErr w:type="spellStart"/>
-      <w:r>
-        <w:rPr>
-          <w:sz w:val="24"/>
-          <w:szCs w:val="24"/>
-          <w:lang w:val="en-US" w:eastAsia="pl-PL"/>
-        </w:rPr>
-        <w:t>Tabela</w:t>
-      </w:r>
-      <w:proofErr w:type="spellEnd"/>
-      <w:r>
-        <w:rPr>
-          <w:sz w:val="24"/>
-          <w:szCs w:val="24"/>
-          <w:lang w:val="en-US" w:eastAsia="pl-PL"/>
-        </w:rPr>
-        <w:t xml:space="preserve"> visits)</w:t>
+        <w:t>patients.id (Tabela patients) &lt; visits.patient_id (Tabela visits)</w:t>
       </w:r>
     </w:p>
     <w:p>
@@ -4091,61 +2666,7 @@
           <w:szCs w:val="24"/>
           <w:lang w:val="en-US" w:eastAsia="pl-PL"/>
         </w:rPr>
-        <w:t>doctors.id (</w:t>
-      </w:r>
-      <w:proofErr w:type="spellStart"/>
-      <w:r>
-        <w:rPr>
-          <w:sz w:val="24"/>
-          <w:szCs w:val="24"/>
-          <w:lang w:val="en-US" w:eastAsia="pl-PL"/>
-        </w:rPr>
-        <w:t>Tabela</w:t>
-      </w:r>
-      <w:proofErr w:type="spellEnd"/>
-      <w:r>
-        <w:rPr>
-          <w:sz w:val="24"/>
-          <w:szCs w:val="24"/>
-          <w:lang w:val="en-US" w:eastAsia="pl-PL"/>
-        </w:rPr>
-        <w:t xml:space="preserve"> doctors) &lt; </w:t>
-      </w:r>
-      <w:proofErr w:type="spellStart"/>
-      <w:r>
-        <w:rPr>
-          <w:sz w:val="24"/>
-          <w:szCs w:val="24"/>
-          <w:lang w:val="en-US" w:eastAsia="pl-PL"/>
-        </w:rPr>
-        <w:t>visits.doctor_id</w:t>
-      </w:r>
-      <w:proofErr w:type="spellEnd"/>
-      <w:r>
-        <w:rPr>
-          <w:sz w:val="24"/>
-          <w:szCs w:val="24"/>
-          <w:lang w:val="en-US" w:eastAsia="pl-PL"/>
-        </w:rPr>
-        <w:t xml:space="preserve"> (</w:t>
-      </w:r>
-      <w:proofErr w:type="spellStart"/>
-      <w:r>
-        <w:rPr>
-          <w:sz w:val="24"/>
-          <w:szCs w:val="24"/>
-          <w:lang w:val="en-US" w:eastAsia="pl-PL"/>
-        </w:rPr>
-        <w:t>Tabela</w:t>
-      </w:r>
-      <w:proofErr w:type="spellEnd"/>
-      <w:r>
-        <w:rPr>
-          <w:sz w:val="24"/>
-          <w:szCs w:val="24"/>
-          <w:lang w:val="en-US" w:eastAsia="pl-PL"/>
-        </w:rPr>
-        <w:t xml:space="preserve"> visits)</w:t>
+        <w:t>doctors.id (Tabela doctors) &lt; visits.doctor_id (Tabela visits)</w:t>
       </w:r>
     </w:p>
     <w:p>
@@ -4259,61 +2780,7 @@
           <w:szCs w:val="24"/>
           <w:lang w:val="en-US" w:eastAsia="pl-PL"/>
         </w:rPr>
-        <w:t>visits.id (</w:t>
-      </w:r>
-      <w:proofErr w:type="spellStart"/>
-      <w:r>
-        <w:rPr>
-          <w:sz w:val="24"/>
-          <w:szCs w:val="24"/>
-          <w:lang w:val="en-US" w:eastAsia="pl-PL"/>
-        </w:rPr>
-        <w:t>Tabela</w:t>
-      </w:r>
-      <w:proofErr w:type="spellEnd"/>
-      <w:r>
-        <w:rPr>
-          <w:sz w:val="24"/>
-          <w:szCs w:val="24"/>
-          <w:lang w:val="en-US" w:eastAsia="pl-PL"/>
-        </w:rPr>
-        <w:t xml:space="preserve"> visits) - </w:t>
-      </w:r>
-      <w:proofErr w:type="spellStart"/>
-      <w:r>
-        <w:rPr>
-          <w:sz w:val="24"/>
-          <w:szCs w:val="24"/>
-          <w:lang w:val="en-US" w:eastAsia="pl-PL"/>
-        </w:rPr>
-        <w:t>documentations.visit_id</w:t>
-      </w:r>
-      <w:proofErr w:type="spellEnd"/>
-      <w:r>
-        <w:rPr>
-          <w:sz w:val="24"/>
-          <w:szCs w:val="24"/>
-          <w:lang w:val="en-US" w:eastAsia="pl-PL"/>
-        </w:rPr>
-        <w:t xml:space="preserve"> (</w:t>
-      </w:r>
-      <w:proofErr w:type="spellStart"/>
-      <w:r>
-        <w:rPr>
-          <w:sz w:val="24"/>
-          <w:szCs w:val="24"/>
-          <w:lang w:val="en-US" w:eastAsia="pl-PL"/>
-        </w:rPr>
-        <w:t>Tabela</w:t>
-      </w:r>
-      <w:proofErr w:type="spellEnd"/>
-      <w:r>
-        <w:rPr>
-          <w:sz w:val="24"/>
-          <w:szCs w:val="24"/>
-          <w:lang w:val="en-US" w:eastAsia="pl-PL"/>
-        </w:rPr>
-        <w:t xml:space="preserve"> documentations)</w:t>
+        <w:t>visits.id (Tabela visits) - documentations.visit_id (Tabela documentations)</w:t>
       </w:r>
     </w:p>
     <w:p>
@@ -4445,59 +2912,13 @@
           <w:lang w:val="en-US" w:eastAsia="pl-PL"/>
         </w:rPr>
       </w:pPr>
-      <w:proofErr w:type="spellStart"/>
       <w:r>
         <w:rPr>
           <w:sz w:val="24"/>
           <w:szCs w:val="24"/>
           <w:lang w:val="en-US" w:eastAsia="pl-PL"/>
         </w:rPr>
-        <w:t>prescriptions.visit_id</w:t>
-      </w:r>
-      <w:proofErr w:type="spellEnd"/>
-      <w:r>
-        <w:rPr>
-          <w:sz w:val="24"/>
-          <w:szCs w:val="24"/>
-          <w:lang w:val="en-US" w:eastAsia="pl-PL"/>
-        </w:rPr>
-        <w:t xml:space="preserve"> (</w:t>
-      </w:r>
-      <w:proofErr w:type="spellStart"/>
-      <w:r>
-        <w:rPr>
-          <w:sz w:val="24"/>
-          <w:szCs w:val="24"/>
-          <w:lang w:val="en-US" w:eastAsia="pl-PL"/>
-        </w:rPr>
-        <w:t>Tabela</w:t>
-      </w:r>
-      <w:proofErr w:type="spellEnd"/>
-      <w:r>
-        <w:rPr>
-          <w:sz w:val="24"/>
-          <w:szCs w:val="24"/>
-          <w:lang w:val="en-US" w:eastAsia="pl-PL"/>
-        </w:rPr>
-        <w:t xml:space="preserve"> prescriptions) &gt; visits.id (</w:t>
-      </w:r>
-      <w:proofErr w:type="spellStart"/>
-      <w:r>
-        <w:rPr>
-          <w:sz w:val="24"/>
-          <w:szCs w:val="24"/>
-          <w:lang w:val="en-US" w:eastAsia="pl-PL"/>
-        </w:rPr>
-        <w:t>Tabela</w:t>
-      </w:r>
-      <w:proofErr w:type="spellEnd"/>
-      <w:r>
-        <w:rPr>
-          <w:sz w:val="24"/>
-          <w:szCs w:val="24"/>
-          <w:lang w:val="en-US" w:eastAsia="pl-PL"/>
-        </w:rPr>
-        <w:t xml:space="preserve"> visits)</w:t>
+        <w:t>prescriptions.visit_id (Tabela prescriptions) &gt; visits.id (Tabela visits)</w:t>
       </w:r>
     </w:p>
     <w:p>
@@ -4620,7 +3041,6 @@
           <w:lang w:val="en-US" w:eastAsia="pl-PL"/>
         </w:rPr>
       </w:pPr>
-      <w:proofErr w:type="spellStart"/>
       <w:r>
         <w:rPr>
           <w:sz w:val="24"/>
@@ -4628,70 +3048,7 @@
           <w:lang w:val="en-US" w:eastAsia="pl-PL"/>
         </w:rPr>
         <w:lastRenderedPageBreak/>
-        <w:t>prescription_medicines.prescription_id</w:t>
-      </w:r>
-      <w:proofErr w:type="spellEnd"/>
-      <w:r>
-        <w:rPr>
-          <w:sz w:val="24"/>
-          <w:szCs w:val="24"/>
-          <w:lang w:val="en-US" w:eastAsia="pl-PL"/>
-        </w:rPr>
-        <w:t xml:space="preserve"> (</w:t>
-      </w:r>
-      <w:proofErr w:type="spellStart"/>
-      <w:r>
-        <w:rPr>
-          <w:sz w:val="24"/>
-          <w:szCs w:val="24"/>
-          <w:lang w:val="en-US" w:eastAsia="pl-PL"/>
-        </w:rPr>
-        <w:t>Tabela</w:t>
-      </w:r>
-      <w:proofErr w:type="spellEnd"/>
-      <w:r>
-        <w:rPr>
-          <w:sz w:val="24"/>
-          <w:szCs w:val="24"/>
-          <w:lang w:val="en-US" w:eastAsia="pl-PL"/>
-        </w:rPr>
-        <w:t xml:space="preserve"> </w:t>
-      </w:r>
-      <w:proofErr w:type="spellStart"/>
-      <w:r>
-        <w:rPr>
-          <w:sz w:val="24"/>
-          <w:szCs w:val="24"/>
-          <w:lang w:val="en-US" w:eastAsia="pl-PL"/>
-        </w:rPr>
-        <w:t>prescription_medicines</w:t>
-      </w:r>
-      <w:proofErr w:type="spellEnd"/>
-      <w:r>
-        <w:rPr>
-          <w:sz w:val="24"/>
-          <w:szCs w:val="24"/>
-          <w:lang w:val="en-US" w:eastAsia="pl-PL"/>
-        </w:rPr>
-        <w:t>) &gt; prescriptions.id (</w:t>
-      </w:r>
-      <w:proofErr w:type="spellStart"/>
-      <w:r>
-        <w:rPr>
-          <w:sz w:val="24"/>
-          <w:szCs w:val="24"/>
-          <w:lang w:val="en-US" w:eastAsia="pl-PL"/>
-        </w:rPr>
-        <w:t>Tabela</w:t>
-      </w:r>
-      <w:proofErr w:type="spellEnd"/>
-      <w:r>
-        <w:rPr>
-          <w:sz w:val="24"/>
-          <w:szCs w:val="24"/>
-          <w:lang w:val="en-US" w:eastAsia="pl-PL"/>
-        </w:rPr>
-        <w:t xml:space="preserve"> prescriptions)</w:t>
+        <w:t>prescription_medicines.prescription_id (Tabela prescription_medicines) &gt; prescriptions.id (Tabela prescriptions)</w:t>
       </w:r>
     </w:p>
     <w:p>
@@ -4790,77 +3147,13 @@
           <w:lang w:val="en-US" w:eastAsia="pl-PL"/>
         </w:rPr>
       </w:pPr>
-      <w:proofErr w:type="spellStart"/>
       <w:r>
         <w:rPr>
           <w:sz w:val="24"/>
           <w:szCs w:val="24"/>
           <w:lang w:val="en-US" w:eastAsia="pl-PL"/>
         </w:rPr>
-        <w:t>prescription_medicines.medicine_id</w:t>
-      </w:r>
-      <w:proofErr w:type="spellEnd"/>
-      <w:r>
-        <w:rPr>
-          <w:sz w:val="24"/>
-          <w:szCs w:val="24"/>
-          <w:lang w:val="en-US" w:eastAsia="pl-PL"/>
-        </w:rPr>
-        <w:t xml:space="preserve"> (</w:t>
-      </w:r>
-      <w:proofErr w:type="spellStart"/>
-      <w:r>
-        <w:rPr>
-          <w:sz w:val="24"/>
-          <w:szCs w:val="24"/>
-          <w:lang w:val="en-US" w:eastAsia="pl-PL"/>
-        </w:rPr>
-        <w:t>Tabela</w:t>
-      </w:r>
-      <w:proofErr w:type="spellEnd"/>
-      <w:r>
-        <w:rPr>
-          <w:sz w:val="24"/>
-          <w:szCs w:val="24"/>
-          <w:lang w:val="en-US" w:eastAsia="pl-PL"/>
-        </w:rPr>
-        <w:t xml:space="preserve"> </w:t>
-      </w:r>
-      <w:proofErr w:type="spellStart"/>
-      <w:r>
-        <w:rPr>
-          <w:sz w:val="24"/>
-          <w:szCs w:val="24"/>
-          <w:lang w:val="en-US" w:eastAsia="pl-PL"/>
-        </w:rPr>
-        <w:t>prescription_medicines</w:t>
-      </w:r>
-      <w:proofErr w:type="spellEnd"/>
-      <w:r>
-        <w:rPr>
-          <w:sz w:val="24"/>
-          <w:szCs w:val="24"/>
-          <w:lang w:val="en-US" w:eastAsia="pl-PL"/>
-        </w:rPr>
-        <w:t>) - medicines.id (</w:t>
-      </w:r>
-      <w:proofErr w:type="spellStart"/>
-      <w:r>
-        <w:rPr>
-          <w:sz w:val="24"/>
-          <w:szCs w:val="24"/>
-          <w:lang w:val="en-US" w:eastAsia="pl-PL"/>
-        </w:rPr>
-        <w:t>Tabela</w:t>
-      </w:r>
-      <w:proofErr w:type="spellEnd"/>
-      <w:r>
-        <w:rPr>
-          <w:sz w:val="24"/>
-          <w:szCs w:val="24"/>
-          <w:lang w:val="en-US" w:eastAsia="pl-PL"/>
-        </w:rPr>
-        <w:t xml:space="preserve"> medicines)</w:t>
+        <w:t>prescription_medicines.medicine_id (Tabela prescription_medicines) - medicines.id (Tabela medicines)</w:t>
       </w:r>
     </w:p>
     <w:p>

</xml_diff>

<commit_message>
Dokumentacja CD., oraz zmiana w funkcji genderVisitsByAge
</commit_message>
<xml_diff>
--- a/Dokumentacja.docx
+++ b/Dokumentacja.docx
@@ -1041,21 +1041,7 @@
         <w:rPr>
           <w:szCs w:val="24"/>
         </w:rPr>
-        <w:t xml:space="preserve">Tabela </w:t>
-      </w:r>
-      <w:proofErr w:type="spellStart"/>
-      <w:r>
-        <w:rPr>
-          <w:szCs w:val="24"/>
-        </w:rPr>
-        <w:t>patients</w:t>
-      </w:r>
-      <w:proofErr w:type="spellEnd"/>
-      <w:r>
-        <w:rPr>
-          <w:szCs w:val="24"/>
-        </w:rPr>
-        <w:t xml:space="preserve"> (Pacjenci):</w:t>
+        <w:t>Tabela patients (Pacjenci):</w:t>
       </w:r>
     </w:p>
     <w:p>
@@ -1073,21 +1059,7 @@
         <w:rPr>
           <w:szCs w:val="24"/>
         </w:rPr>
-        <w:t>Identyfikator: id (</w:t>
-      </w:r>
-      <w:proofErr w:type="spellStart"/>
-      <w:r>
-        <w:rPr>
-          <w:szCs w:val="24"/>
-        </w:rPr>
-        <w:t>integer</w:t>
-      </w:r>
-      <w:proofErr w:type="spellEnd"/>
-      <w:r>
-        <w:rPr>
-          <w:szCs w:val="24"/>
-        </w:rPr>
-        <w:t xml:space="preserve">, klucz główny) </w:t>
+        <w:t xml:space="preserve">Identyfikator: id (integer, klucz główny) </w:t>
       </w:r>
     </w:p>
     <w:p>
@@ -1105,21 +1077,7 @@
         <w:rPr>
           <w:szCs w:val="24"/>
         </w:rPr>
-        <w:t>Imię: name (</w:t>
-      </w:r>
-      <w:proofErr w:type="spellStart"/>
-      <w:r>
-        <w:rPr>
-          <w:szCs w:val="24"/>
-        </w:rPr>
-        <w:t>varchar</w:t>
-      </w:r>
-      <w:proofErr w:type="spellEnd"/>
-      <w:r>
-        <w:rPr>
-          <w:szCs w:val="24"/>
-        </w:rPr>
-        <w:t>)</w:t>
+        <w:t>Imię: name (varchar)</w:t>
       </w:r>
     </w:p>
     <w:p>
@@ -1137,35 +1095,7 @@
         <w:rPr>
           <w:szCs w:val="24"/>
         </w:rPr>
-        <w:t xml:space="preserve">Nazwisko: </w:t>
-      </w:r>
-      <w:proofErr w:type="spellStart"/>
-      <w:r>
-        <w:rPr>
-          <w:szCs w:val="24"/>
-        </w:rPr>
-        <w:t>last_name</w:t>
-      </w:r>
-      <w:proofErr w:type="spellEnd"/>
-      <w:r>
-        <w:rPr>
-          <w:szCs w:val="24"/>
-        </w:rPr>
-        <w:t xml:space="preserve"> (</w:t>
-      </w:r>
-      <w:proofErr w:type="spellStart"/>
-      <w:r>
-        <w:rPr>
-          <w:szCs w:val="24"/>
-        </w:rPr>
-        <w:t>varchar</w:t>
-      </w:r>
-      <w:proofErr w:type="spellEnd"/>
-      <w:r>
-        <w:rPr>
-          <w:szCs w:val="24"/>
-        </w:rPr>
-        <w:t>)</w:t>
+        <w:t>Nazwisko: last_name (varchar)</w:t>
       </w:r>
     </w:p>
     <w:p>
@@ -1183,35 +1113,7 @@
         <w:rPr>
           <w:szCs w:val="24"/>
         </w:rPr>
-        <w:t xml:space="preserve">Płeć: </w:t>
-      </w:r>
-      <w:proofErr w:type="spellStart"/>
-      <w:r>
-        <w:rPr>
-          <w:szCs w:val="24"/>
-        </w:rPr>
-        <w:t>gender</w:t>
-      </w:r>
-      <w:proofErr w:type="spellEnd"/>
-      <w:r>
-        <w:rPr>
-          <w:szCs w:val="24"/>
-        </w:rPr>
-        <w:t xml:space="preserve"> (</w:t>
-      </w:r>
-      <w:proofErr w:type="spellStart"/>
-      <w:r>
-        <w:rPr>
-          <w:szCs w:val="24"/>
-        </w:rPr>
-        <w:t>varchar</w:t>
-      </w:r>
-      <w:proofErr w:type="spellEnd"/>
-      <w:r>
-        <w:rPr>
-          <w:szCs w:val="24"/>
-        </w:rPr>
-        <w:t>)</w:t>
+        <w:t>Płeć: gender (varchar)</w:t>
       </w:r>
     </w:p>
     <w:p>
@@ -1229,35 +1131,7 @@
         <w:rPr>
           <w:szCs w:val="24"/>
         </w:rPr>
-        <w:t xml:space="preserve">Adres: </w:t>
-      </w:r>
-      <w:proofErr w:type="spellStart"/>
-      <w:r>
-        <w:rPr>
-          <w:szCs w:val="24"/>
-        </w:rPr>
-        <w:t>address</w:t>
-      </w:r>
-      <w:proofErr w:type="spellEnd"/>
-      <w:r>
-        <w:rPr>
-          <w:szCs w:val="24"/>
-        </w:rPr>
-        <w:t xml:space="preserve"> (</w:t>
-      </w:r>
-      <w:proofErr w:type="spellStart"/>
-      <w:r>
-        <w:rPr>
-          <w:szCs w:val="24"/>
-        </w:rPr>
-        <w:t>varchar</w:t>
-      </w:r>
-      <w:proofErr w:type="spellEnd"/>
-      <w:r>
-        <w:rPr>
-          <w:szCs w:val="24"/>
-        </w:rPr>
-        <w:t>)</w:t>
+        <w:t>Adres: address (varchar)</w:t>
       </w:r>
     </w:p>
     <w:p>
@@ -1272,53 +1146,12 @@
           <w:lang w:val="en-US"/>
         </w:rPr>
       </w:pPr>
-      <w:proofErr w:type="spellStart"/>
       <w:r>
         <w:rPr>
           <w:szCs w:val="24"/>
           <w:lang w:val="en-US"/>
         </w:rPr>
-        <w:t>Numer</w:t>
-      </w:r>
-      <w:proofErr w:type="spellEnd"/>
-      <w:r>
-        <w:rPr>
-          <w:szCs w:val="24"/>
-          <w:lang w:val="en-US"/>
-        </w:rPr>
-        <w:t xml:space="preserve"> </w:t>
-      </w:r>
-      <w:proofErr w:type="spellStart"/>
-      <w:r>
-        <w:rPr>
-          <w:szCs w:val="24"/>
-          <w:lang w:val="en-US"/>
-        </w:rPr>
-        <w:t>telefonu</w:t>
-      </w:r>
-      <w:proofErr w:type="spellEnd"/>
-      <w:r>
-        <w:rPr>
-          <w:szCs w:val="24"/>
-          <w:lang w:val="en-US"/>
-        </w:rPr>
-        <w:t xml:space="preserve">: </w:t>
-      </w:r>
-      <w:proofErr w:type="spellStart"/>
-      <w:r>
-        <w:rPr>
-          <w:szCs w:val="24"/>
-          <w:lang w:val="en-US"/>
-        </w:rPr>
-        <w:t>phone_number</w:t>
-      </w:r>
-      <w:proofErr w:type="spellEnd"/>
-      <w:r>
-        <w:rPr>
-          <w:szCs w:val="24"/>
-          <w:lang w:val="en-US"/>
-        </w:rPr>
-        <w:t xml:space="preserve"> (varchar)</w:t>
+        <w:t>Numer telefonu: phone_number (varchar)</w:t>
       </w:r>
     </w:p>
     <w:p>
@@ -1338,39 +1171,7 @@
           <w:szCs w:val="24"/>
           <w:lang w:val="en-US"/>
         </w:rPr>
-        <w:t xml:space="preserve">Data </w:t>
-      </w:r>
-      <w:proofErr w:type="spellStart"/>
-      <w:r>
-        <w:rPr>
-          <w:szCs w:val="24"/>
-          <w:lang w:val="en-US"/>
-        </w:rPr>
-        <w:t>urodzenia</w:t>
-      </w:r>
-      <w:proofErr w:type="spellEnd"/>
-      <w:r>
-        <w:rPr>
-          <w:szCs w:val="24"/>
-          <w:lang w:val="en-US"/>
-        </w:rPr>
-        <w:t xml:space="preserve">: </w:t>
-      </w:r>
-      <w:proofErr w:type="spellStart"/>
-      <w:r>
-        <w:rPr>
-          <w:szCs w:val="24"/>
-          <w:lang w:val="en-US"/>
-        </w:rPr>
-        <w:t>date_of_birth</w:t>
-      </w:r>
-      <w:proofErr w:type="spellEnd"/>
-      <w:r>
-        <w:rPr>
-          <w:szCs w:val="24"/>
-          <w:lang w:val="en-US"/>
-        </w:rPr>
-        <w:t xml:space="preserve"> (date)</w:t>
+        <w:t>Data urodzenia: date_of_birth (date)</w:t>
       </w:r>
     </w:p>
     <w:p>
@@ -1397,21 +1198,7 @@
         <w:rPr>
           <w:szCs w:val="24"/>
         </w:rPr>
-        <w:t xml:space="preserve">Tabela </w:t>
-      </w:r>
-      <w:proofErr w:type="spellStart"/>
-      <w:r>
-        <w:rPr>
-          <w:szCs w:val="24"/>
-        </w:rPr>
-        <w:t>doctors</w:t>
-      </w:r>
-      <w:proofErr w:type="spellEnd"/>
-      <w:r>
-        <w:rPr>
-          <w:szCs w:val="24"/>
-        </w:rPr>
-        <w:t xml:space="preserve"> (Lekarze):</w:t>
+        <w:t>Tabela doctors (Lekarze):</w:t>
       </w:r>
     </w:p>
     <w:p>
@@ -1429,21 +1216,7 @@
         <w:rPr>
           <w:szCs w:val="24"/>
         </w:rPr>
-        <w:t>Identyfikator: id (</w:t>
-      </w:r>
-      <w:proofErr w:type="spellStart"/>
-      <w:r>
-        <w:rPr>
-          <w:szCs w:val="24"/>
-        </w:rPr>
-        <w:t>integer</w:t>
-      </w:r>
-      <w:proofErr w:type="spellEnd"/>
-      <w:r>
-        <w:rPr>
-          <w:szCs w:val="24"/>
-        </w:rPr>
-        <w:t>, klucz główny)</w:t>
+        <w:t>Identyfikator: id (integer, klucz główny)</w:t>
       </w:r>
     </w:p>
     <w:p>
@@ -1461,21 +1234,7 @@
         <w:rPr>
           <w:szCs w:val="24"/>
         </w:rPr>
-        <w:t>Imię: name (</w:t>
-      </w:r>
-      <w:proofErr w:type="spellStart"/>
-      <w:r>
-        <w:rPr>
-          <w:szCs w:val="24"/>
-        </w:rPr>
-        <w:t>varchar</w:t>
-      </w:r>
-      <w:proofErr w:type="spellEnd"/>
-      <w:r>
-        <w:rPr>
-          <w:szCs w:val="24"/>
-        </w:rPr>
-        <w:t>)</w:t>
+        <w:t>Imię: name (varchar)</w:t>
       </w:r>
     </w:p>
     <w:p>
@@ -1493,35 +1252,7 @@
         <w:rPr>
           <w:szCs w:val="24"/>
         </w:rPr>
-        <w:t xml:space="preserve">Nazwisko: </w:t>
-      </w:r>
-      <w:proofErr w:type="spellStart"/>
-      <w:r>
-        <w:rPr>
-          <w:szCs w:val="24"/>
-        </w:rPr>
-        <w:t>last_name</w:t>
-      </w:r>
-      <w:proofErr w:type="spellEnd"/>
-      <w:r>
-        <w:rPr>
-          <w:szCs w:val="24"/>
-        </w:rPr>
-        <w:t xml:space="preserve"> (</w:t>
-      </w:r>
-      <w:proofErr w:type="spellStart"/>
-      <w:r>
-        <w:rPr>
-          <w:szCs w:val="24"/>
-        </w:rPr>
-        <w:t>varchar</w:t>
-      </w:r>
-      <w:proofErr w:type="spellEnd"/>
-      <w:r>
-        <w:rPr>
-          <w:szCs w:val="24"/>
-        </w:rPr>
-        <w:t>)</w:t>
+        <w:t>Nazwisko: last_name (varchar)</w:t>
       </w:r>
     </w:p>
     <w:p>
@@ -1539,35 +1270,7 @@
         <w:rPr>
           <w:szCs w:val="24"/>
         </w:rPr>
-        <w:t xml:space="preserve">Specjalizacja: </w:t>
-      </w:r>
-      <w:proofErr w:type="spellStart"/>
-      <w:r>
-        <w:rPr>
-          <w:szCs w:val="24"/>
-        </w:rPr>
-        <w:t>specialization</w:t>
-      </w:r>
-      <w:proofErr w:type="spellEnd"/>
-      <w:r>
-        <w:rPr>
-          <w:szCs w:val="24"/>
-        </w:rPr>
-        <w:t xml:space="preserve"> (</w:t>
-      </w:r>
-      <w:proofErr w:type="spellStart"/>
-      <w:r>
-        <w:rPr>
-          <w:szCs w:val="24"/>
-        </w:rPr>
-        <w:t>varchar</w:t>
-      </w:r>
-      <w:proofErr w:type="spellEnd"/>
-      <w:r>
-        <w:rPr>
-          <w:szCs w:val="24"/>
-        </w:rPr>
-        <w:t>)</w:t>
+        <w:t>Specjalizacja: specialization (varchar)</w:t>
       </w:r>
     </w:p>
     <w:p>
@@ -1582,53 +1285,12 @@
           <w:lang w:val="en-US"/>
         </w:rPr>
       </w:pPr>
-      <w:proofErr w:type="spellStart"/>
       <w:r>
         <w:rPr>
           <w:szCs w:val="24"/>
           <w:lang w:val="en-US"/>
         </w:rPr>
-        <w:t>Numer</w:t>
-      </w:r>
-      <w:proofErr w:type="spellEnd"/>
-      <w:r>
-        <w:rPr>
-          <w:szCs w:val="24"/>
-          <w:lang w:val="en-US"/>
-        </w:rPr>
-        <w:t xml:space="preserve"> </w:t>
-      </w:r>
-      <w:proofErr w:type="spellStart"/>
-      <w:r>
-        <w:rPr>
-          <w:szCs w:val="24"/>
-          <w:lang w:val="en-US"/>
-        </w:rPr>
-        <w:t>telefonu</w:t>
-      </w:r>
-      <w:proofErr w:type="spellEnd"/>
-      <w:r>
-        <w:rPr>
-          <w:szCs w:val="24"/>
-          <w:lang w:val="en-US"/>
-        </w:rPr>
-        <w:t xml:space="preserve">: </w:t>
-      </w:r>
-      <w:proofErr w:type="spellStart"/>
-      <w:r>
-        <w:rPr>
-          <w:szCs w:val="24"/>
-          <w:lang w:val="en-US"/>
-        </w:rPr>
-        <w:t>phone_number</w:t>
-      </w:r>
-      <w:proofErr w:type="spellEnd"/>
-      <w:r>
-        <w:rPr>
-          <w:szCs w:val="24"/>
-          <w:lang w:val="en-US"/>
-        </w:rPr>
-        <w:t xml:space="preserve"> (varchar)</w:t>
+        <w:t>Numer telefonu: phone_number (varchar)</w:t>
       </w:r>
     </w:p>
     <w:p>
@@ -1657,14 +1319,12 @@
         </w:rPr>
         <w:t xml:space="preserve">Tabela </w:t>
       </w:r>
-      <w:proofErr w:type="spellStart"/>
       <w:r>
         <w:rPr>
           <w:szCs w:val="24"/>
         </w:rPr>
         <w:t>visits</w:t>
       </w:r>
-      <w:proofErr w:type="spellEnd"/>
       <w:r>
         <w:rPr>
           <w:szCs w:val="24"/>
@@ -1699,21 +1359,7 @@
         <w:rPr>
           <w:szCs w:val="24"/>
         </w:rPr>
-        <w:t>Identyfikator: id (</w:t>
-      </w:r>
-      <w:proofErr w:type="spellStart"/>
-      <w:r>
-        <w:rPr>
-          <w:szCs w:val="24"/>
-        </w:rPr>
-        <w:t>integer</w:t>
-      </w:r>
-      <w:proofErr w:type="spellEnd"/>
-      <w:r>
-        <w:rPr>
-          <w:szCs w:val="24"/>
-        </w:rPr>
-        <w:t>, klucz główny)</w:t>
+        <w:t>Identyfikator: id (integer, klucz główny)</w:t>
       </w:r>
     </w:p>
     <w:p>
@@ -1731,35 +1377,7 @@
         <w:rPr>
           <w:szCs w:val="24"/>
         </w:rPr>
-        <w:t xml:space="preserve">Identyfikator pacjenta: </w:t>
-      </w:r>
-      <w:proofErr w:type="spellStart"/>
-      <w:r>
-        <w:rPr>
-          <w:szCs w:val="24"/>
-        </w:rPr>
-        <w:t>patient_id</w:t>
-      </w:r>
-      <w:proofErr w:type="spellEnd"/>
-      <w:r>
-        <w:rPr>
-          <w:szCs w:val="24"/>
-        </w:rPr>
-        <w:t xml:space="preserve"> (</w:t>
-      </w:r>
-      <w:proofErr w:type="spellStart"/>
-      <w:r>
-        <w:rPr>
-          <w:szCs w:val="24"/>
-        </w:rPr>
-        <w:t>integer</w:t>
-      </w:r>
-      <w:proofErr w:type="spellEnd"/>
-      <w:r>
-        <w:rPr>
-          <w:szCs w:val="24"/>
-        </w:rPr>
-        <w:t xml:space="preserve">, klucz obcy od </w:t>
+        <w:t xml:space="preserve">Identyfikator pacjenta: patient_id (integer, klucz obcy od </w:t>
       </w:r>
       <w:r>
         <w:rPr>
@@ -1789,35 +1407,7 @@
         <w:rPr>
           <w:szCs w:val="24"/>
         </w:rPr>
-        <w:t xml:space="preserve">Identyfikator lekarza: </w:t>
-      </w:r>
-      <w:proofErr w:type="spellStart"/>
-      <w:r>
-        <w:rPr>
-          <w:szCs w:val="24"/>
-        </w:rPr>
-        <w:t>doctor_id</w:t>
-      </w:r>
-      <w:proofErr w:type="spellEnd"/>
-      <w:r>
-        <w:rPr>
-          <w:szCs w:val="24"/>
-        </w:rPr>
-        <w:t xml:space="preserve"> (</w:t>
-      </w:r>
-      <w:proofErr w:type="spellStart"/>
-      <w:r>
-        <w:rPr>
-          <w:szCs w:val="24"/>
-        </w:rPr>
-        <w:t>integer</w:t>
-      </w:r>
-      <w:proofErr w:type="spellEnd"/>
-      <w:r>
-        <w:rPr>
-          <w:szCs w:val="24"/>
-        </w:rPr>
-        <w:t xml:space="preserve">, klucz obcy od </w:t>
+        <w:t xml:space="preserve">Identyfikator lekarza: doctor_id (integer, klucz obcy od </w:t>
       </w:r>
       <w:r>
         <w:rPr>
@@ -1847,35 +1437,7 @@
         <w:rPr>
           <w:szCs w:val="24"/>
         </w:rPr>
-        <w:t xml:space="preserve">Powód: </w:t>
-      </w:r>
-      <w:proofErr w:type="spellStart"/>
-      <w:r>
-        <w:rPr>
-          <w:szCs w:val="24"/>
-        </w:rPr>
-        <w:t>reason</w:t>
-      </w:r>
-      <w:proofErr w:type="spellEnd"/>
-      <w:r>
-        <w:rPr>
-          <w:szCs w:val="24"/>
-        </w:rPr>
-        <w:t xml:space="preserve"> (</w:t>
-      </w:r>
-      <w:proofErr w:type="spellStart"/>
-      <w:r>
-        <w:rPr>
-          <w:szCs w:val="24"/>
-        </w:rPr>
-        <w:t>varchar</w:t>
-      </w:r>
-      <w:proofErr w:type="spellEnd"/>
-      <w:r>
-        <w:rPr>
-          <w:szCs w:val="24"/>
-        </w:rPr>
-        <w:t>)</w:t>
+        <w:t>Powód: reason (varchar)</w:t>
       </w:r>
     </w:p>
     <w:p>
@@ -1895,39 +1457,7 @@
           <w:szCs w:val="24"/>
           <w:lang w:val="en-US"/>
         </w:rPr>
-        <w:t xml:space="preserve">Data </w:t>
-      </w:r>
-      <w:proofErr w:type="spellStart"/>
-      <w:r>
-        <w:rPr>
-          <w:szCs w:val="24"/>
-          <w:lang w:val="en-US"/>
-        </w:rPr>
-        <w:t>rozpoczęcia</w:t>
-      </w:r>
-      <w:proofErr w:type="spellEnd"/>
-      <w:r>
-        <w:rPr>
-          <w:szCs w:val="24"/>
-          <w:lang w:val="en-US"/>
-        </w:rPr>
-        <w:t xml:space="preserve">: </w:t>
-      </w:r>
-      <w:proofErr w:type="spellStart"/>
-      <w:r>
-        <w:rPr>
-          <w:szCs w:val="24"/>
-          <w:lang w:val="en-US"/>
-        </w:rPr>
-        <w:t>start_date</w:t>
-      </w:r>
-      <w:proofErr w:type="spellEnd"/>
-      <w:r>
-        <w:rPr>
-          <w:szCs w:val="24"/>
-          <w:lang w:val="en-US"/>
-        </w:rPr>
-        <w:t xml:space="preserve"> (datetime)</w:t>
+        <w:t>Data rozpoczęcia: start_date (datetime)</w:t>
       </w:r>
     </w:p>
     <w:p>
@@ -1945,35 +1475,7 @@
         <w:rPr>
           <w:szCs w:val="24"/>
         </w:rPr>
-        <w:t xml:space="preserve">Data zakończenia: </w:t>
-      </w:r>
-      <w:proofErr w:type="spellStart"/>
-      <w:r>
-        <w:rPr>
-          <w:szCs w:val="24"/>
-        </w:rPr>
-        <w:t>end_date</w:t>
-      </w:r>
-      <w:proofErr w:type="spellEnd"/>
-      <w:r>
-        <w:rPr>
-          <w:szCs w:val="24"/>
-        </w:rPr>
-        <w:t xml:space="preserve"> (</w:t>
-      </w:r>
-      <w:proofErr w:type="spellStart"/>
-      <w:r>
-        <w:rPr>
-          <w:szCs w:val="24"/>
-        </w:rPr>
-        <w:t>datetime</w:t>
-      </w:r>
-      <w:proofErr w:type="spellEnd"/>
-      <w:r>
-        <w:rPr>
-          <w:szCs w:val="24"/>
-        </w:rPr>
-        <w:t>)</w:t>
+        <w:t>Data zakończenia: end_date (datetime)</w:t>
       </w:r>
     </w:p>
     <w:p>
@@ -2001,19 +1503,11 @@
         </w:rPr>
         <w:t xml:space="preserve">Tabela </w:t>
       </w:r>
-      <w:proofErr w:type="spellStart"/>
-      <w:r>
-        <w:rPr>
-          <w:szCs w:val="24"/>
-        </w:rPr>
-        <w:t>documentations</w:t>
-      </w:r>
-      <w:proofErr w:type="spellEnd"/>
-      <w:r>
-        <w:rPr>
-          <w:szCs w:val="24"/>
-        </w:rPr>
-        <w:t xml:space="preserve"> (Dokumentacje</w:t>
+      <w:r>
+        <w:rPr>
+          <w:szCs w:val="24"/>
+        </w:rPr>
+        <w:t>documentations (Dokumentacje</w:t>
       </w:r>
       <w:r>
         <w:rPr>
@@ -2037,21 +1531,7 @@
         <w:rPr>
           <w:szCs w:val="24"/>
         </w:rPr>
-        <w:t>Identyfikator: id (</w:t>
-      </w:r>
-      <w:proofErr w:type="spellStart"/>
-      <w:r>
-        <w:rPr>
-          <w:szCs w:val="24"/>
-        </w:rPr>
-        <w:t>integer</w:t>
-      </w:r>
-      <w:proofErr w:type="spellEnd"/>
-      <w:r>
-        <w:rPr>
-          <w:szCs w:val="24"/>
-        </w:rPr>
-        <w:t>, klucz główny)</w:t>
+        <w:t>Identyfikator: id (integer, klucz główny)</w:t>
       </w:r>
     </w:p>
     <w:p>
@@ -2069,35 +1549,7 @@
         <w:rPr>
           <w:szCs w:val="24"/>
         </w:rPr>
-        <w:t xml:space="preserve">Identyfikator wizyty: </w:t>
-      </w:r>
-      <w:proofErr w:type="spellStart"/>
-      <w:r>
-        <w:rPr>
-          <w:szCs w:val="24"/>
-        </w:rPr>
-        <w:t>visit_id</w:t>
-      </w:r>
-      <w:proofErr w:type="spellEnd"/>
-      <w:r>
-        <w:rPr>
-          <w:szCs w:val="24"/>
-        </w:rPr>
-        <w:t xml:space="preserve"> (</w:t>
-      </w:r>
-      <w:proofErr w:type="spellStart"/>
-      <w:r>
-        <w:rPr>
-          <w:szCs w:val="24"/>
-        </w:rPr>
-        <w:t>integer</w:t>
-      </w:r>
-      <w:proofErr w:type="spellEnd"/>
-      <w:r>
-        <w:rPr>
-          <w:szCs w:val="24"/>
-        </w:rPr>
-        <w:t xml:space="preserve">, klucz obcy od </w:t>
+        <w:t xml:space="preserve">Identyfikator wizyty: visit_id (integer, klucz obcy od </w:t>
       </w:r>
       <w:r>
         <w:rPr>
@@ -2127,35 +1579,7 @@
         <w:rPr>
           <w:szCs w:val="24"/>
         </w:rPr>
-        <w:t xml:space="preserve">Data: </w:t>
-      </w:r>
-      <w:proofErr w:type="spellStart"/>
-      <w:r>
-        <w:rPr>
-          <w:szCs w:val="24"/>
-        </w:rPr>
-        <w:t>date</w:t>
-      </w:r>
-      <w:proofErr w:type="spellEnd"/>
-      <w:r>
-        <w:rPr>
-          <w:szCs w:val="24"/>
-        </w:rPr>
-        <w:t xml:space="preserve"> (</w:t>
-      </w:r>
-      <w:proofErr w:type="spellStart"/>
-      <w:r>
-        <w:rPr>
-          <w:szCs w:val="24"/>
-        </w:rPr>
-        <w:t>datetime</w:t>
-      </w:r>
-      <w:proofErr w:type="spellEnd"/>
-      <w:r>
-        <w:rPr>
-          <w:szCs w:val="24"/>
-        </w:rPr>
-        <w:t>)</w:t>
+        <w:t>Data: date (datetime)</w:t>
       </w:r>
     </w:p>
     <w:p>
@@ -2173,35 +1597,7 @@
         <w:rPr>
           <w:szCs w:val="24"/>
         </w:rPr>
-        <w:t xml:space="preserve">Diagnoza: </w:t>
-      </w:r>
-      <w:proofErr w:type="spellStart"/>
-      <w:r>
-        <w:rPr>
-          <w:szCs w:val="24"/>
-        </w:rPr>
-        <w:t>diagnosis</w:t>
-      </w:r>
-      <w:proofErr w:type="spellEnd"/>
-      <w:r>
-        <w:rPr>
-          <w:szCs w:val="24"/>
-        </w:rPr>
-        <w:t xml:space="preserve"> (</w:t>
-      </w:r>
-      <w:proofErr w:type="spellStart"/>
-      <w:r>
-        <w:rPr>
-          <w:szCs w:val="24"/>
-        </w:rPr>
-        <w:t>varchar</w:t>
-      </w:r>
-      <w:proofErr w:type="spellEnd"/>
-      <w:r>
-        <w:rPr>
-          <w:szCs w:val="24"/>
-        </w:rPr>
-        <w:t>)</w:t>
+        <w:t>Diagnoza: diagnosis (varchar)</w:t>
       </w:r>
     </w:p>
     <w:p>
@@ -2219,35 +1615,7 @@
         <w:rPr>
           <w:szCs w:val="24"/>
         </w:rPr>
-        <w:t xml:space="preserve">Metoda leczenia: </w:t>
-      </w:r>
-      <w:proofErr w:type="spellStart"/>
-      <w:r>
-        <w:rPr>
-          <w:szCs w:val="24"/>
-        </w:rPr>
-        <w:t>treatment_method</w:t>
-      </w:r>
-      <w:proofErr w:type="spellEnd"/>
-      <w:r>
-        <w:rPr>
-          <w:szCs w:val="24"/>
-        </w:rPr>
-        <w:t xml:space="preserve"> (</w:t>
-      </w:r>
-      <w:proofErr w:type="spellStart"/>
-      <w:r>
-        <w:rPr>
-          <w:szCs w:val="24"/>
-        </w:rPr>
-        <w:t>varchar</w:t>
-      </w:r>
-      <w:proofErr w:type="spellEnd"/>
-      <w:r>
-        <w:rPr>
-          <w:szCs w:val="24"/>
-        </w:rPr>
-        <w:t>)</w:t>
+        <w:t>Metoda leczenia: treatment_method (varchar)</w:t>
       </w:r>
     </w:p>
     <w:p>
@@ -2275,14 +1643,12 @@
         </w:rPr>
         <w:t xml:space="preserve">Tabela </w:t>
       </w:r>
-      <w:proofErr w:type="spellStart"/>
       <w:r>
         <w:rPr>
           <w:szCs w:val="24"/>
         </w:rPr>
         <w:t>prescriptions</w:t>
       </w:r>
-      <w:proofErr w:type="spellEnd"/>
       <w:r>
         <w:rPr>
           <w:szCs w:val="24"/>
@@ -2317,21 +1683,7 @@
         <w:rPr>
           <w:szCs w:val="24"/>
         </w:rPr>
-        <w:t>Identyfikator: id (</w:t>
-      </w:r>
-      <w:proofErr w:type="spellStart"/>
-      <w:r>
-        <w:rPr>
-          <w:szCs w:val="24"/>
-        </w:rPr>
-        <w:t>integer</w:t>
-      </w:r>
-      <w:proofErr w:type="spellEnd"/>
-      <w:r>
-        <w:rPr>
-          <w:szCs w:val="24"/>
-        </w:rPr>
-        <w:t>, klucz główny)</w:t>
+        <w:t>Identyfikator: id (integer, klucz główny)</w:t>
       </w:r>
     </w:p>
     <w:p>
@@ -2349,35 +1701,7 @@
         <w:rPr>
           <w:szCs w:val="24"/>
         </w:rPr>
-        <w:t xml:space="preserve">Identyfikator wizyty: </w:t>
-      </w:r>
-      <w:proofErr w:type="spellStart"/>
-      <w:r>
-        <w:rPr>
-          <w:szCs w:val="24"/>
-        </w:rPr>
-        <w:t>visit_id</w:t>
-      </w:r>
-      <w:proofErr w:type="spellEnd"/>
-      <w:r>
-        <w:rPr>
-          <w:szCs w:val="24"/>
-        </w:rPr>
-        <w:t xml:space="preserve"> (</w:t>
-      </w:r>
-      <w:proofErr w:type="spellStart"/>
-      <w:r>
-        <w:rPr>
-          <w:szCs w:val="24"/>
-        </w:rPr>
-        <w:t>integer</w:t>
-      </w:r>
-      <w:proofErr w:type="spellEnd"/>
-      <w:r>
-        <w:rPr>
-          <w:szCs w:val="24"/>
-        </w:rPr>
-        <w:t xml:space="preserve">, klucz obcy od </w:t>
+        <w:t xml:space="preserve">Identyfikator wizyty: visit_id (integer, klucz obcy od </w:t>
       </w:r>
       <w:r>
         <w:rPr>
@@ -2409,39 +1733,7 @@
           <w:szCs w:val="24"/>
           <w:lang w:val="en-US"/>
         </w:rPr>
-        <w:t xml:space="preserve">Data </w:t>
-      </w:r>
-      <w:proofErr w:type="spellStart"/>
-      <w:r>
-        <w:rPr>
-          <w:szCs w:val="24"/>
-          <w:lang w:val="en-US"/>
-        </w:rPr>
-        <w:t>ważności</w:t>
-      </w:r>
-      <w:proofErr w:type="spellEnd"/>
-      <w:r>
-        <w:rPr>
-          <w:szCs w:val="24"/>
-          <w:lang w:val="en-US"/>
-        </w:rPr>
-        <w:t xml:space="preserve">: </w:t>
-      </w:r>
-      <w:proofErr w:type="spellStart"/>
-      <w:r>
-        <w:rPr>
-          <w:szCs w:val="24"/>
-          <w:lang w:val="en-US"/>
-        </w:rPr>
-        <w:t>expiration_date</w:t>
-      </w:r>
-      <w:proofErr w:type="spellEnd"/>
-      <w:r>
-        <w:rPr>
-          <w:szCs w:val="24"/>
-          <w:lang w:val="en-US"/>
-        </w:rPr>
-        <w:t xml:space="preserve"> (datetime)</w:t>
+        <w:t>Data ważności: expiration_date (datetime)</w:t>
       </w:r>
     </w:p>
     <w:p>
@@ -2456,21 +1748,12 @@
           <w:lang w:val="en-US"/>
         </w:rPr>
       </w:pPr>
-      <w:proofErr w:type="spellStart"/>
       <w:r>
         <w:rPr>
           <w:szCs w:val="24"/>
           <w:lang w:val="en-US"/>
         </w:rPr>
-        <w:t>Kod</w:t>
-      </w:r>
-      <w:proofErr w:type="spellEnd"/>
-      <w:r>
-        <w:rPr>
-          <w:szCs w:val="24"/>
-          <w:lang w:val="en-US"/>
-        </w:rPr>
-        <w:t>: code (varchar)</w:t>
+        <w:t>Kod: code (varchar)</w:t>
       </w:r>
     </w:p>
     <w:p>
@@ -2506,14 +1789,12 @@
         <w:lastRenderedPageBreak/>
         <w:t xml:space="preserve">Tabela </w:t>
       </w:r>
-      <w:proofErr w:type="spellStart"/>
       <w:r>
         <w:rPr>
           <w:szCs w:val="24"/>
         </w:rPr>
         <w:t>medicines</w:t>
       </w:r>
-      <w:proofErr w:type="spellEnd"/>
       <w:r>
         <w:rPr>
           <w:szCs w:val="24"/>
@@ -2548,21 +1829,7 @@
         <w:rPr>
           <w:szCs w:val="24"/>
         </w:rPr>
-        <w:t>Identyfikator: id (</w:t>
-      </w:r>
-      <w:proofErr w:type="spellStart"/>
-      <w:r>
-        <w:rPr>
-          <w:szCs w:val="24"/>
-        </w:rPr>
-        <w:t>integer</w:t>
-      </w:r>
-      <w:proofErr w:type="spellEnd"/>
-      <w:r>
-        <w:rPr>
-          <w:szCs w:val="24"/>
-        </w:rPr>
-        <w:t>, klucz główny)</w:t>
+        <w:t>Identyfikator: id (integer, klucz główny)</w:t>
       </w:r>
     </w:p>
     <w:p>
@@ -2580,21 +1847,7 @@
         <w:rPr>
           <w:szCs w:val="24"/>
         </w:rPr>
-        <w:t>Nazwa: name (</w:t>
-      </w:r>
-      <w:proofErr w:type="spellStart"/>
-      <w:r>
-        <w:rPr>
-          <w:szCs w:val="24"/>
-        </w:rPr>
-        <w:t>varchar</w:t>
-      </w:r>
-      <w:proofErr w:type="spellEnd"/>
-      <w:r>
-        <w:rPr>
-          <w:szCs w:val="24"/>
-        </w:rPr>
-        <w:t>)</w:t>
+        <w:t>Nazwa: name (varchar)</w:t>
       </w:r>
     </w:p>
     <w:p>
@@ -2612,35 +1865,7 @@
         <w:rPr>
           <w:szCs w:val="24"/>
         </w:rPr>
-        <w:t xml:space="preserve">Cena: </w:t>
-      </w:r>
-      <w:proofErr w:type="spellStart"/>
-      <w:r>
-        <w:rPr>
-          <w:szCs w:val="24"/>
-        </w:rPr>
-        <w:t>price</w:t>
-      </w:r>
-      <w:proofErr w:type="spellEnd"/>
-      <w:r>
-        <w:rPr>
-          <w:szCs w:val="24"/>
-        </w:rPr>
-        <w:t xml:space="preserve"> (</w:t>
-      </w:r>
-      <w:proofErr w:type="spellStart"/>
-      <w:r>
-        <w:rPr>
-          <w:szCs w:val="24"/>
-        </w:rPr>
-        <w:t>integer</w:t>
-      </w:r>
-      <w:proofErr w:type="spellEnd"/>
-      <w:r>
-        <w:rPr>
-          <w:szCs w:val="24"/>
-        </w:rPr>
-        <w:t>)</w:t>
+        <w:t>Cena: price (integer)</w:t>
       </w:r>
     </w:p>
     <w:p>
@@ -2663,77 +1888,34 @@
           <w:lang w:val="en-US"/>
         </w:rPr>
       </w:pPr>
-      <w:proofErr w:type="spellStart"/>
       <w:r>
         <w:rPr>
           <w:szCs w:val="24"/>
           <w:lang w:val="en-US"/>
         </w:rPr>
-        <w:t>Tabela</w:t>
-      </w:r>
-      <w:proofErr w:type="spellEnd"/>
+        <w:t xml:space="preserve">Tabela </w:t>
+      </w:r>
       <w:r>
         <w:rPr>
           <w:szCs w:val="24"/>
           <w:lang w:val="en-US"/>
         </w:rPr>
-        <w:t xml:space="preserve"> </w:t>
-      </w:r>
-      <w:proofErr w:type="spellStart"/>
+        <w:t xml:space="preserve">prescription_medicines </w:t>
+      </w:r>
       <w:r>
         <w:rPr>
           <w:szCs w:val="24"/>
           <w:lang w:val="en-US"/>
         </w:rPr>
-        <w:t>prescription_medicines</w:t>
-      </w:r>
-      <w:proofErr w:type="spellEnd"/>
+        <w:t>(</w:t>
+      </w:r>
       <w:r>
         <w:rPr>
           <w:szCs w:val="24"/>
           <w:lang w:val="en-US"/>
         </w:rPr>
-        <w:t xml:space="preserve"> </w:t>
-      </w:r>
-      <w:r>
-        <w:rPr>
-          <w:szCs w:val="24"/>
-          <w:lang w:val="en-US"/>
-        </w:rPr>
-        <w:t>(</w:t>
-      </w:r>
-      <w:r>
-        <w:rPr>
-          <w:szCs w:val="24"/>
-          <w:lang w:val="en-US"/>
-        </w:rPr>
-        <w:t xml:space="preserve">Leki </w:t>
-      </w:r>
-      <w:proofErr w:type="spellStart"/>
-      <w:r>
-        <w:rPr>
-          <w:szCs w:val="24"/>
-          <w:lang w:val="en-US"/>
-        </w:rPr>
-        <w:t>na</w:t>
-      </w:r>
-      <w:proofErr w:type="spellEnd"/>
-      <w:r>
-        <w:rPr>
-          <w:szCs w:val="24"/>
-          <w:lang w:val="en-US"/>
-        </w:rPr>
-        <w:t xml:space="preserve"> </w:t>
-      </w:r>
-      <w:proofErr w:type="spellStart"/>
-      <w:r>
-        <w:rPr>
-          <w:szCs w:val="24"/>
-          <w:lang w:val="en-US"/>
-        </w:rPr>
-        <w:t>receptach</w:t>
-      </w:r>
-      <w:proofErr w:type="spellEnd"/>
+        <w:t>Leki na receptach</w:t>
+      </w:r>
       <w:r>
         <w:rPr>
           <w:szCs w:val="24"/>
@@ -2755,209 +1937,40 @@
           <w:lang w:val="en-US"/>
         </w:rPr>
       </w:pPr>
-      <w:proofErr w:type="spellStart"/>
       <w:r>
         <w:rPr>
           <w:szCs w:val="24"/>
           <w:lang w:val="en-US"/>
         </w:rPr>
-        <w:t>Identyfikator</w:t>
-      </w:r>
-      <w:proofErr w:type="spellEnd"/>
+        <w:t xml:space="preserve">Identyfikator recepty: prescription_id (integer, klucz obcy od </w:t>
+      </w:r>
       <w:r>
         <w:rPr>
           <w:szCs w:val="24"/>
           <w:lang w:val="en-US"/>
         </w:rPr>
-        <w:t xml:space="preserve"> </w:t>
-      </w:r>
-      <w:proofErr w:type="spellStart"/>
+        <w:t>p</w:t>
+      </w:r>
       <w:r>
         <w:rPr>
           <w:szCs w:val="24"/>
           <w:lang w:val="en-US"/>
         </w:rPr>
-        <w:t>recepty</w:t>
-      </w:r>
-      <w:proofErr w:type="spellEnd"/>
+        <w:t xml:space="preserve">rescriptions.id) Identyfikator leku: medicine_id (integer, klucz obcy od </w:t>
+      </w:r>
       <w:r>
         <w:rPr>
           <w:szCs w:val="24"/>
           <w:lang w:val="en-US"/>
         </w:rPr>
-        <w:t xml:space="preserve">: </w:t>
-      </w:r>
-      <w:proofErr w:type="spellStart"/>
+        <w:t>m</w:t>
+      </w:r>
       <w:r>
         <w:rPr>
           <w:szCs w:val="24"/>
           <w:lang w:val="en-US"/>
         </w:rPr>
-        <w:t>prescription_id</w:t>
-      </w:r>
-      <w:proofErr w:type="spellEnd"/>
-      <w:r>
-        <w:rPr>
-          <w:szCs w:val="24"/>
-          <w:lang w:val="en-US"/>
-        </w:rPr>
-        <w:t xml:space="preserve"> (integer, </w:t>
-      </w:r>
-      <w:proofErr w:type="spellStart"/>
-      <w:r>
-        <w:rPr>
-          <w:szCs w:val="24"/>
-          <w:lang w:val="en-US"/>
-        </w:rPr>
-        <w:t>klucz</w:t>
-      </w:r>
-      <w:proofErr w:type="spellEnd"/>
-      <w:r>
-        <w:rPr>
-          <w:szCs w:val="24"/>
-          <w:lang w:val="en-US"/>
-        </w:rPr>
-        <w:t xml:space="preserve"> </w:t>
-      </w:r>
-      <w:proofErr w:type="spellStart"/>
-      <w:r>
-        <w:rPr>
-          <w:szCs w:val="24"/>
-          <w:lang w:val="en-US"/>
-        </w:rPr>
-        <w:t>obcy</w:t>
-      </w:r>
-      <w:proofErr w:type="spellEnd"/>
-      <w:r>
-        <w:rPr>
-          <w:szCs w:val="24"/>
-          <w:lang w:val="en-US"/>
-        </w:rPr>
-        <w:t xml:space="preserve"> od </w:t>
-      </w:r>
-      <w:r>
-        <w:rPr>
-          <w:szCs w:val="24"/>
-          <w:lang w:val="en-US"/>
-        </w:rPr>
-        <w:t>p</w:t>
-      </w:r>
-      <w:r>
-        <w:rPr>
-          <w:szCs w:val="24"/>
-          <w:lang w:val="en-US"/>
-        </w:rPr>
-        <w:t xml:space="preserve">rescriptions.id) </w:t>
-      </w:r>
-      <w:proofErr w:type="spellStart"/>
-      <w:r>
-        <w:rPr>
-          <w:szCs w:val="24"/>
-          <w:lang w:val="en-US"/>
-        </w:rPr>
-        <w:t>Identyfikator</w:t>
-      </w:r>
-      <w:proofErr w:type="spellEnd"/>
-      <w:r>
-        <w:rPr>
-          <w:szCs w:val="24"/>
-          <w:lang w:val="en-US"/>
-        </w:rPr>
-        <w:t xml:space="preserve"> </w:t>
-      </w:r>
-      <w:proofErr w:type="spellStart"/>
-      <w:r>
-        <w:rPr>
-          <w:szCs w:val="24"/>
-          <w:lang w:val="en-US"/>
-        </w:rPr>
-        <w:t>leku</w:t>
-      </w:r>
-      <w:proofErr w:type="spellEnd"/>
-      <w:r>
-        <w:rPr>
-          <w:szCs w:val="24"/>
-          <w:lang w:val="en-US"/>
-        </w:rPr>
-        <w:t xml:space="preserve">: </w:t>
-      </w:r>
-      <w:proofErr w:type="spellStart"/>
-      <w:r>
-        <w:rPr>
-          <w:szCs w:val="24"/>
-          <w:lang w:val="en-US"/>
-        </w:rPr>
-        <w:t>medicine_id</w:t>
-      </w:r>
-      <w:proofErr w:type="spellEnd"/>
-      <w:r>
-        <w:rPr>
-          <w:szCs w:val="24"/>
-          <w:lang w:val="en-US"/>
-        </w:rPr>
-        <w:t xml:space="preserve"> (integer, </w:t>
-      </w:r>
-      <w:proofErr w:type="spellStart"/>
-      <w:r>
-        <w:rPr>
-          <w:szCs w:val="24"/>
-          <w:lang w:val="en-US"/>
-        </w:rPr>
-        <w:t>klucz</w:t>
-      </w:r>
-      <w:proofErr w:type="spellEnd"/>
-      <w:r>
-        <w:rPr>
-          <w:szCs w:val="24"/>
-          <w:lang w:val="en-US"/>
-        </w:rPr>
-        <w:t xml:space="preserve"> </w:t>
-      </w:r>
-      <w:proofErr w:type="spellStart"/>
-      <w:r>
-        <w:rPr>
-          <w:szCs w:val="24"/>
-          <w:lang w:val="en-US"/>
-        </w:rPr>
-        <w:t>obcy</w:t>
-      </w:r>
-      <w:proofErr w:type="spellEnd"/>
-      <w:r>
-        <w:rPr>
-          <w:szCs w:val="24"/>
-          <w:lang w:val="en-US"/>
-        </w:rPr>
-        <w:t xml:space="preserve"> od </w:t>
-      </w:r>
-      <w:r>
-        <w:rPr>
-          <w:szCs w:val="24"/>
-          <w:lang w:val="en-US"/>
-        </w:rPr>
-        <w:t>m</w:t>
-      </w:r>
-      <w:r>
-        <w:rPr>
-          <w:szCs w:val="24"/>
-          <w:lang w:val="en-US"/>
-        </w:rPr>
-        <w:t xml:space="preserve">edicines.id) </w:t>
-      </w:r>
-      <w:proofErr w:type="spellStart"/>
-      <w:r>
-        <w:rPr>
-          <w:szCs w:val="24"/>
-          <w:lang w:val="en-US"/>
-        </w:rPr>
-        <w:t>Dawkowanie</w:t>
-      </w:r>
-      <w:proofErr w:type="spellEnd"/>
-      <w:r>
-        <w:rPr>
-          <w:szCs w:val="24"/>
-          <w:lang w:val="en-US"/>
-        </w:rPr>
-        <w:t>: dosage (varchar)</w:t>
+        <w:t>edicines.id) Dawkowanie: dosage (varchar)</w:t>
       </w:r>
     </w:p>
     <w:p>
@@ -2976,35 +1989,7 @@
         <w:rPr>
           <w:szCs w:val="24"/>
         </w:rPr>
-        <w:t xml:space="preserve">Opłata: </w:t>
-      </w:r>
-      <w:proofErr w:type="spellStart"/>
-      <w:r>
-        <w:rPr>
-          <w:szCs w:val="24"/>
-        </w:rPr>
-        <w:t>payment</w:t>
-      </w:r>
-      <w:proofErr w:type="spellEnd"/>
-      <w:r>
-        <w:rPr>
-          <w:szCs w:val="24"/>
-        </w:rPr>
-        <w:t xml:space="preserve"> (</w:t>
-      </w:r>
-      <w:proofErr w:type="spellStart"/>
-      <w:r>
-        <w:rPr>
-          <w:szCs w:val="24"/>
-        </w:rPr>
-        <w:t>integer</w:t>
-      </w:r>
-      <w:proofErr w:type="spellEnd"/>
-      <w:r>
-        <w:rPr>
-          <w:szCs w:val="24"/>
-        </w:rPr>
-        <w:t>)</w:t>
+        <w:t>Opłata: payment (integer)</w:t>
       </w:r>
     </w:p>
     <w:p>
@@ -3048,55 +2033,7 @@
           <w:szCs w:val="24"/>
           <w:lang w:val="en-US" w:eastAsia="pl-PL"/>
         </w:rPr>
-        <w:t>patients.id (</w:t>
-      </w:r>
-      <w:proofErr w:type="spellStart"/>
-      <w:r>
-        <w:rPr>
-          <w:szCs w:val="24"/>
-          <w:lang w:val="en-US" w:eastAsia="pl-PL"/>
-        </w:rPr>
-        <w:t>Tabela</w:t>
-      </w:r>
-      <w:proofErr w:type="spellEnd"/>
-      <w:r>
-        <w:rPr>
-          <w:szCs w:val="24"/>
-          <w:lang w:val="en-US" w:eastAsia="pl-PL"/>
-        </w:rPr>
-        <w:t xml:space="preserve"> patients) &lt; </w:t>
-      </w:r>
-      <w:proofErr w:type="spellStart"/>
-      <w:r>
-        <w:rPr>
-          <w:szCs w:val="24"/>
-          <w:lang w:val="en-US" w:eastAsia="pl-PL"/>
-        </w:rPr>
-        <w:t>visits.patient_id</w:t>
-      </w:r>
-      <w:proofErr w:type="spellEnd"/>
-      <w:r>
-        <w:rPr>
-          <w:szCs w:val="24"/>
-          <w:lang w:val="en-US" w:eastAsia="pl-PL"/>
-        </w:rPr>
-        <w:t xml:space="preserve"> (</w:t>
-      </w:r>
-      <w:proofErr w:type="spellStart"/>
-      <w:r>
-        <w:rPr>
-          <w:szCs w:val="24"/>
-          <w:lang w:val="en-US" w:eastAsia="pl-PL"/>
-        </w:rPr>
-        <w:t>Tabela</w:t>
-      </w:r>
-      <w:proofErr w:type="spellEnd"/>
-      <w:r>
-        <w:rPr>
-          <w:szCs w:val="24"/>
-          <w:lang w:val="en-US" w:eastAsia="pl-PL"/>
-        </w:rPr>
-        <w:t xml:space="preserve"> visits)</w:t>
+        <w:t>patients.id (Tabela patients) &lt; visits.patient_id (Tabela visits)</w:t>
       </w:r>
     </w:p>
     <w:p>
@@ -3142,55 +2079,7 @@
           <w:szCs w:val="24"/>
           <w:lang w:val="en-US" w:eastAsia="pl-PL"/>
         </w:rPr>
-        <w:t>doctors.id (</w:t>
-      </w:r>
-      <w:proofErr w:type="spellStart"/>
-      <w:r>
-        <w:rPr>
-          <w:szCs w:val="24"/>
-          <w:lang w:val="en-US" w:eastAsia="pl-PL"/>
-        </w:rPr>
-        <w:t>Tabela</w:t>
-      </w:r>
-      <w:proofErr w:type="spellEnd"/>
-      <w:r>
-        <w:rPr>
-          <w:szCs w:val="24"/>
-          <w:lang w:val="en-US" w:eastAsia="pl-PL"/>
-        </w:rPr>
-        <w:t xml:space="preserve"> doctors) &lt; </w:t>
-      </w:r>
-      <w:proofErr w:type="spellStart"/>
-      <w:r>
-        <w:rPr>
-          <w:szCs w:val="24"/>
-          <w:lang w:val="en-US" w:eastAsia="pl-PL"/>
-        </w:rPr>
-        <w:t>visits.doctor_id</w:t>
-      </w:r>
-      <w:proofErr w:type="spellEnd"/>
-      <w:r>
-        <w:rPr>
-          <w:szCs w:val="24"/>
-          <w:lang w:val="en-US" w:eastAsia="pl-PL"/>
-        </w:rPr>
-        <w:t xml:space="preserve"> (</w:t>
-      </w:r>
-      <w:proofErr w:type="spellStart"/>
-      <w:r>
-        <w:rPr>
-          <w:szCs w:val="24"/>
-          <w:lang w:val="en-US" w:eastAsia="pl-PL"/>
-        </w:rPr>
-        <w:t>Tabela</w:t>
-      </w:r>
-      <w:proofErr w:type="spellEnd"/>
-      <w:r>
-        <w:rPr>
-          <w:szCs w:val="24"/>
-          <w:lang w:val="en-US" w:eastAsia="pl-PL"/>
-        </w:rPr>
-        <w:t xml:space="preserve"> visits)</w:t>
+        <w:t>doctors.id (Tabela doctors) &lt; visits.doctor_id (Tabela visits)</w:t>
       </w:r>
     </w:p>
     <w:p>
@@ -3292,55 +2181,7 @@
           <w:szCs w:val="24"/>
           <w:lang w:val="en-US" w:eastAsia="pl-PL"/>
         </w:rPr>
-        <w:t>visits.id (</w:t>
-      </w:r>
-      <w:proofErr w:type="spellStart"/>
-      <w:r>
-        <w:rPr>
-          <w:szCs w:val="24"/>
-          <w:lang w:val="en-US" w:eastAsia="pl-PL"/>
-        </w:rPr>
-        <w:t>Tabela</w:t>
-      </w:r>
-      <w:proofErr w:type="spellEnd"/>
-      <w:r>
-        <w:rPr>
-          <w:szCs w:val="24"/>
-          <w:lang w:val="en-US" w:eastAsia="pl-PL"/>
-        </w:rPr>
-        <w:t xml:space="preserve"> visits) - </w:t>
-      </w:r>
-      <w:proofErr w:type="spellStart"/>
-      <w:r>
-        <w:rPr>
-          <w:szCs w:val="24"/>
-          <w:lang w:val="en-US" w:eastAsia="pl-PL"/>
-        </w:rPr>
-        <w:t>documentations.visit_id</w:t>
-      </w:r>
-      <w:proofErr w:type="spellEnd"/>
-      <w:r>
-        <w:rPr>
-          <w:szCs w:val="24"/>
-          <w:lang w:val="en-US" w:eastAsia="pl-PL"/>
-        </w:rPr>
-        <w:t xml:space="preserve"> (</w:t>
-      </w:r>
-      <w:proofErr w:type="spellStart"/>
-      <w:r>
-        <w:rPr>
-          <w:szCs w:val="24"/>
-          <w:lang w:val="en-US" w:eastAsia="pl-PL"/>
-        </w:rPr>
-        <w:t>Tabela</w:t>
-      </w:r>
-      <w:proofErr w:type="spellEnd"/>
-      <w:r>
-        <w:rPr>
-          <w:szCs w:val="24"/>
-          <w:lang w:val="en-US" w:eastAsia="pl-PL"/>
-        </w:rPr>
-        <w:t xml:space="preserve"> documentations)</w:t>
+        <w:t>visits.id (Tabela visits) - documentations.visit_id (Tabela documentations)</w:t>
       </w:r>
     </w:p>
     <w:p>
@@ -3458,67 +2299,26 @@
           <w:lang w:val="en-US" w:eastAsia="pl-PL"/>
         </w:rPr>
       </w:pPr>
-      <w:proofErr w:type="spellStart"/>
       <w:r>
         <w:rPr>
           <w:szCs w:val="24"/>
           <w:lang w:val="en-US" w:eastAsia="pl-PL"/>
         </w:rPr>
-        <w:t>prescriptions.visit_id</w:t>
-      </w:r>
-      <w:proofErr w:type="spellEnd"/>
+        <w:t xml:space="preserve">prescriptions.visit_id (Tabela prescriptions) </w:t>
+      </w:r>
       <w:r>
         <w:rPr>
           <w:szCs w:val="24"/>
           <w:lang w:val="en-US" w:eastAsia="pl-PL"/>
         </w:rPr>
-        <w:t xml:space="preserve"> (</w:t>
-      </w:r>
-      <w:proofErr w:type="spellStart"/>
+        <w:t>-</w:t>
+      </w:r>
       <w:r>
         <w:rPr>
           <w:szCs w:val="24"/>
           <w:lang w:val="en-US" w:eastAsia="pl-PL"/>
         </w:rPr>
-        <w:t>Tabela</w:t>
-      </w:r>
-      <w:proofErr w:type="spellEnd"/>
-      <w:r>
-        <w:rPr>
-          <w:szCs w:val="24"/>
-          <w:lang w:val="en-US" w:eastAsia="pl-PL"/>
-        </w:rPr>
-        <w:t xml:space="preserve"> prescriptions) </w:t>
-      </w:r>
-      <w:r>
-        <w:rPr>
-          <w:szCs w:val="24"/>
-          <w:lang w:val="en-US" w:eastAsia="pl-PL"/>
-        </w:rPr>
-        <w:t>-</w:t>
-      </w:r>
-      <w:r>
-        <w:rPr>
-          <w:szCs w:val="24"/>
-          <w:lang w:val="en-US" w:eastAsia="pl-PL"/>
-        </w:rPr>
-        <w:t xml:space="preserve"> visits.id (</w:t>
-      </w:r>
-      <w:proofErr w:type="spellStart"/>
-      <w:r>
-        <w:rPr>
-          <w:szCs w:val="24"/>
-          <w:lang w:val="en-US" w:eastAsia="pl-PL"/>
-        </w:rPr>
-        <w:t>Tabela</w:t>
-      </w:r>
-      <w:proofErr w:type="spellEnd"/>
-      <w:r>
-        <w:rPr>
-          <w:szCs w:val="24"/>
-          <w:lang w:val="en-US" w:eastAsia="pl-PL"/>
-        </w:rPr>
-        <w:t xml:space="preserve"> visits)</w:t>
+        <w:t xml:space="preserve"> visits.id (Tabela visits)</w:t>
       </w:r>
     </w:p>
     <w:p>
@@ -3614,69 +2414,12 @@
           <w:lang w:val="en-US" w:eastAsia="pl-PL"/>
         </w:rPr>
       </w:pPr>
-      <w:proofErr w:type="spellStart"/>
       <w:r>
         <w:rPr>
           <w:szCs w:val="24"/>
           <w:lang w:val="en-US" w:eastAsia="pl-PL"/>
         </w:rPr>
-        <w:t>prescription_medicines.prescription_id</w:t>
-      </w:r>
-      <w:proofErr w:type="spellEnd"/>
-      <w:r>
-        <w:rPr>
-          <w:szCs w:val="24"/>
-          <w:lang w:val="en-US" w:eastAsia="pl-PL"/>
-        </w:rPr>
-        <w:t xml:space="preserve"> (</w:t>
-      </w:r>
-      <w:proofErr w:type="spellStart"/>
-      <w:r>
-        <w:rPr>
-          <w:szCs w:val="24"/>
-          <w:lang w:val="en-US" w:eastAsia="pl-PL"/>
-        </w:rPr>
-        <w:t>Tabela</w:t>
-      </w:r>
-      <w:proofErr w:type="spellEnd"/>
-      <w:r>
-        <w:rPr>
-          <w:szCs w:val="24"/>
-          <w:lang w:val="en-US" w:eastAsia="pl-PL"/>
-        </w:rPr>
-        <w:t xml:space="preserve"> </w:t>
-      </w:r>
-      <w:proofErr w:type="spellStart"/>
-      <w:r>
-        <w:rPr>
-          <w:szCs w:val="24"/>
-          <w:lang w:val="en-US" w:eastAsia="pl-PL"/>
-        </w:rPr>
-        <w:t>prescription_medicines</w:t>
-      </w:r>
-      <w:proofErr w:type="spellEnd"/>
-      <w:r>
-        <w:rPr>
-          <w:szCs w:val="24"/>
-          <w:lang w:val="en-US" w:eastAsia="pl-PL"/>
-        </w:rPr>
-        <w:t>) &gt; prescriptions.id (</w:t>
-      </w:r>
-      <w:proofErr w:type="spellStart"/>
-      <w:r>
-        <w:rPr>
-          <w:szCs w:val="24"/>
-          <w:lang w:val="en-US" w:eastAsia="pl-PL"/>
-        </w:rPr>
-        <w:t>Tabela</w:t>
-      </w:r>
-      <w:proofErr w:type="spellEnd"/>
-      <w:r>
-        <w:rPr>
-          <w:szCs w:val="24"/>
-          <w:lang w:val="en-US" w:eastAsia="pl-PL"/>
-        </w:rPr>
-        <w:t xml:space="preserve"> prescriptions)</w:t>
+        <w:t>prescription_medicines.prescription_id (Tabela prescription_medicines) &gt; prescriptions.id (Tabela prescriptions)</w:t>
       </w:r>
     </w:p>
     <w:p>
@@ -3764,69 +2507,12 @@
           <w:lang w:val="en-US" w:eastAsia="pl-PL"/>
         </w:rPr>
       </w:pPr>
-      <w:proofErr w:type="spellStart"/>
       <w:r>
         <w:rPr>
           <w:szCs w:val="24"/>
           <w:lang w:val="en-US" w:eastAsia="pl-PL"/>
         </w:rPr>
-        <w:t>prescription_medicines.medicine_id</w:t>
-      </w:r>
-      <w:proofErr w:type="spellEnd"/>
-      <w:r>
-        <w:rPr>
-          <w:szCs w:val="24"/>
-          <w:lang w:val="en-US" w:eastAsia="pl-PL"/>
-        </w:rPr>
-        <w:t xml:space="preserve"> (</w:t>
-      </w:r>
-      <w:proofErr w:type="spellStart"/>
-      <w:r>
-        <w:rPr>
-          <w:szCs w:val="24"/>
-          <w:lang w:val="en-US" w:eastAsia="pl-PL"/>
-        </w:rPr>
-        <w:t>Tabela</w:t>
-      </w:r>
-      <w:proofErr w:type="spellEnd"/>
-      <w:r>
-        <w:rPr>
-          <w:szCs w:val="24"/>
-          <w:lang w:val="en-US" w:eastAsia="pl-PL"/>
-        </w:rPr>
-        <w:t xml:space="preserve"> </w:t>
-      </w:r>
-      <w:proofErr w:type="spellStart"/>
-      <w:r>
-        <w:rPr>
-          <w:szCs w:val="24"/>
-          <w:lang w:val="en-US" w:eastAsia="pl-PL"/>
-        </w:rPr>
-        <w:t>prescription_medicines</w:t>
-      </w:r>
-      <w:proofErr w:type="spellEnd"/>
-      <w:r>
-        <w:rPr>
-          <w:szCs w:val="24"/>
-          <w:lang w:val="en-US" w:eastAsia="pl-PL"/>
-        </w:rPr>
-        <w:t>) - medicines.id (</w:t>
-      </w:r>
-      <w:proofErr w:type="spellStart"/>
-      <w:r>
-        <w:rPr>
-          <w:szCs w:val="24"/>
-          <w:lang w:val="en-US" w:eastAsia="pl-PL"/>
-        </w:rPr>
-        <w:t>Tabela</w:t>
-      </w:r>
-      <w:proofErr w:type="spellEnd"/>
-      <w:r>
-        <w:rPr>
-          <w:szCs w:val="24"/>
-          <w:lang w:val="en-US" w:eastAsia="pl-PL"/>
-        </w:rPr>
-        <w:t xml:space="preserve"> medicines)</w:t>
+        <w:t>prescription_medicines.medicine_id (Tabela prescription_medicines) - medicines.id (Tabela medicines)</w:t>
       </w:r>
     </w:p>
     <w:p>
@@ -3926,6 +2612,9 @@
         <w:jc w:val="center"/>
       </w:pPr>
       <w:r>
+        <w:rPr>
+          <w:noProof/>
+        </w:rPr>
         <w:drawing>
           <wp:inline distT="0" distB="0" distL="0" distR="0" wp14:anchorId="19A4530B" wp14:editId="3E6089C4">
             <wp:extent cx="5760720" cy="4763135"/>
@@ -4923,10 +3612,7 @@
         <w:jc w:val="both"/>
       </w:pPr>
       <w:r>
-        <w:t>W celu zaimplementowania głównych funkcjonalności aplikacji, stworzono wiele procedur i funkcji przy użyciu języka PL/SQL. Dzięki temu możliwe było zrealizowanie skomplikowanych operacji na bazie danych</w:t>
-      </w:r>
-      <w:r>
-        <w:t>.</w:t>
+        <w:t>W celu zaimplementowania głównych funkcjonalności aplikacji, stworzono wiele procedur i funkcji przy użyciu języka PL/SQL. Dzięki temu możliwe było zrealizowanie skomplikowanych operacji na bazie danych.</w:t>
       </w:r>
     </w:p>
     <w:tbl>
@@ -7988,6 +6674,9 @@
         <w:jc w:val="both"/>
       </w:pPr>
       <w:r>
+        <w:rPr>
+          <w:noProof/>
+        </w:rPr>
         <w:drawing>
           <wp:inline distT="0" distB="0" distL="0" distR="0" wp14:anchorId="6338D890" wp14:editId="64B49F62">
             <wp:extent cx="5106113" cy="2762636"/>
@@ -8066,18 +6755,7 @@
         <w:jc w:val="both"/>
       </w:pPr>
       <w:r>
-        <w:t xml:space="preserve">Procedura </w:t>
-      </w:r>
-      <w:r>
-        <w:t xml:space="preserve">służy do dodawania nowych wizyt do systemu medycznego. Przyjmuje ona parametry dotyczące identyfikatora pacjenta, identyfikatora lekarza, powodu wizyty oraz daty rozpoczęcia i zakończenia wizyty. Następnie procedura dodaje te informacje do tabeli "VISITS" w bazie danych i potwierdza transakcję. W przypadku wystąpienia błędu, procedura wykonuje </w:t>
-      </w:r>
-      <w:proofErr w:type="spellStart"/>
-      <w:r>
-        <w:t>rollback</w:t>
-      </w:r>
-      <w:proofErr w:type="spellEnd"/>
-      <w:r>
-        <w:t xml:space="preserve"> transakcji i przekazuje wyjątek do obsługi wyżej.</w:t>
+        <w:t>Procedura służy do dodawania nowych wizyt do systemu medycznego. Przyjmuje ona parametry dotyczące identyfikatora pacjenta, identyfikatora lekarza, powodu wizyty oraz daty rozpoczęcia i zakończenia wizyty. Następnie procedura dodaje te informacje do tabeli "VISITS" w bazie danych i potwierdza transakcję. W przypadku wystąpienia błędu, procedura wykonuje rollback transakcji i przekazuje wyjątek do obsługi wyżej.</w:t>
       </w:r>
     </w:p>
     <w:p>
@@ -8087,6 +6765,9 @@
         <w:jc w:val="both"/>
       </w:pPr>
       <w:r>
+        <w:rPr>
+          <w:noProof/>
+        </w:rPr>
         <w:drawing>
           <wp:inline distT="0" distB="0" distL="0" distR="0" wp14:anchorId="4A46ECA8" wp14:editId="2C185C50">
             <wp:extent cx="5760720" cy="739140"/>
@@ -8165,6 +6846,9 @@
         <w:jc w:val="center"/>
       </w:pPr>
       <w:r>
+        <w:rPr>
+          <w:noProof/>
+        </w:rPr>
         <w:lastRenderedPageBreak/>
         <w:drawing>
           <wp:inline distT="0" distB="0" distL="0" distR="0" wp14:anchorId="3B62193C" wp14:editId="7F99D594">
@@ -8244,6 +6928,9 @@
         <w:jc w:val="center"/>
       </w:pPr>
       <w:r>
+        <w:rPr>
+          <w:noProof/>
+        </w:rPr>
         <w:drawing>
           <wp:inline distT="0" distB="0" distL="0" distR="0" wp14:anchorId="43565AA2" wp14:editId="0B0307A6">
             <wp:extent cx="3219899" cy="971686"/>
@@ -8340,6 +7027,9 @@
         <w:jc w:val="center"/>
       </w:pPr>
       <w:r>
+        <w:rPr>
+          <w:noProof/>
+        </w:rPr>
         <w:drawing>
           <wp:inline distT="0" distB="0" distL="0" distR="0" wp14:anchorId="57596BA8" wp14:editId="02123B6F">
             <wp:extent cx="3430800" cy="2890800"/>
@@ -8419,19 +7109,7 @@
       </w:pPr>
       <w:r>
         <w:lastRenderedPageBreak/>
-        <w:t>Funkcja</w:t>
-      </w:r>
-      <w:r>
-        <w:t xml:space="preserve"> zwraca kursor typu SYS_REFCURSOR zawierający informacje o receptach pacjenta o określonym identyfikatorze. Wewnętrznie, funkcja otwiera kursor i </w:t>
-      </w:r>
-      <w:r>
-        <w:t> </w:t>
-      </w:r>
-      <w:r>
-        <w:t>wykonuje zapytanie SQL, które pobiera wszystkie informacje o receptach pacjenta, łącząc je z informacjami o wizytach (takimi jak data rozpoczęcia wizyty) oraz danymi lekarza, który przepisał receptę. Następnie kursor jest zwracany jako wynik funkcji</w:t>
-      </w:r>
-      <w:r>
-        <w:t>.</w:t>
+        <w:t>Funkcja zwraca kursor typu SYS_REFCURSOR zawierający informacje o receptach pacjenta o określonym identyfikatorze. Wewnętrznie, funkcja otwiera kursor i  wykonuje zapytanie SQL, które pobiera wszystkie informacje o receptach pacjenta, łącząc je z informacjami o wizytach (takimi jak data rozpoczęcia wizyty) oraz danymi lekarza, który przepisał receptę. Następnie kursor jest zwracany jako wynik funkcji.</w:t>
       </w:r>
     </w:p>
     <w:p>
@@ -8439,6 +7117,9 @@
         <w:keepNext/>
       </w:pPr>
       <w:r>
+        <w:rPr>
+          <w:noProof/>
+        </w:rPr>
         <w:drawing>
           <wp:inline distT="0" distB="0" distL="0" distR="0" wp14:anchorId="2E7AF29A" wp14:editId="293DC8ED">
             <wp:extent cx="5760720" cy="1546225"/>
@@ -8517,6 +7198,9 @@
         <w:jc w:val="center"/>
       </w:pPr>
       <w:r>
+        <w:rPr>
+          <w:noProof/>
+        </w:rPr>
         <w:drawing>
           <wp:inline distT="0" distB="0" distL="0" distR="0" wp14:anchorId="6667B93A" wp14:editId="789E71A9">
             <wp:extent cx="4352400" cy="5018400"/>
@@ -8595,6 +7279,9 @@
         <w:jc w:val="center"/>
       </w:pPr>
       <w:r>
+        <w:rPr>
+          <w:noProof/>
+        </w:rPr>
         <w:lastRenderedPageBreak/>
         <w:drawing>
           <wp:inline distT="0" distB="0" distL="0" distR="0" wp14:anchorId="4B170FBE" wp14:editId="75EB8139">
@@ -8674,6 +7361,9 @@
         <w:jc w:val="center"/>
       </w:pPr>
       <w:r>
+        <w:rPr>
+          <w:noProof/>
+        </w:rPr>
         <w:drawing>
           <wp:inline distT="0" distB="0" distL="0" distR="0" wp14:anchorId="454E28B5" wp14:editId="3B68018B">
             <wp:extent cx="3589200" cy="3207600"/>
@@ -8785,6 +7475,9 @@
         <w:jc w:val="center"/>
       </w:pPr>
       <w:r>
+        <w:rPr>
+          <w:noProof/>
+        </w:rPr>
         <w:drawing>
           <wp:inline distT="0" distB="0" distL="0" distR="0" wp14:anchorId="7B4886C8" wp14:editId="6398DD5B">
             <wp:extent cx="2408400" cy="3391200"/>
@@ -8863,24 +7556,13 @@
         <w:jc w:val="both"/>
       </w:pPr>
       <w:r>
-        <w:t>Procedura</w:t>
-      </w:r>
-      <w:r>
-        <w:t xml:space="preserve"> do aktualizacji danych pacjenta w systemie medycznym. Przyjmuje ona parametry, takie jak identyfikator pacjenta, imię, nazwisko, płeć, adres, numer telefonu oraz datę urodzenia. Następnie procedura wykonuje zapytanie UPDATE, aktualizując dane pacjenta w tabeli "PATIENTS" zgodnie z przekazanymi parametrami. Po udanej aktualizacji, zmiany są zatwierdzane przez COMMIT. W </w:t>
+        <w:t xml:space="preserve">Procedura do aktualizacji danych pacjenta w systemie medycznym. Przyjmuje ona parametry, takie jak identyfikator pacjenta, imię, nazwisko, płeć, adres, numer telefonu oraz datę urodzenia. Następnie procedura wykonuje zapytanie UPDATE, aktualizując dane pacjenta w tabeli "PATIENTS" zgodnie z przekazanymi parametrami. Po udanej aktualizacji, zmiany są zatwierdzane przez COMMIT. W </w:t>
       </w:r>
       <w:r>
         <w:t> </w:t>
       </w:r>
       <w:r>
-        <w:t xml:space="preserve">przypadku wystąpienia błędu, procedura wykonuje </w:t>
-      </w:r>
-      <w:proofErr w:type="spellStart"/>
-      <w:r>
-        <w:t>rollback</w:t>
-      </w:r>
-      <w:proofErr w:type="spellEnd"/>
-      <w:r>
-        <w:t xml:space="preserve"> transakcji i </w:t>
+        <w:t xml:space="preserve">przypadku wystąpienia błędu, procedura wykonuje rollback transakcji i </w:t>
       </w:r>
       <w:r>
         <w:t> </w:t>
@@ -8896,6 +7578,9 @@
         <w:jc w:val="both"/>
       </w:pPr>
       <w:r>
+        <w:rPr>
+          <w:noProof/>
+        </w:rPr>
         <w:drawing>
           <wp:inline distT="0" distB="0" distL="0" distR="0" wp14:anchorId="7A858326" wp14:editId="6EDF7E9E">
             <wp:extent cx="5760720" cy="1431925"/>
@@ -8974,6 +7659,9 @@
         <w:jc w:val="center"/>
       </w:pPr>
       <w:r>
+        <w:rPr>
+          <w:noProof/>
+        </w:rPr>
         <w:lastRenderedPageBreak/>
         <w:drawing>
           <wp:inline distT="0" distB="0" distL="0" distR="0" wp14:anchorId="0A7616C4" wp14:editId="5FFD1EED">
@@ -9053,6 +7741,9 @@
         <w:jc w:val="center"/>
       </w:pPr>
       <w:r>
+        <w:rPr>
+          <w:noProof/>
+        </w:rPr>
         <w:drawing>
           <wp:inline distT="0" distB="0" distL="0" distR="0" wp14:anchorId="6F912520" wp14:editId="1D6EC065">
             <wp:extent cx="3210373" cy="1181265"/>
@@ -9179,6 +7870,7 @@
       </w:pPr>
       <w:r>
         <w:rPr>
+          <w:noProof/>
           <w:lang w:val="en-US"/>
         </w:rPr>
         <w:drawing>
@@ -9231,6 +7923,7 @@
       </w:pPr>
       <w:r>
         <w:rPr>
+          <w:noProof/>
           <w:lang w:val="en-US"/>
         </w:rPr>
         <w:drawing>
@@ -9351,15 +8044,7 @@
         <w:t> </w:t>
       </w:r>
       <w:r>
-        <w:t xml:space="preserve">przypadku wystąpienia błędu, procedura wykonuje </w:t>
-      </w:r>
-      <w:proofErr w:type="spellStart"/>
-      <w:r>
-        <w:t>rollback</w:t>
-      </w:r>
-      <w:proofErr w:type="spellEnd"/>
-      <w:r>
-        <w:t xml:space="preserve"> transakcji i </w:t>
+        <w:t xml:space="preserve">przypadku wystąpienia błędu, procedura wykonuje rollback transakcji i </w:t>
       </w:r>
       <w:r>
         <w:t> </w:t>
@@ -9375,6 +8060,9 @@
         <w:jc w:val="both"/>
       </w:pPr>
       <w:r>
+        <w:rPr>
+          <w:noProof/>
+        </w:rPr>
         <w:drawing>
           <wp:inline distT="0" distB="0" distL="0" distR="0" wp14:anchorId="12B6BB7F" wp14:editId="534C16A0">
             <wp:extent cx="5760720" cy="2576830"/>
@@ -9453,6 +8141,9 @@
         <w:jc w:val="center"/>
       </w:pPr>
       <w:r>
+        <w:rPr>
+          <w:noProof/>
+        </w:rPr>
         <w:drawing>
           <wp:inline distT="0" distB="0" distL="0" distR="0" wp14:anchorId="7DEBCF93" wp14:editId="48ECF30E">
             <wp:extent cx="3956400" cy="1353600"/>
@@ -9531,6 +8222,9 @@
         <w:jc w:val="center"/>
       </w:pPr>
       <w:r>
+        <w:rPr>
+          <w:noProof/>
+        </w:rPr>
         <w:drawing>
           <wp:inline distT="0" distB="0" distL="0" distR="0" wp14:anchorId="23DA548B" wp14:editId="0BCEB2A7">
             <wp:extent cx="3238952" cy="1190791"/>
@@ -9660,6 +8354,271 @@
     </w:p>
     <w:p>
       <w:pPr>
+        <w:keepNext/>
+        <w:jc w:val="center"/>
+      </w:pPr>
+      <w:r>
+        <w:drawing>
+          <wp:inline distT="0" distB="0" distL="0" distR="0" wp14:anchorId="68426C57" wp14:editId="6E2E7E3D">
+            <wp:extent cx="5760720" cy="1125855"/>
+            <wp:effectExtent l="0" t="0" r="0" b="0"/>
+            <wp:docPr id="766560188" name="Obraz 1" descr="Obraz zawierający tekst, zrzut ekranu, Czcionka, linia&#10;&#10;Opis wygenerowany automatycznie"/>
+            <wp:cNvGraphicFramePr>
+              <a:graphicFrameLocks xmlns:a="http://schemas.openxmlformats.org/drawingml/2006/main" noChangeAspect="1"/>
+            </wp:cNvGraphicFramePr>
+            <a:graphic xmlns:a="http://schemas.openxmlformats.org/drawingml/2006/main">
+              <a:graphicData uri="http://schemas.openxmlformats.org/drawingml/2006/picture">
+                <pic:pic xmlns:pic="http://schemas.openxmlformats.org/drawingml/2006/picture">
+                  <pic:nvPicPr>
+                    <pic:cNvPr id="766560188" name="Obraz 1" descr="Obraz zawierający tekst, zrzut ekranu, Czcionka, linia&#10;&#10;Opis wygenerowany automatycznie"/>
+                    <pic:cNvPicPr/>
+                  </pic:nvPicPr>
+                  <pic:blipFill>
+                    <a:blip r:embed="rId35"/>
+                    <a:stretch>
+                      <a:fillRect/>
+                    </a:stretch>
+                  </pic:blipFill>
+                  <pic:spPr>
+                    <a:xfrm>
+                      <a:off x="0" y="0"/>
+                      <a:ext cx="5760720" cy="1125855"/>
+                    </a:xfrm>
+                    <a:prstGeom prst="rect">
+                      <a:avLst/>
+                    </a:prstGeom>
+                  </pic:spPr>
+                </pic:pic>
+              </a:graphicData>
+            </a:graphic>
+          </wp:inline>
+        </w:drawing>
+      </w:r>
+    </w:p>
+    <w:p>
+      <w:pPr>
+        <w:pStyle w:val="Legenda"/>
+        <w:jc w:val="center"/>
+        <w:rPr>
+          <w:lang w:val="en-US"/>
+        </w:rPr>
+      </w:pPr>
+      <w:r>
+        <w:rPr>
+          <w:lang w:val="en-US"/>
+        </w:rPr>
+        <w:t xml:space="preserve">Zrzut ekranu </w:t>
+      </w:r>
+      <w:r>
+        <w:fldChar w:fldCharType="begin"/>
+      </w:r>
+      <w:r>
+        <w:rPr>
+          <w:lang w:val="en-US"/>
+        </w:rPr>
+        <w:instrText xml:space="preserve"> SEQ Zrzut_ekranu \* ARABIC </w:instrText>
+      </w:r>
+      <w:r>
+        <w:fldChar w:fldCharType="separate"/>
+      </w:r>
+      <w:r>
+        <w:rPr>
+          <w:noProof/>
+          <w:lang w:val="en-US"/>
+        </w:rPr>
+        <w:t>19</w:t>
+      </w:r>
+      <w:r>
+        <w:fldChar w:fldCharType="end"/>
+      </w:r>
+      <w:r>
+        <w:rPr>
+          <w:lang w:val="en-US"/>
+        </w:rPr>
+        <w:t xml:space="preserve"> – Implementacja pro</w:t>
+      </w:r>
+      <w:r>
+        <w:rPr>
+          <w:lang w:val="en-US"/>
+        </w:rPr>
+        <w:t>cedury</w:t>
+      </w:r>
+    </w:p>
+    <w:p>
+      <w:pPr>
+        <w:jc w:val="both"/>
+      </w:pPr>
+      <w:r>
+        <w:t xml:space="preserve">Procedura </w:t>
+      </w:r>
+      <w:r>
+        <w:t>służy do wyszukiwania drogich leków w systemie medycznym. Funkcja nie przyjmuje żadnych parametrów i zwraca kursor zawierający dane leków, których cena przekracza średnią cenę wszystkich leków w systemie.</w:t>
+      </w:r>
+    </w:p>
+    <w:p>
+      <w:pPr>
+        <w:jc w:val="both"/>
+      </w:pPr>
+      <w:r>
+        <w:t>Po wywołaniu funkcji, najpierw obliczana jest średnia cena wszystkich leków. Następnie otwierany jest kursor, który zawiera informacje o lekach, których cena jest wyższa niż obliczona średnia cena. Kursor ten jest następnie zwracany jako wynik funkcji.</w:t>
+      </w:r>
+    </w:p>
+    <w:p>
+      <w:pPr>
+        <w:jc w:val="both"/>
+      </w:pPr>
+      <w:r>
+        <w:t>W przypadku wystąpienia błędu, funkcja nie zawiera mechanizmu obsługi wyjątków, więc błąd zostanie propagowany do wywołującego.</w:t>
+      </w:r>
+    </w:p>
+    <w:p>
+      <w:pPr>
+        <w:keepNext/>
+        <w:jc w:val="center"/>
+      </w:pPr>
+      <w:r>
+        <w:drawing>
+          <wp:inline distT="0" distB="0" distL="0" distR="0" wp14:anchorId="51D95F0E" wp14:editId="6F6FA15B">
+            <wp:extent cx="5419725" cy="819052"/>
+            <wp:effectExtent l="0" t="0" r="0" b="635"/>
+            <wp:docPr id="94117967" name="Obraz 1" descr="Obraz zawierający tekst, zrzut ekranu, Czcionka, linia&#10;&#10;Opis wygenerowany automatycznie"/>
+            <wp:cNvGraphicFramePr>
+              <a:graphicFrameLocks xmlns:a="http://schemas.openxmlformats.org/drawingml/2006/main" noChangeAspect="1"/>
+            </wp:cNvGraphicFramePr>
+            <a:graphic xmlns:a="http://schemas.openxmlformats.org/drawingml/2006/main">
+              <a:graphicData uri="http://schemas.openxmlformats.org/drawingml/2006/picture">
+                <pic:pic xmlns:pic="http://schemas.openxmlformats.org/drawingml/2006/picture">
+                  <pic:nvPicPr>
+                    <pic:cNvPr id="94117967" name="Obraz 1" descr="Obraz zawierający tekst, zrzut ekranu, Czcionka, linia&#10;&#10;Opis wygenerowany automatycznie"/>
+                    <pic:cNvPicPr/>
+                  </pic:nvPicPr>
+                  <pic:blipFill>
+                    <a:blip r:embed="rId36"/>
+                    <a:stretch>
+                      <a:fillRect/>
+                    </a:stretch>
+                  </pic:blipFill>
+                  <pic:spPr>
+                    <a:xfrm>
+                      <a:off x="0" y="0"/>
+                      <a:ext cx="5429167" cy="820479"/>
+                    </a:xfrm>
+                    <a:prstGeom prst="rect">
+                      <a:avLst/>
+                    </a:prstGeom>
+                  </pic:spPr>
+                </pic:pic>
+              </a:graphicData>
+            </a:graphic>
+          </wp:inline>
+        </w:drawing>
+      </w:r>
+    </w:p>
+    <w:p>
+      <w:pPr>
+        <w:pStyle w:val="Legenda"/>
+        <w:jc w:val="center"/>
+      </w:pPr>
+      <w:r>
+        <w:t xml:space="preserve">Zrzut ekranu </w:t>
+      </w:r>
+      <w:r>
+        <w:fldChar w:fldCharType="begin"/>
+      </w:r>
+      <w:r>
+        <w:instrText xml:space="preserve"> SEQ Zrzut_ekranu \* ARABIC </w:instrText>
+      </w:r>
+      <w:r>
+        <w:fldChar w:fldCharType="separate"/>
+      </w:r>
+      <w:r>
+        <w:rPr>
+          <w:noProof/>
+        </w:rPr>
+        <w:t>20</w:t>
+      </w:r>
+      <w:r>
+        <w:fldChar w:fldCharType="end"/>
+      </w:r>
+      <w:r>
+        <w:t xml:space="preserve"> - Wykorzystanie procedury w kodzie PHP</w:t>
+      </w:r>
+    </w:p>
+    <w:p>
+      <w:pPr>
+        <w:keepNext/>
+        <w:jc w:val="center"/>
+      </w:pPr>
+      <w:r>
+        <w:drawing>
+          <wp:inline distT="0" distB="0" distL="0" distR="0" wp14:anchorId="1F31ED4E" wp14:editId="3EC2444C">
+            <wp:extent cx="5760720" cy="3458210"/>
+            <wp:effectExtent l="0" t="0" r="0" b="8890"/>
+            <wp:docPr id="267215017" name="Obraz 1" descr="Obraz zawierający tekst, zrzut ekranu, numer, Czcionka&#10;&#10;Opis wygenerowany automatycznie"/>
+            <wp:cNvGraphicFramePr>
+              <a:graphicFrameLocks xmlns:a="http://schemas.openxmlformats.org/drawingml/2006/main" noChangeAspect="1"/>
+            </wp:cNvGraphicFramePr>
+            <a:graphic xmlns:a="http://schemas.openxmlformats.org/drawingml/2006/main">
+              <a:graphicData uri="http://schemas.openxmlformats.org/drawingml/2006/picture">
+                <pic:pic xmlns:pic="http://schemas.openxmlformats.org/drawingml/2006/picture">
+                  <pic:nvPicPr>
+                    <pic:cNvPr id="267215017" name="Obraz 1" descr="Obraz zawierający tekst, zrzut ekranu, numer, Czcionka&#10;&#10;Opis wygenerowany automatycznie"/>
+                    <pic:cNvPicPr/>
+                  </pic:nvPicPr>
+                  <pic:blipFill>
+                    <a:blip r:embed="rId37"/>
+                    <a:stretch>
+                      <a:fillRect/>
+                    </a:stretch>
+                  </pic:blipFill>
+                  <pic:spPr>
+                    <a:xfrm>
+                      <a:off x="0" y="0"/>
+                      <a:ext cx="5760720" cy="3458210"/>
+                    </a:xfrm>
+                    <a:prstGeom prst="rect">
+                      <a:avLst/>
+                    </a:prstGeom>
+                  </pic:spPr>
+                </pic:pic>
+              </a:graphicData>
+            </a:graphic>
+          </wp:inline>
+        </w:drawing>
+      </w:r>
+    </w:p>
+    <w:p>
+      <w:pPr>
+        <w:pStyle w:val="Legenda"/>
+        <w:jc w:val="center"/>
+      </w:pPr>
+      <w:r>
+        <w:t xml:space="preserve">Zrzut ekranu </w:t>
+      </w:r>
+      <w:r>
+        <w:fldChar w:fldCharType="begin"/>
+      </w:r>
+      <w:r>
+        <w:instrText xml:space="preserve"> SEQ Zrzut_ekranu \* ARABIC </w:instrText>
+      </w:r>
+      <w:r>
+        <w:fldChar w:fldCharType="separate"/>
+      </w:r>
+      <w:r>
+        <w:rPr>
+          <w:noProof/>
+        </w:rPr>
+        <w:t>21</w:t>
+      </w:r>
+      <w:r>
+        <w:fldChar w:fldCharType="end"/>
+      </w:r>
+      <w:r>
+        <w:t xml:space="preserve"> - Wyświetlanie leków</w:t>
+      </w:r>
+    </w:p>
+    <w:p>
+      <w:pPr>
         <w:pStyle w:val="Akapitzlist"/>
         <w:numPr>
           <w:ilvl w:val="0"/>
@@ -9676,9 +8635,267 @@
           <w:b/>
           <w:bCs/>
         </w:rPr>
+        <w:lastRenderedPageBreak/>
         <w:t>CALCULATE_AVERAGE_MEDICINE_PRICE</w:t>
       </w:r>
     </w:p>
+    <w:p>
+      <w:pPr>
+        <w:keepNext/>
+        <w:jc w:val="center"/>
+      </w:pPr>
+      <w:r>
+        <w:drawing>
+          <wp:inline distT="0" distB="0" distL="0" distR="0" wp14:anchorId="01C7CC3F" wp14:editId="095CA848">
+            <wp:extent cx="5239481" cy="1324160"/>
+            <wp:effectExtent l="0" t="0" r="0" b="9525"/>
+            <wp:docPr id="239128820" name="Obraz 1" descr="Obraz zawierający tekst, zrzut ekranu, Czcionka, numer&#10;&#10;Opis wygenerowany automatycznie"/>
+            <wp:cNvGraphicFramePr>
+              <a:graphicFrameLocks xmlns:a="http://schemas.openxmlformats.org/drawingml/2006/main" noChangeAspect="1"/>
+            </wp:cNvGraphicFramePr>
+            <a:graphic xmlns:a="http://schemas.openxmlformats.org/drawingml/2006/main">
+              <a:graphicData uri="http://schemas.openxmlformats.org/drawingml/2006/picture">
+                <pic:pic xmlns:pic="http://schemas.openxmlformats.org/drawingml/2006/picture">
+                  <pic:nvPicPr>
+                    <pic:cNvPr id="239128820" name="Obraz 1" descr="Obraz zawierający tekst, zrzut ekranu, Czcionka, numer&#10;&#10;Opis wygenerowany automatycznie"/>
+                    <pic:cNvPicPr/>
+                  </pic:nvPicPr>
+                  <pic:blipFill>
+                    <a:blip r:embed="rId38"/>
+                    <a:stretch>
+                      <a:fillRect/>
+                    </a:stretch>
+                  </pic:blipFill>
+                  <pic:spPr>
+                    <a:xfrm>
+                      <a:off x="0" y="0"/>
+                      <a:ext cx="5239481" cy="1324160"/>
+                    </a:xfrm>
+                    <a:prstGeom prst="rect">
+                      <a:avLst/>
+                    </a:prstGeom>
+                  </pic:spPr>
+                </pic:pic>
+              </a:graphicData>
+            </a:graphic>
+          </wp:inline>
+        </w:drawing>
+      </w:r>
+    </w:p>
+    <w:p>
+      <w:pPr>
+        <w:pStyle w:val="Legenda"/>
+        <w:jc w:val="center"/>
+      </w:pPr>
+      <w:r>
+        <w:t xml:space="preserve">Zrzut ekranu </w:t>
+      </w:r>
+      <w:r>
+        <w:fldChar w:fldCharType="begin"/>
+      </w:r>
+      <w:r>
+        <w:instrText xml:space="preserve"> SEQ Zrzut_ekranu \* ARABIC </w:instrText>
+      </w:r>
+      <w:r>
+        <w:fldChar w:fldCharType="separate"/>
+      </w:r>
+      <w:r>
+        <w:rPr>
+          <w:noProof/>
+        </w:rPr>
+        <w:t>22</w:t>
+      </w:r>
+      <w:r>
+        <w:fldChar w:fldCharType="end"/>
+      </w:r>
+      <w:r>
+        <w:t xml:space="preserve"> - Implementacja procedury</w:t>
+      </w:r>
+    </w:p>
+    <w:p>
+      <w:pPr>
+        <w:jc w:val="both"/>
+      </w:pPr>
+      <w:r>
+        <w:t xml:space="preserve">Procedura </w:t>
+      </w:r>
+      <w:r>
+        <w:t>służy do obliczania średniej ceny leków w systemie medycznym. Funkcja nie przyjmuje żadnych parametrów i zwraca wartość typu NUMBER, która reprezentuje średnią cenę wszystkich leków zapisanych w bazie danych.</w:t>
+      </w:r>
+    </w:p>
+    <w:p>
+      <w:pPr>
+        <w:jc w:val="both"/>
+      </w:pPr>
+      <w:r>
+        <w:t>Po wywołaniu funkcji, wykonywane jest zapytanie SQL, które oblicza średnią cenę leków. Wynik tego zapytania jest przypisywany do zmiennej AVERAGE_PRICE, a następnie ta</w:t>
+      </w:r>
+      <w:r>
+        <w:t> </w:t>
+      </w:r>
+      <w:r>
+        <w:t>zmienna jest zwracana jako wynik funkcji.</w:t>
+      </w:r>
+    </w:p>
+    <w:p>
+      <w:pPr>
+        <w:jc w:val="both"/>
+      </w:pPr>
+      <w:r>
+        <w:t>W przypadku wystąpienia błędu, funkcja nie zawiera mechanizmu obsługi wyjątków, więc błąd zostanie propagowany do wywołującego.</w:t>
+      </w:r>
+    </w:p>
+    <w:p>
+      <w:pPr>
+        <w:keepNext/>
+      </w:pPr>
+      <w:r>
+        <w:drawing>
+          <wp:inline distT="0" distB="0" distL="0" distR="0" wp14:anchorId="4590A29D" wp14:editId="73B988E4">
+            <wp:extent cx="5760720" cy="936625"/>
+            <wp:effectExtent l="0" t="0" r="0" b="0"/>
+            <wp:docPr id="726327205" name="Obraz 1" descr="Obraz zawierający tekst, Czcionka, linia, zrzut ekranu&#10;&#10;Opis wygenerowany automatycznie"/>
+            <wp:cNvGraphicFramePr>
+              <a:graphicFrameLocks xmlns:a="http://schemas.openxmlformats.org/drawingml/2006/main" noChangeAspect="1"/>
+            </wp:cNvGraphicFramePr>
+            <a:graphic xmlns:a="http://schemas.openxmlformats.org/drawingml/2006/main">
+              <a:graphicData uri="http://schemas.openxmlformats.org/drawingml/2006/picture">
+                <pic:pic xmlns:pic="http://schemas.openxmlformats.org/drawingml/2006/picture">
+                  <pic:nvPicPr>
+                    <pic:cNvPr id="726327205" name="Obraz 1" descr="Obraz zawierający tekst, Czcionka, linia, zrzut ekranu&#10;&#10;Opis wygenerowany automatycznie"/>
+                    <pic:cNvPicPr/>
+                  </pic:nvPicPr>
+                  <pic:blipFill>
+                    <a:blip r:embed="rId39"/>
+                    <a:stretch>
+                      <a:fillRect/>
+                    </a:stretch>
+                  </pic:blipFill>
+                  <pic:spPr>
+                    <a:xfrm>
+                      <a:off x="0" y="0"/>
+                      <a:ext cx="5760720" cy="936625"/>
+                    </a:xfrm>
+                    <a:prstGeom prst="rect">
+                      <a:avLst/>
+                    </a:prstGeom>
+                  </pic:spPr>
+                </pic:pic>
+              </a:graphicData>
+            </a:graphic>
+          </wp:inline>
+        </w:drawing>
+      </w:r>
+    </w:p>
+    <w:p>
+      <w:pPr>
+        <w:pStyle w:val="Legenda"/>
+        <w:jc w:val="center"/>
+      </w:pPr>
+      <w:r>
+        <w:t xml:space="preserve">Zrzut ekranu </w:t>
+      </w:r>
+      <w:r>
+        <w:fldChar w:fldCharType="begin"/>
+      </w:r>
+      <w:r>
+        <w:instrText xml:space="preserve"> SEQ Zrzut_ekranu \* ARABIC </w:instrText>
+      </w:r>
+      <w:r>
+        <w:fldChar w:fldCharType="separate"/>
+      </w:r>
+      <w:r>
+        <w:rPr>
+          <w:noProof/>
+        </w:rPr>
+        <w:t>23</w:t>
+      </w:r>
+      <w:r>
+        <w:fldChar w:fldCharType="end"/>
+      </w:r>
+      <w:r>
+        <w:t xml:space="preserve"> - Wykorzystanie procedury w kodzie PHP</w:t>
+      </w:r>
+    </w:p>
+    <w:p>
+      <w:pPr>
+        <w:keepNext/>
+      </w:pPr>
+      <w:r>
+        <w:drawing>
+          <wp:inline distT="0" distB="0" distL="0" distR="0" wp14:anchorId="3967A25D" wp14:editId="008AA8CB">
+            <wp:extent cx="5760720" cy="1232535"/>
+            <wp:effectExtent l="0" t="0" r="0" b="5715"/>
+            <wp:docPr id="1504018466" name="Obraz 1" descr="Obraz zawierający tekst, zrzut ekranu, Czcionka, biały&#10;&#10;Opis wygenerowany automatycznie"/>
+            <wp:cNvGraphicFramePr>
+              <a:graphicFrameLocks xmlns:a="http://schemas.openxmlformats.org/drawingml/2006/main" noChangeAspect="1"/>
+            </wp:cNvGraphicFramePr>
+            <a:graphic xmlns:a="http://schemas.openxmlformats.org/drawingml/2006/main">
+              <a:graphicData uri="http://schemas.openxmlformats.org/drawingml/2006/picture">
+                <pic:pic xmlns:pic="http://schemas.openxmlformats.org/drawingml/2006/picture">
+                  <pic:nvPicPr>
+                    <pic:cNvPr id="1504018466" name="Obraz 1" descr="Obraz zawierający tekst, zrzut ekranu, Czcionka, biały&#10;&#10;Opis wygenerowany automatycznie"/>
+                    <pic:cNvPicPr/>
+                  </pic:nvPicPr>
+                  <pic:blipFill>
+                    <a:blip r:embed="rId40"/>
+                    <a:stretch>
+                      <a:fillRect/>
+                    </a:stretch>
+                  </pic:blipFill>
+                  <pic:spPr>
+                    <a:xfrm>
+                      <a:off x="0" y="0"/>
+                      <a:ext cx="5760720" cy="1232535"/>
+                    </a:xfrm>
+                    <a:prstGeom prst="rect">
+                      <a:avLst/>
+                    </a:prstGeom>
+                  </pic:spPr>
+                </pic:pic>
+              </a:graphicData>
+            </a:graphic>
+          </wp:inline>
+        </w:drawing>
+      </w:r>
+    </w:p>
+    <w:p>
+      <w:pPr>
+        <w:pStyle w:val="Legenda"/>
+        <w:jc w:val="center"/>
+      </w:pPr>
+      <w:r>
+        <w:t xml:space="preserve">Zrzut ekranu </w:t>
+      </w:r>
+      <w:r>
+        <w:fldChar w:fldCharType="begin"/>
+      </w:r>
+      <w:r>
+        <w:instrText xml:space="preserve"> SEQ Zrzut_ekranu \* ARABIC </w:instrText>
+      </w:r>
+      <w:r>
+        <w:fldChar w:fldCharType="separate"/>
+      </w:r>
+      <w:r>
+        <w:rPr>
+          <w:noProof/>
+        </w:rPr>
+        <w:t>24</w:t>
+      </w:r>
+      <w:r>
+        <w:fldChar w:fldCharType="end"/>
+      </w:r>
+      <w:r>
+        <w:t xml:space="preserve"> - Wyświetlanie średniej ceny leków</w:t>
+      </w:r>
+    </w:p>
+    <w:p/>
+    <w:p/>
+    <w:p/>
+    <w:p/>
+    <w:p/>
+    <w:p/>
+    <w:p/>
     <w:p>
       <w:pPr>
         <w:pStyle w:val="Akapitzlist"/>
@@ -9690,14 +8907,281 @@
         <w:rPr>
           <w:b/>
           <w:bCs/>
+          <w:lang w:val="en-US"/>
         </w:rPr>
       </w:pPr>
       <w:r>
         <w:rPr>
           <w:b/>
           <w:bCs/>
-        </w:rPr>
+          <w:lang w:val="en-US"/>
+        </w:rPr>
+        <w:lastRenderedPageBreak/>
         <w:t>GENERATE_DOCTOR_PATIENT_COUNT_REPORT</w:t>
+      </w:r>
+    </w:p>
+    <w:p>
+      <w:pPr>
+        <w:keepNext/>
+        <w:jc w:val="center"/>
+      </w:pPr>
+      <w:r>
+        <w:drawing>
+          <wp:inline distT="0" distB="0" distL="0" distR="0" wp14:anchorId="6EDEDC25" wp14:editId="05D194BA">
+            <wp:extent cx="5496692" cy="2124371"/>
+            <wp:effectExtent l="0" t="0" r="8890" b="9525"/>
+            <wp:docPr id="1122417396" name="Obraz 1" descr="Obraz zawierający tekst, zrzut ekranu, Czcionka, numer&#10;&#10;Opis wygenerowany automatycznie"/>
+            <wp:cNvGraphicFramePr>
+              <a:graphicFrameLocks xmlns:a="http://schemas.openxmlformats.org/drawingml/2006/main" noChangeAspect="1"/>
+            </wp:cNvGraphicFramePr>
+            <a:graphic xmlns:a="http://schemas.openxmlformats.org/drawingml/2006/main">
+              <a:graphicData uri="http://schemas.openxmlformats.org/drawingml/2006/picture">
+                <pic:pic xmlns:pic="http://schemas.openxmlformats.org/drawingml/2006/picture">
+                  <pic:nvPicPr>
+                    <pic:cNvPr id="1122417396" name="Obraz 1" descr="Obraz zawierający tekst, zrzut ekranu, Czcionka, numer&#10;&#10;Opis wygenerowany automatycznie"/>
+                    <pic:cNvPicPr/>
+                  </pic:nvPicPr>
+                  <pic:blipFill>
+                    <a:blip r:embed="rId41"/>
+                    <a:stretch>
+                      <a:fillRect/>
+                    </a:stretch>
+                  </pic:blipFill>
+                  <pic:spPr>
+                    <a:xfrm>
+                      <a:off x="0" y="0"/>
+                      <a:ext cx="5496692" cy="2124371"/>
+                    </a:xfrm>
+                    <a:prstGeom prst="rect">
+                      <a:avLst/>
+                    </a:prstGeom>
+                  </pic:spPr>
+                </pic:pic>
+              </a:graphicData>
+            </a:graphic>
+          </wp:inline>
+        </w:drawing>
+      </w:r>
+    </w:p>
+    <w:p>
+      <w:pPr>
+        <w:pStyle w:val="Legenda"/>
+        <w:jc w:val="center"/>
+      </w:pPr>
+      <w:r>
+        <w:t xml:space="preserve">Zrzut ekranu </w:t>
+      </w:r>
+      <w:r>
+        <w:fldChar w:fldCharType="begin"/>
+      </w:r>
+      <w:r>
+        <w:instrText xml:space="preserve"> SEQ Zrzut_ekranu \* ARABIC </w:instrText>
+      </w:r>
+      <w:r>
+        <w:fldChar w:fldCharType="separate"/>
+      </w:r>
+      <w:r>
+        <w:rPr>
+          <w:noProof/>
+        </w:rPr>
+        <w:t>25</w:t>
+      </w:r>
+      <w:r>
+        <w:fldChar w:fldCharType="end"/>
+      </w:r>
+      <w:r>
+        <w:t xml:space="preserve"> - Implementacja procedury</w:t>
+      </w:r>
+    </w:p>
+    <w:p>
+      <w:pPr>
+        <w:jc w:val="both"/>
+      </w:pPr>
+      <w:r>
+        <w:t xml:space="preserve">Procedura </w:t>
+      </w:r>
+      <w:r>
+        <w:t>służy do generowania raportu zawierającego liczbę pacjentów przypisanych do</w:t>
+      </w:r>
+      <w:r>
+        <w:t> </w:t>
+      </w:r>
+      <w:r>
+        <w:t>każdego lekarza w systemie medycznym. Funkcja zwraca kursor SYS_REFCURSOR, który zawiera zestaw wyników z informacjami o lekarzach i liczbie ich pacjentów.</w:t>
+      </w:r>
+    </w:p>
+    <w:p>
+      <w:pPr>
+        <w:jc w:val="both"/>
+      </w:pPr>
+      <w:r>
+        <w:t>Po wywołaniu funkcji, wykonywane jest zapytanie SQL, które łączy tabelę DOCTORS z</w:t>
+      </w:r>
+      <w:r>
+        <w:t> </w:t>
+      </w:r>
+      <w:r>
+        <w:t>tabelą VISITS, aby zliczyć liczbę pacjentów przypisanych do każdego lekarza. Wynik tego zapytania jest sortowany w kolejności malejącej według liczby pacjentów i zwracany jako kursor.</w:t>
+      </w:r>
+    </w:p>
+    <w:p>
+      <w:pPr>
+        <w:jc w:val="both"/>
+      </w:pPr>
+      <w:r>
+        <w:t>W przypadku wystąpienia błędu, funkcja nie zawiera mechanizmu obsługi wyjątków, więc błąd zostanie propagowany do wywołującego.</w:t>
+      </w:r>
+    </w:p>
+    <w:p>
+      <w:pPr>
+        <w:keepNext/>
+        <w:jc w:val="center"/>
+      </w:pPr>
+      <w:r>
+        <w:rPr>
+          <w:lang w:val="en-US"/>
+        </w:rPr>
+        <w:drawing>
+          <wp:inline distT="0" distB="0" distL="0" distR="0" wp14:anchorId="0019A89D" wp14:editId="6117E1E2">
+            <wp:extent cx="5760720" cy="763270"/>
+            <wp:effectExtent l="0" t="0" r="0" b="0"/>
+            <wp:docPr id="1982485477" name="Obraz 1" descr="Obraz zawierający tekst, zrzut ekranu, Czcionka, linia&#10;&#10;Opis wygenerowany automatycznie"/>
+            <wp:cNvGraphicFramePr>
+              <a:graphicFrameLocks xmlns:a="http://schemas.openxmlformats.org/drawingml/2006/main" noChangeAspect="1"/>
+            </wp:cNvGraphicFramePr>
+            <a:graphic xmlns:a="http://schemas.openxmlformats.org/drawingml/2006/main">
+              <a:graphicData uri="http://schemas.openxmlformats.org/drawingml/2006/picture">
+                <pic:pic xmlns:pic="http://schemas.openxmlformats.org/drawingml/2006/picture">
+                  <pic:nvPicPr>
+                    <pic:cNvPr id="1982485477" name="Obraz 1" descr="Obraz zawierający tekst, zrzut ekranu, Czcionka, linia&#10;&#10;Opis wygenerowany automatycznie"/>
+                    <pic:cNvPicPr/>
+                  </pic:nvPicPr>
+                  <pic:blipFill>
+                    <a:blip r:embed="rId42"/>
+                    <a:stretch>
+                      <a:fillRect/>
+                    </a:stretch>
+                  </pic:blipFill>
+                  <pic:spPr>
+                    <a:xfrm>
+                      <a:off x="0" y="0"/>
+                      <a:ext cx="5760720" cy="763270"/>
+                    </a:xfrm>
+                    <a:prstGeom prst="rect">
+                      <a:avLst/>
+                    </a:prstGeom>
+                  </pic:spPr>
+                </pic:pic>
+              </a:graphicData>
+            </a:graphic>
+          </wp:inline>
+        </w:drawing>
+      </w:r>
+    </w:p>
+    <w:p>
+      <w:pPr>
+        <w:pStyle w:val="Legenda"/>
+        <w:jc w:val="center"/>
+      </w:pPr>
+      <w:r>
+        <w:t xml:space="preserve">Zrzut ekranu </w:t>
+      </w:r>
+      <w:r>
+        <w:fldChar w:fldCharType="begin"/>
+      </w:r>
+      <w:r>
+        <w:instrText xml:space="preserve"> SEQ Zrzut_ekranu \* ARABIC </w:instrText>
+      </w:r>
+      <w:r>
+        <w:fldChar w:fldCharType="separate"/>
+      </w:r>
+      <w:r>
+        <w:rPr>
+          <w:noProof/>
+        </w:rPr>
+        <w:t>26</w:t>
+      </w:r>
+      <w:r>
+        <w:fldChar w:fldCharType="end"/>
+      </w:r>
+      <w:r>
+        <w:t xml:space="preserve"> - Wykorzystanie procedury w kodzie PHP</w:t>
+      </w:r>
+    </w:p>
+    <w:p>
+      <w:pPr>
+        <w:keepNext/>
+        <w:jc w:val="center"/>
+      </w:pPr>
+      <w:r>
+        <w:rPr>
+          <w:lang w:val="en-US"/>
+        </w:rPr>
+        <w:drawing>
+          <wp:inline distT="0" distB="0" distL="0" distR="0" wp14:anchorId="0F6DC5CA" wp14:editId="1D0E4870">
+            <wp:extent cx="5419725" cy="2411156"/>
+            <wp:effectExtent l="0" t="0" r="0" b="8255"/>
+            <wp:docPr id="1241595967" name="Obraz 1" descr="Obraz zawierający tekst, zrzut ekranu, numer, Czcionka&#10;&#10;Opis wygenerowany automatycznie"/>
+            <wp:cNvGraphicFramePr>
+              <a:graphicFrameLocks xmlns:a="http://schemas.openxmlformats.org/drawingml/2006/main" noChangeAspect="1"/>
+            </wp:cNvGraphicFramePr>
+            <a:graphic xmlns:a="http://schemas.openxmlformats.org/drawingml/2006/main">
+              <a:graphicData uri="http://schemas.openxmlformats.org/drawingml/2006/picture">
+                <pic:pic xmlns:pic="http://schemas.openxmlformats.org/drawingml/2006/picture">
+                  <pic:nvPicPr>
+                    <pic:cNvPr id="1241595967" name="Obraz 1" descr="Obraz zawierający tekst, zrzut ekranu, numer, Czcionka&#10;&#10;Opis wygenerowany automatycznie"/>
+                    <pic:cNvPicPr/>
+                  </pic:nvPicPr>
+                  <pic:blipFill>
+                    <a:blip r:embed="rId43"/>
+                    <a:stretch>
+                      <a:fillRect/>
+                    </a:stretch>
+                  </pic:blipFill>
+                  <pic:spPr>
+                    <a:xfrm>
+                      <a:off x="0" y="0"/>
+                      <a:ext cx="5421980" cy="2412159"/>
+                    </a:xfrm>
+                    <a:prstGeom prst="rect">
+                      <a:avLst/>
+                    </a:prstGeom>
+                  </pic:spPr>
+                </pic:pic>
+              </a:graphicData>
+            </a:graphic>
+          </wp:inline>
+        </w:drawing>
+      </w:r>
+    </w:p>
+    <w:p>
+      <w:pPr>
+        <w:pStyle w:val="Legenda"/>
+        <w:jc w:val="center"/>
+      </w:pPr>
+      <w:r>
+        <w:t xml:space="preserve">Zrzut ekranu </w:t>
+      </w:r>
+      <w:r>
+        <w:fldChar w:fldCharType="begin"/>
+      </w:r>
+      <w:r>
+        <w:instrText xml:space="preserve"> SEQ Zrzut_ekranu \* ARABIC </w:instrText>
+      </w:r>
+      <w:r>
+        <w:fldChar w:fldCharType="separate"/>
+      </w:r>
+      <w:r>
+        <w:rPr>
+          <w:noProof/>
+        </w:rPr>
+        <w:t>27</w:t>
+      </w:r>
+      <w:r>
+        <w:fldChar w:fldCharType="end"/>
+      </w:r>
+      <w:r>
+        <w:t xml:space="preserve"> - Wyświetlanie ilości wizyt dla lekarzy</w:t>
       </w:r>
     </w:p>
     <w:p>
@@ -9718,7 +9202,258 @@
           <w:b/>
           <w:bCs/>
         </w:rPr>
+        <w:lastRenderedPageBreak/>
         <w:t>GENERATE_TOP_DIAGNOSIS_REPORT</w:t>
+      </w:r>
+    </w:p>
+    <w:p>
+      <w:pPr>
+        <w:keepNext/>
+        <w:jc w:val="center"/>
+      </w:pPr>
+      <w:r>
+        <w:rPr>
+          <w:b/>
+          <w:bCs/>
+        </w:rPr>
+        <w:drawing>
+          <wp:inline distT="0" distB="0" distL="0" distR="0" wp14:anchorId="587E063F" wp14:editId="2B561423">
+            <wp:extent cx="5191850" cy="2762636"/>
+            <wp:effectExtent l="0" t="0" r="8890" b="0"/>
+            <wp:docPr id="502069082" name="Obraz 1" descr="Obraz zawierający tekst, zrzut ekranu, Czcionka, numer&#10;&#10;Opis wygenerowany automatycznie"/>
+            <wp:cNvGraphicFramePr>
+              <a:graphicFrameLocks xmlns:a="http://schemas.openxmlformats.org/drawingml/2006/main" noChangeAspect="1"/>
+            </wp:cNvGraphicFramePr>
+            <a:graphic xmlns:a="http://schemas.openxmlformats.org/drawingml/2006/main">
+              <a:graphicData uri="http://schemas.openxmlformats.org/drawingml/2006/picture">
+                <pic:pic xmlns:pic="http://schemas.openxmlformats.org/drawingml/2006/picture">
+                  <pic:nvPicPr>
+                    <pic:cNvPr id="502069082" name="Obraz 1" descr="Obraz zawierający tekst, zrzut ekranu, Czcionka, numer&#10;&#10;Opis wygenerowany automatycznie"/>
+                    <pic:cNvPicPr/>
+                  </pic:nvPicPr>
+                  <pic:blipFill>
+                    <a:blip r:embed="rId44"/>
+                    <a:stretch>
+                      <a:fillRect/>
+                    </a:stretch>
+                  </pic:blipFill>
+                  <pic:spPr>
+                    <a:xfrm>
+                      <a:off x="0" y="0"/>
+                      <a:ext cx="5191850" cy="2762636"/>
+                    </a:xfrm>
+                    <a:prstGeom prst="rect">
+                      <a:avLst/>
+                    </a:prstGeom>
+                  </pic:spPr>
+                </pic:pic>
+              </a:graphicData>
+            </a:graphic>
+          </wp:inline>
+        </w:drawing>
+      </w:r>
+    </w:p>
+    <w:p>
+      <w:pPr>
+        <w:pStyle w:val="Legenda"/>
+        <w:jc w:val="center"/>
+      </w:pPr>
+      <w:r>
+        <w:t xml:space="preserve">Zrzut ekranu </w:t>
+      </w:r>
+      <w:r>
+        <w:fldChar w:fldCharType="begin"/>
+      </w:r>
+      <w:r>
+        <w:instrText xml:space="preserve"> SEQ Zrzut_ekranu \* ARABIC </w:instrText>
+      </w:r>
+      <w:r>
+        <w:fldChar w:fldCharType="separate"/>
+      </w:r>
+      <w:r>
+        <w:rPr>
+          <w:noProof/>
+        </w:rPr>
+        <w:t>28</w:t>
+      </w:r>
+      <w:r>
+        <w:fldChar w:fldCharType="end"/>
+      </w:r>
+      <w:r>
+        <w:t xml:space="preserve"> - Implementacja procedury</w:t>
+      </w:r>
+    </w:p>
+    <w:p>
+      <w:pPr>
+        <w:jc w:val="both"/>
+      </w:pPr>
+      <w:r>
+        <w:t>Procedura</w:t>
+      </w:r>
+      <w:r>
+        <w:t xml:space="preserve"> służy do generowania raportu zawierającego najczęściej występujące diagnozy w systemie medycznym. Funkcja przyjmuje dwa parametry: P_TOP_COUNT określający liczbę najczęściej występujących diagnoz do zwrócenia oraz P_DIAGNOSIS_FILTER jako opcjonalny filtr tekstowy, który pozwala na zawężenie wyników do diagnoz zawierających określony ciąg znaków.</w:t>
+      </w:r>
+    </w:p>
+    <w:p>
+      <w:pPr>
+        <w:jc w:val="both"/>
+      </w:pPr>
+      <w:r>
+        <w:t>Po wywołaniu funkcji, wykonywane jest zapytanie SQL, które zlicza wystąpienia każdej diagnozy w tabeli DOCUMENTATIONS, filtruje wyniki na podstawie przekazanego parametru P_DIAGNOSIS_FILTER, a następnie zwraca najczęściej występujące diagnozy według liczby wystąpień, w kolejności malejącej. Wyniki są zwracane jako kursor SYS_REFCURSOR.</w:t>
+      </w:r>
+    </w:p>
+    <w:p>
+      <w:pPr>
+        <w:jc w:val="both"/>
+      </w:pPr>
+      <w:r>
+        <w:t>W przypadku wystąpienia błędu, funkcja nie zawiera mechanizmu obsługi wyjątków, więc błąd zostanie propagowany do wywołującego.</w:t>
+      </w:r>
+    </w:p>
+    <w:p>
+      <w:pPr>
+        <w:keepNext/>
+        <w:jc w:val="center"/>
+      </w:pPr>
+      <w:r>
+        <w:drawing>
+          <wp:inline distT="0" distB="0" distL="0" distR="0" wp14:anchorId="0182C9EA" wp14:editId="04751E05">
+            <wp:extent cx="5760720" cy="1141730"/>
+            <wp:effectExtent l="0" t="0" r="0" b="1270"/>
+            <wp:docPr id="371584213" name="Obraz 1" descr="Obraz zawierający tekst, Czcionka, linia, zrzut ekranu&#10;&#10;Opis wygenerowany automatycznie"/>
+            <wp:cNvGraphicFramePr>
+              <a:graphicFrameLocks xmlns:a="http://schemas.openxmlformats.org/drawingml/2006/main" noChangeAspect="1"/>
+            </wp:cNvGraphicFramePr>
+            <a:graphic xmlns:a="http://schemas.openxmlformats.org/drawingml/2006/main">
+              <a:graphicData uri="http://schemas.openxmlformats.org/drawingml/2006/picture">
+                <pic:pic xmlns:pic="http://schemas.openxmlformats.org/drawingml/2006/picture">
+                  <pic:nvPicPr>
+                    <pic:cNvPr id="371584213" name="Obraz 1" descr="Obraz zawierający tekst, Czcionka, linia, zrzut ekranu&#10;&#10;Opis wygenerowany automatycznie"/>
+                    <pic:cNvPicPr/>
+                  </pic:nvPicPr>
+                  <pic:blipFill>
+                    <a:blip r:embed="rId45"/>
+                    <a:stretch>
+                      <a:fillRect/>
+                    </a:stretch>
+                  </pic:blipFill>
+                  <pic:spPr>
+                    <a:xfrm>
+                      <a:off x="0" y="0"/>
+                      <a:ext cx="5760720" cy="1141730"/>
+                    </a:xfrm>
+                    <a:prstGeom prst="rect">
+                      <a:avLst/>
+                    </a:prstGeom>
+                  </pic:spPr>
+                </pic:pic>
+              </a:graphicData>
+            </a:graphic>
+          </wp:inline>
+        </w:drawing>
+      </w:r>
+    </w:p>
+    <w:p>
+      <w:pPr>
+        <w:pStyle w:val="Legenda"/>
+        <w:jc w:val="center"/>
+      </w:pPr>
+      <w:r>
+        <w:t xml:space="preserve">Zrzut ekranu </w:t>
+      </w:r>
+      <w:r>
+        <w:fldChar w:fldCharType="begin"/>
+      </w:r>
+      <w:r>
+        <w:instrText xml:space="preserve"> SEQ Zrzut_ekranu \* ARABIC </w:instrText>
+      </w:r>
+      <w:r>
+        <w:fldChar w:fldCharType="separate"/>
+      </w:r>
+      <w:r>
+        <w:rPr>
+          <w:noProof/>
+        </w:rPr>
+        <w:t>29</w:t>
+      </w:r>
+      <w:r>
+        <w:fldChar w:fldCharType="end"/>
+      </w:r>
+      <w:r>
+        <w:t xml:space="preserve"> - Wykorzystanie procedury w kodzie PHP</w:t>
+      </w:r>
+    </w:p>
+    <w:p>
+      <w:pPr>
+        <w:keepNext/>
+      </w:pPr>
+      <w:r>
+        <w:lastRenderedPageBreak/>
+        <w:drawing>
+          <wp:inline distT="0" distB="0" distL="0" distR="0" wp14:anchorId="407E5EE8" wp14:editId="3A59C28B">
+            <wp:extent cx="5760720" cy="2626360"/>
+            <wp:effectExtent l="0" t="0" r="0" b="2540"/>
+            <wp:docPr id="1359219616" name="Obraz 1" descr="Obraz zawierający tekst, zrzut ekranu, numer, linia&#10;&#10;Opis wygenerowany automatycznie"/>
+            <wp:cNvGraphicFramePr>
+              <a:graphicFrameLocks xmlns:a="http://schemas.openxmlformats.org/drawingml/2006/main" noChangeAspect="1"/>
+            </wp:cNvGraphicFramePr>
+            <a:graphic xmlns:a="http://schemas.openxmlformats.org/drawingml/2006/main">
+              <a:graphicData uri="http://schemas.openxmlformats.org/drawingml/2006/picture">
+                <pic:pic xmlns:pic="http://schemas.openxmlformats.org/drawingml/2006/picture">
+                  <pic:nvPicPr>
+                    <pic:cNvPr id="1359219616" name="Obraz 1" descr="Obraz zawierający tekst, zrzut ekranu, numer, linia&#10;&#10;Opis wygenerowany automatycznie"/>
+                    <pic:cNvPicPr/>
+                  </pic:nvPicPr>
+                  <pic:blipFill>
+                    <a:blip r:embed="rId46"/>
+                    <a:stretch>
+                      <a:fillRect/>
+                    </a:stretch>
+                  </pic:blipFill>
+                  <pic:spPr>
+                    <a:xfrm>
+                      <a:off x="0" y="0"/>
+                      <a:ext cx="5760720" cy="2626360"/>
+                    </a:xfrm>
+                    <a:prstGeom prst="rect">
+                      <a:avLst/>
+                    </a:prstGeom>
+                  </pic:spPr>
+                </pic:pic>
+              </a:graphicData>
+            </a:graphic>
+          </wp:inline>
+        </w:drawing>
+      </w:r>
+    </w:p>
+    <w:p>
+      <w:pPr>
+        <w:pStyle w:val="Legenda"/>
+        <w:jc w:val="center"/>
+      </w:pPr>
+      <w:r>
+        <w:t xml:space="preserve">Zrzut ekranu </w:t>
+      </w:r>
+      <w:r>
+        <w:fldChar w:fldCharType="begin"/>
+      </w:r>
+      <w:r>
+        <w:instrText xml:space="preserve"> SEQ Zrzut_ekranu \* ARABIC </w:instrText>
+      </w:r>
+      <w:r>
+        <w:fldChar w:fldCharType="separate"/>
+      </w:r>
+      <w:r>
+        <w:rPr>
+          <w:noProof/>
+        </w:rPr>
+        <w:t>30</w:t>
+      </w:r>
+      <w:r>
+        <w:fldChar w:fldCharType="end"/>
+      </w:r>
+      <w:r>
+        <w:t xml:space="preserve"> - Widok najczęstszych diagnoz pacjentów</w:t>
       </w:r>
     </w:p>
     <w:p>
@@ -9732,14 +9467,257 @@
         <w:rPr>
           <w:b/>
           <w:bCs/>
+          <w:lang w:val="en-US"/>
         </w:rPr>
       </w:pPr>
       <w:r>
         <w:rPr>
           <w:b/>
           <w:bCs/>
+          <w:lang w:val="en-US"/>
         </w:rPr>
         <w:t>GENERATE_VISIT_COUNT_BY_SPECIALIZATION_REPORT</w:t>
+      </w:r>
+    </w:p>
+    <w:p>
+      <w:pPr>
+        <w:keepNext/>
+        <w:jc w:val="center"/>
+      </w:pPr>
+      <w:r>
+        <w:rPr>
+          <w:b/>
+          <w:bCs/>
+          <w:lang w:val="en-US"/>
+        </w:rPr>
+        <w:drawing>
+          <wp:inline distT="0" distB="0" distL="0" distR="0" wp14:anchorId="7D0C7B34" wp14:editId="67505129">
+            <wp:extent cx="5760720" cy="2007235"/>
+            <wp:effectExtent l="0" t="0" r="0" b="0"/>
+            <wp:docPr id="1585181883" name="Obraz 1" descr="Obraz zawierający tekst, zrzut ekranu, Czcionka, numer&#10;&#10;Opis wygenerowany automatycznie"/>
+            <wp:cNvGraphicFramePr>
+              <a:graphicFrameLocks xmlns:a="http://schemas.openxmlformats.org/drawingml/2006/main" noChangeAspect="1"/>
+            </wp:cNvGraphicFramePr>
+            <a:graphic xmlns:a="http://schemas.openxmlformats.org/drawingml/2006/main">
+              <a:graphicData uri="http://schemas.openxmlformats.org/drawingml/2006/picture">
+                <pic:pic xmlns:pic="http://schemas.openxmlformats.org/drawingml/2006/picture">
+                  <pic:nvPicPr>
+                    <pic:cNvPr id="1585181883" name="Obraz 1" descr="Obraz zawierający tekst, zrzut ekranu, Czcionka, numer&#10;&#10;Opis wygenerowany automatycznie"/>
+                    <pic:cNvPicPr/>
+                  </pic:nvPicPr>
+                  <pic:blipFill>
+                    <a:blip r:embed="rId47"/>
+                    <a:stretch>
+                      <a:fillRect/>
+                    </a:stretch>
+                  </pic:blipFill>
+                  <pic:spPr>
+                    <a:xfrm>
+                      <a:off x="0" y="0"/>
+                      <a:ext cx="5760720" cy="2007235"/>
+                    </a:xfrm>
+                    <a:prstGeom prst="rect">
+                      <a:avLst/>
+                    </a:prstGeom>
+                  </pic:spPr>
+                </pic:pic>
+              </a:graphicData>
+            </a:graphic>
+          </wp:inline>
+        </w:drawing>
+      </w:r>
+    </w:p>
+    <w:p>
+      <w:pPr>
+        <w:pStyle w:val="Legenda"/>
+        <w:jc w:val="center"/>
+      </w:pPr>
+      <w:r>
+        <w:t xml:space="preserve">Zrzut ekranu </w:t>
+      </w:r>
+      <w:r>
+        <w:fldChar w:fldCharType="begin"/>
+      </w:r>
+      <w:r>
+        <w:instrText xml:space="preserve"> SEQ Zrzut_ekranu \* ARABIC </w:instrText>
+      </w:r>
+      <w:r>
+        <w:fldChar w:fldCharType="separate"/>
+      </w:r>
+      <w:r>
+        <w:rPr>
+          <w:noProof/>
+        </w:rPr>
+        <w:t>31</w:t>
+      </w:r>
+      <w:r>
+        <w:fldChar w:fldCharType="end"/>
+      </w:r>
+      <w:r>
+        <w:t xml:space="preserve"> - Implementacja procedury</w:t>
+      </w:r>
+    </w:p>
+    <w:p>
+      <w:r>
+        <w:t>Procedura</w:t>
+      </w:r>
+      <w:r>
+        <w:t xml:space="preserve"> służy do generowania raportu zliczającego wizyty pacjentów w systemie medycznym, pogrupowane według specjalizacji lekarzy. Funkcja nie przyjmuje żadnych parametrów i zwraca kursor SYS_REFCURSOR, który zawiera wyniki zapytania SQL.</w:t>
+      </w:r>
+    </w:p>
+    <w:p>
+      <w:r>
+        <w:t>Po wywołaniu funkcji, wykonywane jest zapytanie SQL, które zlicza liczbę wizyt (VISIT_COUNT) dla każdej specjalizacji lekarza. Zapytanie wykonuje lewy zewnętrzny join tabel DOCTORS i VISITS, grupuje wyniki według specjalizacji (SPECIALIZATION) i sortuje je w kolejności malejącej według liczby wizyt. Wyniki są zwracane jako kursor SYS_REFCURSOR.</w:t>
+      </w:r>
+    </w:p>
+    <w:p>
+      <w:pPr>
+        <w:keepNext/>
+        <w:jc w:val="center"/>
+      </w:pPr>
+      <w:r>
+        <w:rPr>
+          <w:lang w:val="en-US"/>
+        </w:rPr>
+        <w:drawing>
+          <wp:inline distT="0" distB="0" distL="0" distR="0" wp14:anchorId="77057922" wp14:editId="7C31AEE5">
+            <wp:extent cx="5760720" cy="678180"/>
+            <wp:effectExtent l="0" t="0" r="0" b="7620"/>
+            <wp:docPr id="280797866" name="Obraz 1"/>
+            <wp:cNvGraphicFramePr>
+              <a:graphicFrameLocks xmlns:a="http://schemas.openxmlformats.org/drawingml/2006/main" noChangeAspect="1"/>
+            </wp:cNvGraphicFramePr>
+            <a:graphic xmlns:a="http://schemas.openxmlformats.org/drawingml/2006/main">
+              <a:graphicData uri="http://schemas.openxmlformats.org/drawingml/2006/picture">
+                <pic:pic xmlns:pic="http://schemas.openxmlformats.org/drawingml/2006/picture">
+                  <pic:nvPicPr>
+                    <pic:cNvPr id="280797866" name=""/>
+                    <pic:cNvPicPr/>
+                  </pic:nvPicPr>
+                  <pic:blipFill>
+                    <a:blip r:embed="rId48"/>
+                    <a:stretch>
+                      <a:fillRect/>
+                    </a:stretch>
+                  </pic:blipFill>
+                  <pic:spPr>
+                    <a:xfrm>
+                      <a:off x="0" y="0"/>
+                      <a:ext cx="5760720" cy="678180"/>
+                    </a:xfrm>
+                    <a:prstGeom prst="rect">
+                      <a:avLst/>
+                    </a:prstGeom>
+                  </pic:spPr>
+                </pic:pic>
+              </a:graphicData>
+            </a:graphic>
+          </wp:inline>
+        </w:drawing>
+      </w:r>
+    </w:p>
+    <w:p>
+      <w:pPr>
+        <w:pStyle w:val="Legenda"/>
+        <w:jc w:val="center"/>
+      </w:pPr>
+      <w:r>
+        <w:t xml:space="preserve">Zrzut ekranu </w:t>
+      </w:r>
+      <w:r>
+        <w:fldChar w:fldCharType="begin"/>
+      </w:r>
+      <w:r>
+        <w:instrText xml:space="preserve"> SEQ Zrzut_ekranu \* ARABIC </w:instrText>
+      </w:r>
+      <w:r>
+        <w:fldChar w:fldCharType="separate"/>
+      </w:r>
+      <w:r>
+        <w:rPr>
+          <w:noProof/>
+        </w:rPr>
+        <w:t>32</w:t>
+      </w:r>
+      <w:r>
+        <w:fldChar w:fldCharType="end"/>
+      </w:r>
+      <w:r>
+        <w:t xml:space="preserve"> - Wykorzystanie procedury w kodzie PHP</w:t>
+      </w:r>
+    </w:p>
+    <w:p/>
+    <w:p>
+      <w:pPr>
+        <w:keepNext/>
+      </w:pPr>
+      <w:r>
+        <w:lastRenderedPageBreak/>
+        <w:drawing>
+          <wp:inline distT="0" distB="0" distL="0" distR="0" wp14:anchorId="2A8D12E6" wp14:editId="445D5E0B">
+            <wp:extent cx="5760720" cy="2369185"/>
+            <wp:effectExtent l="0" t="0" r="0" b="0"/>
+            <wp:docPr id="581736925" name="Obraz 1" descr="Obraz zawierający tekst, zrzut ekranu, numer, paragon&#10;&#10;Opis wygenerowany automatycznie"/>
+            <wp:cNvGraphicFramePr>
+              <a:graphicFrameLocks xmlns:a="http://schemas.openxmlformats.org/drawingml/2006/main" noChangeAspect="1"/>
+            </wp:cNvGraphicFramePr>
+            <a:graphic xmlns:a="http://schemas.openxmlformats.org/drawingml/2006/main">
+              <a:graphicData uri="http://schemas.openxmlformats.org/drawingml/2006/picture">
+                <pic:pic xmlns:pic="http://schemas.openxmlformats.org/drawingml/2006/picture">
+                  <pic:nvPicPr>
+                    <pic:cNvPr id="581736925" name="Obraz 1" descr="Obraz zawierający tekst, zrzut ekranu, numer, paragon&#10;&#10;Opis wygenerowany automatycznie"/>
+                    <pic:cNvPicPr/>
+                  </pic:nvPicPr>
+                  <pic:blipFill>
+                    <a:blip r:embed="rId49"/>
+                    <a:stretch>
+                      <a:fillRect/>
+                    </a:stretch>
+                  </pic:blipFill>
+                  <pic:spPr>
+                    <a:xfrm>
+                      <a:off x="0" y="0"/>
+                      <a:ext cx="5760720" cy="2369185"/>
+                    </a:xfrm>
+                    <a:prstGeom prst="rect">
+                      <a:avLst/>
+                    </a:prstGeom>
+                  </pic:spPr>
+                </pic:pic>
+              </a:graphicData>
+            </a:graphic>
+          </wp:inline>
+        </w:drawing>
+      </w:r>
+    </w:p>
+    <w:p>
+      <w:pPr>
+        <w:pStyle w:val="Legenda"/>
+        <w:jc w:val="center"/>
+      </w:pPr>
+      <w:r>
+        <w:t xml:space="preserve">Zrzut ekranu </w:t>
+      </w:r>
+      <w:r>
+        <w:fldChar w:fldCharType="begin"/>
+      </w:r>
+      <w:r>
+        <w:instrText xml:space="preserve"> SEQ Zrzut_ekranu \* ARABIC </w:instrText>
+      </w:r>
+      <w:r>
+        <w:fldChar w:fldCharType="separate"/>
+      </w:r>
+      <w:r>
+        <w:rPr>
+          <w:noProof/>
+        </w:rPr>
+        <w:t>33</w:t>
+      </w:r>
+      <w:r>
+        <w:fldChar w:fldCharType="end"/>
+      </w:r>
+      <w:r>
+        <w:t xml:space="preserve"> - Wyświetlanie najbardziej popularnych specjalizacji</w:t>
       </w:r>
     </w:p>
     <w:p>
@@ -9753,14 +9731,251 @@
         <w:rPr>
           <w:b/>
           <w:bCs/>
+          <w:lang w:val="en-US"/>
         </w:rPr>
       </w:pPr>
       <w:r>
         <w:rPr>
           <w:b/>
           <w:bCs/>
+          <w:lang w:val="en-US"/>
         </w:rPr>
         <w:t>SEARCH_TOP_PRESCRIBED_MEDICINES_BY_DOCTOR</w:t>
+      </w:r>
+    </w:p>
+    <w:p>
+      <w:pPr>
+        <w:keepNext/>
+        <w:jc w:val="center"/>
+      </w:pPr>
+      <w:r>
+        <w:rPr>
+          <w:b/>
+          <w:bCs/>
+          <w:lang w:val="en-US"/>
+        </w:rPr>
+        <w:drawing>
+          <wp:inline distT="0" distB="0" distL="0" distR="0" wp14:anchorId="0DFDEF63" wp14:editId="2183E807">
+            <wp:extent cx="5760720" cy="3209925"/>
+            <wp:effectExtent l="0" t="0" r="0" b="9525"/>
+            <wp:docPr id="409732934" name="Obraz 1" descr="Obraz zawierający tekst, zrzut ekranu, numer, Czcionka&#10;&#10;Opis wygenerowany automatycznie"/>
+            <wp:cNvGraphicFramePr>
+              <a:graphicFrameLocks xmlns:a="http://schemas.openxmlformats.org/drawingml/2006/main" noChangeAspect="1"/>
+            </wp:cNvGraphicFramePr>
+            <a:graphic xmlns:a="http://schemas.openxmlformats.org/drawingml/2006/main">
+              <a:graphicData uri="http://schemas.openxmlformats.org/drawingml/2006/picture">
+                <pic:pic xmlns:pic="http://schemas.openxmlformats.org/drawingml/2006/picture">
+                  <pic:nvPicPr>
+                    <pic:cNvPr id="409732934" name="Obraz 1" descr="Obraz zawierający tekst, zrzut ekranu, numer, Czcionka&#10;&#10;Opis wygenerowany automatycznie"/>
+                    <pic:cNvPicPr/>
+                  </pic:nvPicPr>
+                  <pic:blipFill>
+                    <a:blip r:embed="rId50"/>
+                    <a:stretch>
+                      <a:fillRect/>
+                    </a:stretch>
+                  </pic:blipFill>
+                  <pic:spPr>
+                    <a:xfrm>
+                      <a:off x="0" y="0"/>
+                      <a:ext cx="5760720" cy="3209925"/>
+                    </a:xfrm>
+                    <a:prstGeom prst="rect">
+                      <a:avLst/>
+                    </a:prstGeom>
+                  </pic:spPr>
+                </pic:pic>
+              </a:graphicData>
+            </a:graphic>
+          </wp:inline>
+        </w:drawing>
+      </w:r>
+    </w:p>
+    <w:p>
+      <w:pPr>
+        <w:pStyle w:val="Legenda"/>
+        <w:jc w:val="center"/>
+      </w:pPr>
+      <w:r>
+        <w:t xml:space="preserve">Zrzut ekranu </w:t>
+      </w:r>
+      <w:r>
+        <w:fldChar w:fldCharType="begin"/>
+      </w:r>
+      <w:r>
+        <w:instrText xml:space="preserve"> SEQ Zrzut_ekranu \* ARABIC </w:instrText>
+      </w:r>
+      <w:r>
+        <w:fldChar w:fldCharType="separate"/>
+      </w:r>
+      <w:r>
+        <w:rPr>
+          <w:noProof/>
+        </w:rPr>
+        <w:t>34</w:t>
+      </w:r>
+      <w:r>
+        <w:fldChar w:fldCharType="end"/>
+      </w:r>
+      <w:r>
+        <w:t xml:space="preserve"> - Implementacja procedury</w:t>
+      </w:r>
+    </w:p>
+    <w:p>
+      <w:r>
+        <w:t>P</w:t>
+      </w:r>
+      <w:r>
+        <w:t>rocedura</w:t>
+      </w:r>
+      <w:r>
+        <w:t xml:space="preserve"> służy do wyszukiwania najczęściej przepisywanych leków przez konkretnego lekarza na podstawie przekazanego identyfikatora lekarza. Funkcja przyjmuje jeden parametr wejściowy P_DOCTOR_ID, który jest identyfikatorem lekarza, i zwraca kursor SYS_REFCURSOR, zawierający wyniki zapytania SQL.</w:t>
+      </w:r>
+    </w:p>
+    <w:p>
+      <w:pPr>
+        <w:keepNext/>
+      </w:pPr>
+      <w:r>
+        <w:lastRenderedPageBreak/>
+        <w:drawing>
+          <wp:inline distT="0" distB="0" distL="0" distR="0" wp14:anchorId="4593499E" wp14:editId="5B8493B3">
+            <wp:extent cx="5760720" cy="2966085"/>
+            <wp:effectExtent l="0" t="0" r="0" b="5715"/>
+            <wp:docPr id="1991944476" name="Obraz 1" descr="Obraz zawierający tekst, zrzut ekranu, Czcionka&#10;&#10;Opis wygenerowany automatycznie"/>
+            <wp:cNvGraphicFramePr>
+              <a:graphicFrameLocks xmlns:a="http://schemas.openxmlformats.org/drawingml/2006/main" noChangeAspect="1"/>
+            </wp:cNvGraphicFramePr>
+            <a:graphic xmlns:a="http://schemas.openxmlformats.org/drawingml/2006/main">
+              <a:graphicData uri="http://schemas.openxmlformats.org/drawingml/2006/picture">
+                <pic:pic xmlns:pic="http://schemas.openxmlformats.org/drawingml/2006/picture">
+                  <pic:nvPicPr>
+                    <pic:cNvPr id="1991944476" name="Obraz 1" descr="Obraz zawierający tekst, zrzut ekranu, Czcionka&#10;&#10;Opis wygenerowany automatycznie"/>
+                    <pic:cNvPicPr/>
+                  </pic:nvPicPr>
+                  <pic:blipFill>
+                    <a:blip r:embed="rId51"/>
+                    <a:stretch>
+                      <a:fillRect/>
+                    </a:stretch>
+                  </pic:blipFill>
+                  <pic:spPr>
+                    <a:xfrm>
+                      <a:off x="0" y="0"/>
+                      <a:ext cx="5760720" cy="2966085"/>
+                    </a:xfrm>
+                    <a:prstGeom prst="rect">
+                      <a:avLst/>
+                    </a:prstGeom>
+                  </pic:spPr>
+                </pic:pic>
+              </a:graphicData>
+            </a:graphic>
+          </wp:inline>
+        </w:drawing>
+      </w:r>
+    </w:p>
+    <w:p>
+      <w:pPr>
+        <w:pStyle w:val="Legenda"/>
+        <w:jc w:val="center"/>
+      </w:pPr>
+      <w:r>
+        <w:t xml:space="preserve">Zrzut ekranu </w:t>
+      </w:r>
+      <w:r>
+        <w:fldChar w:fldCharType="begin"/>
+      </w:r>
+      <w:r>
+        <w:instrText xml:space="preserve"> SEQ Zrzut_ekranu \* ARABIC </w:instrText>
+      </w:r>
+      <w:r>
+        <w:fldChar w:fldCharType="separate"/>
+      </w:r>
+      <w:r>
+        <w:rPr>
+          <w:noProof/>
+        </w:rPr>
+        <w:t>35</w:t>
+      </w:r>
+      <w:r>
+        <w:fldChar w:fldCharType="end"/>
+      </w:r>
+      <w:r>
+        <w:t xml:space="preserve"> - Wykorzystanie procedury w kodzie PHP</w:t>
+      </w:r>
+    </w:p>
+    <w:p>
+      <w:pPr>
+        <w:keepNext/>
+        <w:jc w:val="center"/>
+      </w:pPr>
+      <w:r>
+        <w:drawing>
+          <wp:inline distT="0" distB="0" distL="0" distR="0" wp14:anchorId="7C84EDBA" wp14:editId="6CE9CCC1">
+            <wp:extent cx="5760720" cy="1499870"/>
+            <wp:effectExtent l="0" t="0" r="0" b="5080"/>
+            <wp:docPr id="1362332290" name="Obraz 1" descr="Obraz zawierający tekst, zrzut ekranu, Czcionka, linia&#10;&#10;Opis wygenerowany automatycznie"/>
+            <wp:cNvGraphicFramePr>
+              <a:graphicFrameLocks xmlns:a="http://schemas.openxmlformats.org/drawingml/2006/main" noChangeAspect="1"/>
+            </wp:cNvGraphicFramePr>
+            <a:graphic xmlns:a="http://schemas.openxmlformats.org/drawingml/2006/main">
+              <a:graphicData uri="http://schemas.openxmlformats.org/drawingml/2006/picture">
+                <pic:pic xmlns:pic="http://schemas.openxmlformats.org/drawingml/2006/picture">
+                  <pic:nvPicPr>
+                    <pic:cNvPr id="1362332290" name="Obraz 1" descr="Obraz zawierający tekst, zrzut ekranu, Czcionka, linia&#10;&#10;Opis wygenerowany automatycznie"/>
+                    <pic:cNvPicPr/>
+                  </pic:nvPicPr>
+                  <pic:blipFill>
+                    <a:blip r:embed="rId52"/>
+                    <a:stretch>
+                      <a:fillRect/>
+                    </a:stretch>
+                  </pic:blipFill>
+                  <pic:spPr>
+                    <a:xfrm>
+                      <a:off x="0" y="0"/>
+                      <a:ext cx="5760720" cy="1499870"/>
+                    </a:xfrm>
+                    <a:prstGeom prst="rect">
+                      <a:avLst/>
+                    </a:prstGeom>
+                  </pic:spPr>
+                </pic:pic>
+              </a:graphicData>
+            </a:graphic>
+          </wp:inline>
+        </w:drawing>
+      </w:r>
+    </w:p>
+    <w:p>
+      <w:pPr>
+        <w:pStyle w:val="Legenda"/>
+        <w:jc w:val="center"/>
+      </w:pPr>
+      <w:r>
+        <w:t xml:space="preserve">Zrzut ekranu </w:t>
+      </w:r>
+      <w:r>
+        <w:fldChar w:fldCharType="begin"/>
+      </w:r>
+      <w:r>
+        <w:instrText xml:space="preserve"> SEQ Zrzut_ekranu \* ARABIC </w:instrText>
+      </w:r>
+      <w:r>
+        <w:fldChar w:fldCharType="separate"/>
+      </w:r>
+      <w:r>
+        <w:rPr>
+          <w:noProof/>
+        </w:rPr>
+        <w:t>36</w:t>
+      </w:r>
+      <w:r>
+        <w:fldChar w:fldCharType="end"/>
+      </w:r>
+      <w:r>
+        <w:t xml:space="preserve"> - Wyświetlanie najczęściej przypisywanych leków</w:t>
       </w:r>
     </w:p>
     <w:p>
@@ -9786,6 +10001,239 @@
     </w:p>
     <w:p>
       <w:pPr>
+        <w:keepNext/>
+        <w:jc w:val="both"/>
+      </w:pPr>
+      <w:r>
+        <w:rPr>
+          <w:b/>
+          <w:bCs/>
+        </w:rPr>
+        <w:drawing>
+          <wp:inline distT="0" distB="0" distL="0" distR="0" wp14:anchorId="457EB521" wp14:editId="5257A5FF">
+            <wp:extent cx="5760720" cy="2287270"/>
+            <wp:effectExtent l="0" t="0" r="0" b="0"/>
+            <wp:docPr id="171028065" name="Obraz 1" descr="Obraz zawierający tekst, zrzut ekranu, Czcionka, numer&#10;&#10;Opis wygenerowany automatycznie"/>
+            <wp:cNvGraphicFramePr>
+              <a:graphicFrameLocks xmlns:a="http://schemas.openxmlformats.org/drawingml/2006/main" noChangeAspect="1"/>
+            </wp:cNvGraphicFramePr>
+            <a:graphic xmlns:a="http://schemas.openxmlformats.org/drawingml/2006/main">
+              <a:graphicData uri="http://schemas.openxmlformats.org/drawingml/2006/picture">
+                <pic:pic xmlns:pic="http://schemas.openxmlformats.org/drawingml/2006/picture">
+                  <pic:nvPicPr>
+                    <pic:cNvPr id="171028065" name="Obraz 1" descr="Obraz zawierający tekst, zrzut ekranu, Czcionka, numer&#10;&#10;Opis wygenerowany automatycznie"/>
+                    <pic:cNvPicPr/>
+                  </pic:nvPicPr>
+                  <pic:blipFill>
+                    <a:blip r:embed="rId53"/>
+                    <a:stretch>
+                      <a:fillRect/>
+                    </a:stretch>
+                  </pic:blipFill>
+                  <pic:spPr>
+                    <a:xfrm>
+                      <a:off x="0" y="0"/>
+                      <a:ext cx="5760720" cy="2287270"/>
+                    </a:xfrm>
+                    <a:prstGeom prst="rect">
+                      <a:avLst/>
+                    </a:prstGeom>
+                  </pic:spPr>
+                </pic:pic>
+              </a:graphicData>
+            </a:graphic>
+          </wp:inline>
+        </w:drawing>
+      </w:r>
+    </w:p>
+    <w:p>
+      <w:pPr>
+        <w:pStyle w:val="Legenda"/>
+        <w:jc w:val="center"/>
+      </w:pPr>
+      <w:r>
+        <w:t xml:space="preserve">Zrzut ekranu </w:t>
+      </w:r>
+      <w:r>
+        <w:fldChar w:fldCharType="begin"/>
+      </w:r>
+      <w:r>
+        <w:instrText xml:space="preserve"> SEQ Zrzut_ekranu \* ARABIC </w:instrText>
+      </w:r>
+      <w:r>
+        <w:fldChar w:fldCharType="separate"/>
+      </w:r>
+      <w:r>
+        <w:rPr>
+          <w:noProof/>
+        </w:rPr>
+        <w:t>37</w:t>
+      </w:r>
+      <w:r>
+        <w:fldChar w:fldCharType="end"/>
+      </w:r>
+      <w:r>
+        <w:t xml:space="preserve"> - Implementacja procedury</w:t>
+      </w:r>
+    </w:p>
+    <w:p/>
+    <w:p/>
+    <w:p>
+      <w:r>
+        <w:lastRenderedPageBreak/>
+        <w:t>Procedura</w:t>
+      </w:r>
+      <w:r>
+        <w:t xml:space="preserve"> służy do obliczania średniego czasu trwania wizyt lekarskich. Funkcja zwraca kursor SYS_REFCURSOR, który zawiera wyniki zapytania SQL, prezentujące identyfikatory lekarzy, ich imiona, nazwiska oraz średni czas trwania wizyt dla każdego z lekarzy.</w:t>
+      </w:r>
+    </w:p>
+    <w:p>
+      <w:pPr>
+        <w:keepNext/>
+        <w:jc w:val="center"/>
+      </w:pPr>
+      <w:r>
+        <w:drawing>
+          <wp:inline distT="0" distB="0" distL="0" distR="0" wp14:anchorId="558B1711" wp14:editId="6F18E9D2">
+            <wp:extent cx="5760720" cy="836930"/>
+            <wp:effectExtent l="0" t="0" r="0" b="1270"/>
+            <wp:docPr id="111504063" name="Obraz 1" descr="Obraz zawierający tekst, zrzut ekranu, Czcionka, linia&#10;&#10;Opis wygenerowany automatycznie"/>
+            <wp:cNvGraphicFramePr>
+              <a:graphicFrameLocks xmlns:a="http://schemas.openxmlformats.org/drawingml/2006/main" noChangeAspect="1"/>
+            </wp:cNvGraphicFramePr>
+            <a:graphic xmlns:a="http://schemas.openxmlformats.org/drawingml/2006/main">
+              <a:graphicData uri="http://schemas.openxmlformats.org/drawingml/2006/picture">
+                <pic:pic xmlns:pic="http://schemas.openxmlformats.org/drawingml/2006/picture">
+                  <pic:nvPicPr>
+                    <pic:cNvPr id="111504063" name="Obraz 1" descr="Obraz zawierający tekst, zrzut ekranu, Czcionka, linia&#10;&#10;Opis wygenerowany automatycznie"/>
+                    <pic:cNvPicPr/>
+                  </pic:nvPicPr>
+                  <pic:blipFill>
+                    <a:blip r:embed="rId54"/>
+                    <a:stretch>
+                      <a:fillRect/>
+                    </a:stretch>
+                  </pic:blipFill>
+                  <pic:spPr>
+                    <a:xfrm>
+                      <a:off x="0" y="0"/>
+                      <a:ext cx="5760720" cy="836930"/>
+                    </a:xfrm>
+                    <a:prstGeom prst="rect">
+                      <a:avLst/>
+                    </a:prstGeom>
+                  </pic:spPr>
+                </pic:pic>
+              </a:graphicData>
+            </a:graphic>
+          </wp:inline>
+        </w:drawing>
+      </w:r>
+    </w:p>
+    <w:p>
+      <w:pPr>
+        <w:pStyle w:val="Legenda"/>
+        <w:jc w:val="center"/>
+      </w:pPr>
+      <w:r>
+        <w:t xml:space="preserve">Zrzut ekranu </w:t>
+      </w:r>
+      <w:r>
+        <w:fldChar w:fldCharType="begin"/>
+      </w:r>
+      <w:r>
+        <w:instrText xml:space="preserve"> SEQ Zrzut_ekranu \* ARABIC </w:instrText>
+      </w:r>
+      <w:r>
+        <w:fldChar w:fldCharType="separate"/>
+      </w:r>
+      <w:r>
+        <w:rPr>
+          <w:noProof/>
+        </w:rPr>
+        <w:t>38</w:t>
+      </w:r>
+      <w:r>
+        <w:fldChar w:fldCharType="end"/>
+      </w:r>
+      <w:r>
+        <w:t xml:space="preserve"> - Wykorzystanie procedury w kodzie PHP</w:t>
+      </w:r>
+    </w:p>
+    <w:p>
+      <w:pPr>
+        <w:keepNext/>
+      </w:pPr>
+      <w:r>
+        <w:drawing>
+          <wp:inline distT="0" distB="0" distL="0" distR="0" wp14:anchorId="5A165536" wp14:editId="034A255A">
+            <wp:extent cx="5760720" cy="1835150"/>
+            <wp:effectExtent l="0" t="0" r="0" b="0"/>
+            <wp:docPr id="168555351" name="Obraz 1" descr="Obraz zawierający tekst, zrzut ekranu, Czcionka, linia&#10;&#10;Opis wygenerowany automatycznie"/>
+            <wp:cNvGraphicFramePr>
+              <a:graphicFrameLocks xmlns:a="http://schemas.openxmlformats.org/drawingml/2006/main" noChangeAspect="1"/>
+            </wp:cNvGraphicFramePr>
+            <a:graphic xmlns:a="http://schemas.openxmlformats.org/drawingml/2006/main">
+              <a:graphicData uri="http://schemas.openxmlformats.org/drawingml/2006/picture">
+                <pic:pic xmlns:pic="http://schemas.openxmlformats.org/drawingml/2006/picture">
+                  <pic:nvPicPr>
+                    <pic:cNvPr id="168555351" name="Obraz 1" descr="Obraz zawierający tekst, zrzut ekranu, Czcionka, linia&#10;&#10;Opis wygenerowany automatycznie"/>
+                    <pic:cNvPicPr/>
+                  </pic:nvPicPr>
+                  <pic:blipFill>
+                    <a:blip r:embed="rId55"/>
+                    <a:stretch>
+                      <a:fillRect/>
+                    </a:stretch>
+                  </pic:blipFill>
+                  <pic:spPr>
+                    <a:xfrm>
+                      <a:off x="0" y="0"/>
+                      <a:ext cx="5760720" cy="1835150"/>
+                    </a:xfrm>
+                    <a:prstGeom prst="rect">
+                      <a:avLst/>
+                    </a:prstGeom>
+                  </pic:spPr>
+                </pic:pic>
+              </a:graphicData>
+            </a:graphic>
+          </wp:inline>
+        </w:drawing>
+      </w:r>
+    </w:p>
+    <w:p>
+      <w:pPr>
+        <w:pStyle w:val="Legenda"/>
+        <w:jc w:val="center"/>
+      </w:pPr>
+      <w:r>
+        <w:t xml:space="preserve">Zrzut ekranu </w:t>
+      </w:r>
+      <w:r>
+        <w:fldChar w:fldCharType="begin"/>
+      </w:r>
+      <w:r>
+        <w:instrText xml:space="preserve"> SEQ Zrzut_ekranu \* ARABIC </w:instrText>
+      </w:r>
+      <w:r>
+        <w:fldChar w:fldCharType="separate"/>
+      </w:r>
+      <w:r>
+        <w:rPr>
+          <w:noProof/>
+        </w:rPr>
+        <w:t>39</w:t>
+      </w:r>
+      <w:r>
+        <w:fldChar w:fldCharType="end"/>
+      </w:r>
+      <w:r>
+        <w:t xml:space="preserve"> - Wyświetlanie średniego czasu trwania wizyty</w:t>
+      </w:r>
+    </w:p>
+    <w:p>
+      <w:pPr>
         <w:pStyle w:val="Akapitzlist"/>
         <w:numPr>
           <w:ilvl w:val="0"/>
@@ -9807,9 +10255,232 @@
     </w:p>
     <w:p>
       <w:pPr>
-        <w:ind w:left="360"/>
-        <w:jc w:val="both"/>
-      </w:pPr>
+        <w:keepNext/>
+        <w:jc w:val="center"/>
+      </w:pPr>
+      <w:r>
+        <w:drawing>
+          <wp:inline distT="0" distB="0" distL="0" distR="0" wp14:anchorId="445A25AD" wp14:editId="6D50BB53">
+            <wp:extent cx="5220429" cy="3258005"/>
+            <wp:effectExtent l="0" t="0" r="0" b="0"/>
+            <wp:docPr id="204226320" name="Obraz 1" descr="Obraz zawierający tekst, zrzut ekranu, Czcionka, numer&#10;&#10;Opis wygenerowany automatycznie"/>
+            <wp:cNvGraphicFramePr>
+              <a:graphicFrameLocks xmlns:a="http://schemas.openxmlformats.org/drawingml/2006/main" noChangeAspect="1"/>
+            </wp:cNvGraphicFramePr>
+            <a:graphic xmlns:a="http://schemas.openxmlformats.org/drawingml/2006/main">
+              <a:graphicData uri="http://schemas.openxmlformats.org/drawingml/2006/picture">
+                <pic:pic xmlns:pic="http://schemas.openxmlformats.org/drawingml/2006/picture">
+                  <pic:nvPicPr>
+                    <pic:cNvPr id="204226320" name="Obraz 1" descr="Obraz zawierający tekst, zrzut ekranu, Czcionka, numer&#10;&#10;Opis wygenerowany automatycznie"/>
+                    <pic:cNvPicPr/>
+                  </pic:nvPicPr>
+                  <pic:blipFill>
+                    <a:blip r:embed="rId56"/>
+                    <a:stretch>
+                      <a:fillRect/>
+                    </a:stretch>
+                  </pic:blipFill>
+                  <pic:spPr>
+                    <a:xfrm>
+                      <a:off x="0" y="0"/>
+                      <a:ext cx="5220429" cy="3258005"/>
+                    </a:xfrm>
+                    <a:prstGeom prst="rect">
+                      <a:avLst/>
+                    </a:prstGeom>
+                  </pic:spPr>
+                </pic:pic>
+              </a:graphicData>
+            </a:graphic>
+          </wp:inline>
+        </w:drawing>
+      </w:r>
+    </w:p>
+    <w:p>
+      <w:pPr>
+        <w:pStyle w:val="Legenda"/>
+        <w:jc w:val="center"/>
+      </w:pPr>
+      <w:r>
+        <w:t xml:space="preserve">Zrzut ekranu </w:t>
+      </w:r>
+      <w:r>
+        <w:fldChar w:fldCharType="begin"/>
+      </w:r>
+      <w:r>
+        <w:instrText xml:space="preserve"> SEQ Zrzut_ekranu \* ARABIC </w:instrText>
+      </w:r>
+      <w:r>
+        <w:fldChar w:fldCharType="separate"/>
+      </w:r>
+      <w:r>
+        <w:rPr>
+          <w:noProof/>
+        </w:rPr>
+        <w:t>40</w:t>
+      </w:r>
+      <w:r>
+        <w:fldChar w:fldCharType="end"/>
+      </w:r>
+      <w:r>
+        <w:t xml:space="preserve"> - Implementacja procedury</w:t>
+      </w:r>
+    </w:p>
+    <w:p/>
+    <w:p/>
+    <w:p>
+      <w:r>
+        <w:lastRenderedPageBreak/>
+        <w:t>Procedura</w:t>
+      </w:r>
+      <w:r>
+        <w:t xml:space="preserve"> służy do obliczania średniej liczby wizyt w podziale na wiek pacjentów. Funkcja zwraca kursor SYS_REFCURSOR, który zawiera wyniki zapytania SQL, prezentujące wiek pacjentów, liczbę wizyt oraz średnią liczbę wizyt na pacjenta w każdej grupie wiekowej.</w:t>
+      </w:r>
+    </w:p>
+    <w:p>
+      <w:pPr>
+        <w:keepNext/>
+        <w:jc w:val="center"/>
+      </w:pPr>
+      <w:r>
+        <w:drawing>
+          <wp:inline distT="0" distB="0" distL="0" distR="0" wp14:anchorId="7E6D6343" wp14:editId="58A7BB24">
+            <wp:extent cx="5760720" cy="955040"/>
+            <wp:effectExtent l="0" t="0" r="0" b="0"/>
+            <wp:docPr id="223194752" name="Obraz 1" descr="Obraz zawierający tekst, zrzut ekranu, Czcionka, linia&#10;&#10;Opis wygenerowany automatycznie"/>
+            <wp:cNvGraphicFramePr>
+              <a:graphicFrameLocks xmlns:a="http://schemas.openxmlformats.org/drawingml/2006/main" noChangeAspect="1"/>
+            </wp:cNvGraphicFramePr>
+            <a:graphic xmlns:a="http://schemas.openxmlformats.org/drawingml/2006/main">
+              <a:graphicData uri="http://schemas.openxmlformats.org/drawingml/2006/picture">
+                <pic:pic xmlns:pic="http://schemas.openxmlformats.org/drawingml/2006/picture">
+                  <pic:nvPicPr>
+                    <pic:cNvPr id="223194752" name="Obraz 1" descr="Obraz zawierający tekst, zrzut ekranu, Czcionka, linia&#10;&#10;Opis wygenerowany automatycznie"/>
+                    <pic:cNvPicPr/>
+                  </pic:nvPicPr>
+                  <pic:blipFill>
+                    <a:blip r:embed="rId57"/>
+                    <a:stretch>
+                      <a:fillRect/>
+                    </a:stretch>
+                  </pic:blipFill>
+                  <pic:spPr>
+                    <a:xfrm>
+                      <a:off x="0" y="0"/>
+                      <a:ext cx="5760720" cy="955040"/>
+                    </a:xfrm>
+                    <a:prstGeom prst="rect">
+                      <a:avLst/>
+                    </a:prstGeom>
+                  </pic:spPr>
+                </pic:pic>
+              </a:graphicData>
+            </a:graphic>
+          </wp:inline>
+        </w:drawing>
+      </w:r>
+    </w:p>
+    <w:p>
+      <w:pPr>
+        <w:pStyle w:val="Legenda"/>
+        <w:jc w:val="center"/>
+      </w:pPr>
+      <w:r>
+        <w:t xml:space="preserve">Zrzut ekranu </w:t>
+      </w:r>
+      <w:r>
+        <w:fldChar w:fldCharType="begin"/>
+      </w:r>
+      <w:r>
+        <w:instrText xml:space="preserve"> SEQ Zrzut_ekranu \* ARABIC </w:instrText>
+      </w:r>
+      <w:r>
+        <w:fldChar w:fldCharType="separate"/>
+      </w:r>
+      <w:r>
+        <w:rPr>
+          <w:noProof/>
+        </w:rPr>
+        <w:t>41</w:t>
+      </w:r>
+      <w:r>
+        <w:fldChar w:fldCharType="end"/>
+      </w:r>
+      <w:r>
+        <w:t xml:space="preserve"> - Wykorzystanie procedury w kodzie PHP</w:t>
+      </w:r>
+    </w:p>
+    <w:p>
+      <w:pPr>
+        <w:keepNext/>
+      </w:pPr>
+      <w:r>
+        <w:drawing>
+          <wp:inline distT="0" distB="0" distL="0" distR="0" wp14:anchorId="6B140DFE" wp14:editId="1A25157B">
+            <wp:extent cx="5760720" cy="2002790"/>
+            <wp:effectExtent l="0" t="0" r="0" b="0"/>
+            <wp:docPr id="738598117" name="Obraz 1" descr="Obraz zawierający tekst, zrzut ekranu, linia, Czcionka&#10;&#10;Opis wygenerowany automatycznie"/>
+            <wp:cNvGraphicFramePr>
+              <a:graphicFrameLocks xmlns:a="http://schemas.openxmlformats.org/drawingml/2006/main" noChangeAspect="1"/>
+            </wp:cNvGraphicFramePr>
+            <a:graphic xmlns:a="http://schemas.openxmlformats.org/drawingml/2006/main">
+              <a:graphicData uri="http://schemas.openxmlformats.org/drawingml/2006/picture">
+                <pic:pic xmlns:pic="http://schemas.openxmlformats.org/drawingml/2006/picture">
+                  <pic:nvPicPr>
+                    <pic:cNvPr id="738598117" name="Obraz 1" descr="Obraz zawierający tekst, zrzut ekranu, linia, Czcionka&#10;&#10;Opis wygenerowany automatycznie"/>
+                    <pic:cNvPicPr/>
+                  </pic:nvPicPr>
+                  <pic:blipFill>
+                    <a:blip r:embed="rId58"/>
+                    <a:stretch>
+                      <a:fillRect/>
+                    </a:stretch>
+                  </pic:blipFill>
+                  <pic:spPr>
+                    <a:xfrm>
+                      <a:off x="0" y="0"/>
+                      <a:ext cx="5760720" cy="2002790"/>
+                    </a:xfrm>
+                    <a:prstGeom prst="rect">
+                      <a:avLst/>
+                    </a:prstGeom>
+                  </pic:spPr>
+                </pic:pic>
+              </a:graphicData>
+            </a:graphic>
+          </wp:inline>
+        </w:drawing>
+      </w:r>
+    </w:p>
+    <w:p>
+      <w:pPr>
+        <w:pStyle w:val="Legenda"/>
+        <w:jc w:val="center"/>
+      </w:pPr>
+      <w:r>
+        <w:t xml:space="preserve">Zrzut ekranu </w:t>
+      </w:r>
+      <w:r>
+        <w:fldChar w:fldCharType="begin"/>
+      </w:r>
+      <w:r>
+        <w:instrText xml:space="preserve"> SEQ Zrzut_ekranu \* ARABIC </w:instrText>
+      </w:r>
+      <w:r>
+        <w:fldChar w:fldCharType="separate"/>
+      </w:r>
+      <w:r>
+        <w:rPr>
+          <w:noProof/>
+        </w:rPr>
+        <w:t>42</w:t>
+      </w:r>
+      <w:r>
+        <w:fldChar w:fldCharType="end"/>
+      </w:r>
+      <w:r>
+        <w:t xml:space="preserve"> - Wyświetlanie średniej wizyt według wieku</w:t>
+      </w:r>
     </w:p>
     <w:p>
       <w:pPr>
@@ -12633,6 +13304,7 @@
   <w:style w:type="character" w:default="1" w:styleId="Domylnaczcionkaakapitu">
     <w:name w:val="Default Paragraph Font"/>
     <w:uiPriority w:val="1"/>
+    <w:semiHidden/>
     <w:unhideWhenUsed/>
   </w:style>
   <w:style w:type="table" w:default="1" w:styleId="Standardowy">

</xml_diff>